<commit_message>
merged with version 38a -> use version 38 for further edit
</commit_message>
<xml_diff>
--- a/docs/papers/owled2008/owled2008eu_submission_38.docx
+++ b/docs/papers/owled2008/owled2008eu_submission_38.docx
@@ -1420,6 +1420,7 @@
     <w:p>
       <w:pPr>
         <w:rPr>
+          <w:ins w:id="172" w:author="Melanie Courtot" w:date="2008-10-11T08:25:00Z"/>
           <w:color w:val="000000"/>
         </w:rPr>
       </w:pPr>
@@ -1543,44 +1544,39 @@
     </w:p>
     <w:p>
       <w:pPr>
-        <w:rPr>
-          <w:ins w:id="172" w:author="Melanie Courtot" w:date="2008-10-10T17:30:00Z"/>
-        </w:rPr>
-      </w:pPr>
-      <w:bookmarkStart w:id="173" w:name="dsqk6"/>
-      <w:bookmarkStart w:id="174" w:name="fbpx"/>
-      <w:bookmarkStart w:id="175" w:name="ok020"/>
-      <w:bookmarkStart w:id="176" w:name="raqf"/>
-      <w:bookmarkStart w:id="177" w:name="raqf0"/>
-      <w:bookmarkEnd w:id="173"/>
-      <w:bookmarkEnd w:id="174"/>
-      <w:bookmarkEnd w:id="175"/>
-      <w:bookmarkEnd w:id="176"/>
-      <w:bookmarkEnd w:id="177"/>
-      <w:r>
-        <w:t xml:space="preserve">The second example presents a slightly more complicated challenge. OBI currently uses the NCBI taxonomy for its species terms. When importing those we decided that the information about the term itself was not sufficient on its own: for example if we want to import the term </w:t>
-      </w:r>
-      <w:r>
-        <w:rPr>
-          <w:i/>
-          <w:iCs/>
-        </w:rPr>
-        <w:t>Mus musculus</w:t>
-      </w:r>
-      <w:r>
-        <w:t xml:space="preserve">, we also want to import its rank information – genus, kingdom, phylum, etc. In this case the SPARQL query retrieves all direct superclasses up to one of a set of top-level classes in the taxonomy. </w:t>
-      </w:r>
-    </w:p>
-    <w:p>
-      <w:pPr>
         <w:numPr>
-          <w:ins w:id="178" w:author="Melanie Courtot" w:date="2008-10-10T17:30:00Z"/>
+          <w:ins w:id="173" w:author="Melanie Courtot" w:date="2008-10-11T08:25:00Z"/>
         </w:numPr>
         <w:rPr>
-          <w:ins w:id="179" w:author="Melanie Courtot" w:date="2008-10-09T16:41:00Z"/>
-        </w:rPr>
-      </w:pPr>
-      <w:ins w:id="180" w:author="Melanie Courtot" w:date="2008-10-10T17:30:00Z">
+          <w:ins w:id="174" w:author="Melanie Courtot" w:date="2008-10-11T08:25:00Z"/>
+        </w:rPr>
+      </w:pPr>
+      <w:ins w:id="175" w:author="Melanie Courtot" w:date="2008-10-11T08:25:00Z">
+        <w:r>
+          <w:t xml:space="preserve">The second example presents a slightly more complicated challenge. OBI currently uses the NCBI taxonomy for its species terms. When importing those we decided that the information about the term itself was not sufficient on its own: for example if we want to import the term </w:t>
+        </w:r>
+        <w:r>
+          <w:rPr>
+            <w:i/>
+            <w:iCs/>
+          </w:rPr>
+          <w:t>Mus musculus</w:t>
+        </w:r>
+        <w:r>
+          <w:t xml:space="preserve">, we also want to import its rank information – genus, kingdom, phylum, etc. In this case the SPARQL query retrieves all direct superclasses up to one of a set of top-level classes in the taxonomy. </w:t>
+        </w:r>
+      </w:ins>
+    </w:p>
+    <w:p>
+      <w:pPr>
+        <w:numPr>
+          <w:ins w:id="176" w:author="Melanie Courtot" w:date="2008-10-11T08:25:00Z"/>
+        </w:numPr>
+        <w:rPr>
+          <w:ins w:id="177" w:author="Melanie Courtot" w:date="2008-10-11T08:25:00Z"/>
+        </w:rPr>
+      </w:pPr>
+      <w:ins w:id="178" w:author="Melanie Courtot" w:date="2008-10-11T08:25:00Z">
         <w:r>
           <w:t xml:space="preserve">We are aware of and accept that by copying only parts of an ontology there is the risk that inferences drawn may be incomplete or incorrect. </w:t>
         </w:r>
@@ -1589,331 +1585,345 @@
             <w:rStyle w:val="CommentReference"/>
             <w:vanish/>
           </w:rPr>
-          <w:commentReference w:id="181"/>
+          <w:commentReference w:id="179"/>
         </w:r>
       </w:ins>
     </w:p>
     <w:p>
       <w:pPr>
         <w:numPr>
-          <w:ins w:id="182" w:author="Melanie Courtot" w:date="2008-10-09T16:41:00Z"/>
+          <w:ins w:id="180" w:author="Melanie Courtot" w:date="2008-10-11T08:25:00Z"/>
         </w:numPr>
         <w:rPr>
+          <w:ins w:id="181" w:author="Melanie Courtot" w:date="2008-10-11T08:25:00Z"/>
           <w:lang w:val="en-CA"/>
         </w:rPr>
       </w:pPr>
-      <w:commentRangeStart w:id="183"/>
-      <w:ins w:id="184" w:author="Melanie Courtot" w:date="2008-10-09T16:41:00Z">
+      <w:ins w:id="182" w:author="Melanie Courtot" w:date="2008-10-11T08:25:00Z">
         <w:r>
           <w:rPr>
             <w:lang w:val="en-CA"/>
           </w:rPr>
-          <w:t>A consideration using this approach is the status of OBI assertions made on external terms. In adding axioms such as the subclass axiom when placing the external term into OBI, the aim is to only assert true statements about the terms. We anticipate that some of these statements may migrate to the source ontologies at some point in the future, a fruit of the collaborative nature of OBO Foundry ontology development.</w:t>
-        </w:r>
-      </w:ins>
-      <w:commentRangeEnd w:id="183"/>
-      <w:r>
-        <w:rPr>
-          <w:rStyle w:val="CommentReference"/>
-          <w:vanish/>
-        </w:rPr>
-        <w:commentReference w:id="183"/>
-      </w:r>
-    </w:p>
-    <w:p>
-      <w:pPr>
-        <w:rPr>
-          <w:ins w:id="185" w:author="Frank Gibson" w:date="2008-10-08T15:40:00Z"/>
-          <w:lang w:val="en-CA"/>
-        </w:rPr>
-      </w:pPr>
-      <w:bookmarkStart w:id="186" w:name="d-l31"/>
-      <w:bookmarkStart w:id="187" w:name="cz82"/>
-      <w:bookmarkStart w:id="188" w:name="dp3b"/>
-      <w:bookmarkStart w:id="189" w:name="fjn4"/>
-      <w:bookmarkStart w:id="190" w:name="dhna1"/>
-      <w:bookmarkStart w:id="191" w:name="dhna2"/>
-      <w:bookmarkStart w:id="192" w:name="vcqo15"/>
-      <w:bookmarkEnd w:id="186"/>
-      <w:bookmarkEnd w:id="187"/>
-      <w:bookmarkEnd w:id="188"/>
-      <w:bookmarkEnd w:id="189"/>
-      <w:bookmarkEnd w:id="190"/>
-      <w:bookmarkEnd w:id="191"/>
-      <w:bookmarkEnd w:id="192"/>
-      <w:r>
-        <w:rPr>
-          <w:lang w:val="en-CA"/>
-        </w:rPr>
-        <w:t xml:space="preserve">Correct inference using the external classes is guaranteed if the full ontologies are imported. We expect to provide an option in the OBI distribution that replaces </w:t>
-      </w:r>
-      <w:ins w:id="193" w:author="Melanie Courtot" w:date="2008-10-10T17:39:00Z">
-        <w:r>
-          <w:rPr>
+          <w:t>Correct inference using the external classes is guaranteed if the full ontologies are imported. We expect to provide an option in the OBI distribution that replaces import of these individual classes with a set of import statements generated by extracting the ontology URIs mentioned in external.owl. Other import options are possible, for instance using software that extracts a module [8] of the external ontology. However, for modular extraction to be effective for our uses the external ontology needs to be structured in a way that is compatible with OBIs upper ontology, and that the logical axioms are accurate. This isn’t always the case at the current stage of development of some of the ontologies we use. For example, importing the root class of CARO</w:t>
+        </w:r>
+        <w:r>
+          <w:rPr>
+            <w:rStyle w:val="FootnoteReference"/>
             <w:lang w:val="en-CA"/>
           </w:rPr>
-          <w:t>import of these individual classes</w:t>
-        </w:r>
-      </w:ins>
-      <w:r>
-        <w:rPr>
-          <w:lang w:val="en-CA"/>
-        </w:rPr>
-        <w:t xml:space="preserve"> with a set of import statements generated by extracting the ontology URIs mentioned in external.owl. Other </w:t>
-      </w:r>
-      <w:ins w:id="194" w:author="Frank Gibson" w:date="2008-10-08T14:57:00Z">
+          <w:footnoteReference w:id="11"/>
+        </w:r>
         <w:r>
           <w:rPr>
             <w:lang w:val="en-CA"/>
           </w:rPr>
-          <w:t xml:space="preserve">import </w:t>
-        </w:r>
-      </w:ins>
-      <w:r>
-        <w:rPr>
-          <w:lang w:val="en-CA"/>
-        </w:rPr>
-        <w:t>options are possible, for instance</w:t>
-      </w:r>
-      <w:ins w:id="195" w:author="Melanie Courtot" w:date="2008-10-06T11:57:00Z">
+          <w:t xml:space="preserve"> within OBI was not </w:t>
+        </w:r>
+        <w:commentRangeStart w:id="186"/>
         <w:r>
           <w:rPr>
             <w:lang w:val="en-CA"/>
           </w:rPr>
-          <w:t xml:space="preserve"> </w:t>
-        </w:r>
-      </w:ins>
-      <w:r>
-        <w:rPr>
-          <w:lang w:val="en-CA"/>
-        </w:rPr>
-        <w:t>using software that extracts a module</w:t>
-      </w:r>
-      <w:ins w:id="196" w:author="Melanie Courtot" w:date="2008-10-09T16:33:00Z">
-        <w:r>
-          <w:rPr>
-            <w:lang w:val="en-CA"/>
-          </w:rPr>
-          <w:t xml:space="preserve"> [8]</w:t>
-        </w:r>
-      </w:ins>
-      <w:r>
-        <w:rPr>
-          <w:lang w:val="en-CA"/>
-        </w:rPr>
-        <w:t xml:space="preserve"> of the external ontology.</w:t>
-      </w:r>
-      <w:ins w:id="197" w:author="Melanie Courtot" w:date="2008-10-06T11:56:00Z">
-        <w:r>
-          <w:rPr>
-            <w:lang w:val="en-CA"/>
-          </w:rPr>
-          <w:t xml:space="preserve"> However, </w:t>
-        </w:r>
-      </w:ins>
-      <w:ins w:id="198" w:author="Frank Gibson" w:date="2008-10-08T14:58:00Z">
-        <w:r>
-          <w:rPr>
-            <w:lang w:val="en-CA"/>
-          </w:rPr>
-          <w:t xml:space="preserve">modular extraction </w:t>
-        </w:r>
-      </w:ins>
-      <w:ins w:id="199" w:author="Melanie Courtot" w:date="2008-10-06T11:56:00Z">
-        <w:r>
-          <w:rPr>
-            <w:lang w:val="en-CA"/>
-          </w:rPr>
-          <w:t xml:space="preserve"> assume</w:t>
-        </w:r>
-      </w:ins>
-      <w:ins w:id="200" w:author="Frank Gibson" w:date="2008-10-08T14:58:00Z">
-        <w:r>
-          <w:rPr>
-            <w:lang w:val="en-CA"/>
-          </w:rPr>
-          <w:t>s</w:t>
-        </w:r>
-      </w:ins>
-      <w:ins w:id="201" w:author="Melanie Courtot" w:date="2008-10-06T11:56:00Z">
-        <w:r>
-          <w:rPr>
-            <w:lang w:val="en-CA"/>
-          </w:rPr>
-          <w:t xml:space="preserve"> that the external ontology is well</w:t>
-        </w:r>
-      </w:ins>
-      <w:ins w:id="202" w:author="Allyson Lister" w:date="2008-10-07T11:14:00Z">
-        <w:r>
-          <w:rPr>
-            <w:lang w:val="en-CA"/>
-          </w:rPr>
-          <w:t>-</w:t>
-        </w:r>
-      </w:ins>
-      <w:ins w:id="203" w:author="Melanie Courtot" w:date="2008-10-06T11:56:00Z">
-        <w:r>
-          <w:rPr>
-            <w:lang w:val="en-CA"/>
-          </w:rPr>
-          <w:t>engineered</w:t>
-        </w:r>
-      </w:ins>
-      <w:ins w:id="204" w:author="Melanie Courtot" w:date="2008-10-09T13:53:00Z">
-        <w:r>
-          <w:rPr>
-            <w:lang w:val="en-CA"/>
-          </w:rPr>
-          <w:t xml:space="preserve"> and that</w:t>
-        </w:r>
-      </w:ins>
-      <w:ins w:id="205" w:author="Frank Gibson" w:date="2008-10-08T15:00:00Z">
-        <w:r>
-          <w:rPr>
-            <w:lang w:val="en-CA"/>
-          </w:rPr>
-          <w:t xml:space="preserve"> the</w:t>
-        </w:r>
-      </w:ins>
-      <w:ins w:id="206" w:author="Melanie Courtot" w:date="2008-10-06T11:56:00Z">
-        <w:r>
-          <w:rPr>
-            <w:lang w:val="en-CA"/>
-          </w:rPr>
-          <w:t xml:space="preserve"> </w:t>
-        </w:r>
-      </w:ins>
-      <w:ins w:id="207" w:author="Allyson Lister" w:date="2008-10-07T11:14:00Z">
-        <w:r>
-          <w:rPr>
-            <w:lang w:val="en-CA"/>
-          </w:rPr>
-          <w:t xml:space="preserve">complete </w:t>
-        </w:r>
-      </w:ins>
-      <w:ins w:id="208" w:author="Frank Gibson" w:date="2008-10-08T15:00:00Z">
-        <w:r>
-          <w:rPr>
-            <w:lang w:val="en-CA"/>
-          </w:rPr>
-          <w:t xml:space="preserve">external </w:t>
-        </w:r>
-      </w:ins>
-      <w:ins w:id="209" w:author="Melanie Courtot" w:date="2008-10-06T11:56:00Z">
-        <w:r>
-          <w:rPr>
-            <w:lang w:val="en-CA"/>
-          </w:rPr>
-          <w:t>module is</w:t>
-        </w:r>
-      </w:ins>
-      <w:ins w:id="210" w:author="Frank Gibson" w:date="2008-10-08T15:00:00Z">
-        <w:r>
-          <w:rPr>
-            <w:lang w:val="en-CA"/>
-          </w:rPr>
-          <w:t xml:space="preserve"> required.</w:t>
-        </w:r>
-      </w:ins>
-      <w:ins w:id="211" w:author="Frank Gibson" w:date="2008-10-08T15:02:00Z">
-        <w:r>
-          <w:rPr>
-            <w:lang w:val="en-CA"/>
-          </w:rPr>
-          <w:t xml:space="preserve"> </w:t>
-        </w:r>
-        <w:commentRangeStart w:id="212"/>
-        <w:r>
-          <w:rPr>
-            <w:lang w:val="en-CA"/>
-          </w:rPr>
-          <w:t xml:space="preserve">Several </w:t>
-        </w:r>
-      </w:ins>
-      <w:ins w:id="213" w:author="Melanie Courtot" w:date="2008-10-09T16:36:00Z">
-        <w:r>
-          <w:rPr>
-            <w:lang w:val="en-CA"/>
-          </w:rPr>
-          <w:t>b</w:t>
-        </w:r>
-      </w:ins>
-      <w:ins w:id="214" w:author="Frank Gibson" w:date="2008-10-08T15:02:00Z">
-        <w:r>
-          <w:rPr>
-            <w:lang w:val="en-CA"/>
-          </w:rPr>
-          <w:t>io-ontologies have known compatibility issues with regards to importing and integration</w:t>
-        </w:r>
-      </w:ins>
-      <w:ins w:id="215" w:author="Melanie Courtot" w:date="2008-10-09T13:54:00Z">
-        <w:r>
-          <w:rPr>
-            <w:lang w:val="en-CA"/>
-          </w:rPr>
-          <w:t>.</w:t>
-        </w:r>
-      </w:ins>
-      <w:ins w:id="216" w:author="Melanie Courtot" w:date="2008-10-06T11:56:00Z">
-        <w:r>
-          <w:rPr>
-            <w:lang w:val="en-CA"/>
-          </w:rPr>
-          <w:t xml:space="preserve"> </w:t>
-        </w:r>
-      </w:ins>
-      <w:commentRangeEnd w:id="212"/>
-      <w:ins w:id="217" w:author="Melanie Courtot" w:date="2008-10-09T16:36:00Z">
+          <w:t>desired</w:t>
+        </w:r>
+        <w:commentRangeEnd w:id="186"/>
         <w:r>
           <w:rPr>
             <w:rStyle w:val="CommentReference"/>
             <w:vanish/>
           </w:rPr>
-          <w:commentReference w:id="212"/>
-        </w:r>
-      </w:ins>
-      <w:ins w:id="218" w:author="Melanie Courtot" w:date="2008-10-06T11:56:00Z">
+          <w:commentReference w:id="186"/>
+        </w:r>
         <w:r>
           <w:rPr>
             <w:lang w:val="en-CA"/>
           </w:rPr>
-          <w:t>F</w:t>
-        </w:r>
-      </w:ins>
-      <w:ins w:id="219" w:author="Allyson Lister" w:date="2008-10-07T11:13:00Z">
+          <w:t xml:space="preserve">, as its definition covers </w:t>
+        </w:r>
+        <w:commentRangeStart w:id="187"/>
         <w:r>
           <w:rPr>
             <w:lang w:val="en-CA"/>
           </w:rPr>
-          <w:t xml:space="preserve">or </w:t>
-        </w:r>
-      </w:ins>
-      <w:ins w:id="220" w:author="Melanie Courtot" w:date="2008-10-06T11:56:00Z">
+          <w:t xml:space="preserve">multiple classes in OBI </w:t>
+        </w:r>
+        <w:commentRangeEnd w:id="187"/>
         <w:r>
           <w:rPr>
             <w:lang w:val="en-CA"/>
           </w:rPr>
-          <w:t>example</w:t>
-        </w:r>
-      </w:ins>
-      <w:ins w:id="221" w:author="Allyson Lister" w:date="2008-10-07T11:13:00Z">
+          <w:t>that we did not consider useful to unite.</w:t>
+        </w:r>
         <w:r>
           <w:rPr>
             <w:lang w:val="en-CA"/>
           </w:rPr>
-          <w:t>,</w:t>
-        </w:r>
-      </w:ins>
-      <w:ins w:id="222" w:author="Melanie Courtot" w:date="2008-10-06T11:56:00Z">
+          <w:t xml:space="preserve"> </w:t>
+        </w:r>
         <w:r>
           <w:rPr>
             <w:lang w:val="en-CA"/>
           </w:rPr>
-          <w:t xml:space="preserve"> importing the root class of CARO</w:t>
-        </w:r>
-      </w:ins>
-      <w:ins w:id="223" w:author="Frank Gibson" w:date="2008-10-08T15:04:00Z">
-        <w:del w:id="224" w:author="Melanie Courtot" w:date="2008-10-09T14:01:00Z">
+          <w:t xml:space="preserve">In addition, although software that extracts "modules" are available, </w:t>
+        </w:r>
+        <w:commentRangeStart w:id="188"/>
+        <w:r>
+          <w:rPr>
+            <w:lang w:val="en-CA"/>
+          </w:rPr>
+          <w:t>most are only in early stages of development</w:t>
+        </w:r>
+        <w:r>
+          <w:rPr>
+            <w:rStyle w:val="FootnoteReference"/>
+            <w:lang w:val="en-CA"/>
+          </w:rPr>
+          <w:footnoteReference w:id="12"/>
+        </w:r>
+        <w:r>
+          <w:rPr>
+            <w:lang w:val="en-CA"/>
+          </w:rPr>
+          <w:t>.</w:t>
+        </w:r>
+        <w:commentRangeEnd w:id="188"/>
+        <w:r>
+          <w:rPr>
+            <w:rStyle w:val="CommentReference"/>
+          </w:rPr>
+          <w:commentReference w:id="188"/>
+        </w:r>
+      </w:ins>
+    </w:p>
+    <w:p>
+      <w:pPr>
+        <w:numPr>
+          <w:ins w:id="192" w:author="Melanie Courtot" w:date="2008-10-11T08:25:00Z"/>
+        </w:numPr>
+        <w:rPr>
+          <w:ins w:id="193" w:author="Melanie Courtot" w:date="2008-10-11T08:25:00Z"/>
+          <w:lang w:val="en-CA"/>
+        </w:rPr>
+      </w:pPr>
+      <w:ins w:id="194" w:author="Melanie Courtot" w:date="2008-10-11T08:25:00Z">
+        <w:r>
+          <w:rPr>
+            <w:lang w:val="en-CA"/>
+          </w:rPr>
+          <w:t>When making assetions about an imported class, we attempt,</w:t>
+        </w:r>
+        <w:r>
+          <w:rPr>
+            <w:lang w:val="en-CA"/>
+          </w:rPr>
+          <w:t xml:space="preserve"> </w:t>
+        </w:r>
+        <w:r>
+          <w:rPr>
+            <w:lang w:val="en-CA"/>
+          </w:rPr>
+          <w:t xml:space="preserve">at a minimum, to not make false statements. Given this, the use of modules in the future will only increase the breadth of reasoning that can be done. </w:t>
+        </w:r>
+      </w:ins>
+    </w:p>
+    <w:p>
+      <w:pPr>
+        <w:numPr>
+          <w:ins w:id="195" w:author="Melanie Courtot" w:date="2008-10-11T08:25:00Z"/>
+        </w:numPr>
+        <w:rPr>
+          <w:lang w:val="en-CA"/>
+          <w:rPrChange w:id="196" w:author="Melanie Courtot" w:date="2008-10-11T08:26:00Z">
+            <w:rPr>
+              <w:color w:val="000000"/>
+            </w:rPr>
+          </w:rPrChange>
+        </w:rPr>
+        <w:pPrChange w:id="197" w:author="Melanie Courtot" w:date="2008-10-11T08:26:00Z">
+          <w:pPr/>
+        </w:pPrChange>
+      </w:pPr>
+      <w:commentRangeStart w:id="198"/>
+      <w:ins w:id="199" w:author="Melanie Courtot" w:date="2008-10-11T08:25:00Z">
+        <w:r>
+          <w:rPr>
+            <w:lang w:val="en-CA"/>
+          </w:rPr>
+          <w:t>A consideration using this approach is the status of OBI assertions made on external terms. In adding axioms such as the subclass axiom when placing the external term into OBI, the aim is to only assert true statements about the terms. We anticipate that some of these statements may migrate to the source ontologies at some point in the future, a fruit of the collaborative nature of OBO Foundry ontology development.</w:t>
+        </w:r>
+        <w:commentRangeEnd w:id="198"/>
+        <w:r>
+          <w:rPr>
+            <w:rStyle w:val="CommentReference"/>
+            <w:vanish/>
+          </w:rPr>
+          <w:commentReference w:id="198"/>
+        </w:r>
+      </w:ins>
+    </w:p>
+    <w:p>
+      <w:pPr>
+        <w:numPr>
+          <w:ins w:id="200" w:author="Melanie Courtot" w:date="2008-10-09T16:41:00Z"/>
+        </w:numPr>
+        <w:rPr>
+          <w:del w:id="201" w:author="Melanie Courtot" w:date="2008-10-11T08:25:00Z"/>
+          <w:lang w:val="en-CA"/>
+        </w:rPr>
+      </w:pPr>
+      <w:bookmarkStart w:id="202" w:name="dsqk6"/>
+      <w:bookmarkStart w:id="203" w:name="fbpx"/>
+      <w:bookmarkStart w:id="204" w:name="ok020"/>
+      <w:bookmarkStart w:id="205" w:name="raqf"/>
+      <w:bookmarkStart w:id="206" w:name="raqf0"/>
+      <w:bookmarkEnd w:id="202"/>
+      <w:bookmarkEnd w:id="203"/>
+      <w:bookmarkEnd w:id="204"/>
+      <w:bookmarkEnd w:id="205"/>
+      <w:bookmarkEnd w:id="206"/>
+      <w:del w:id="207" w:author="Melanie Courtot" w:date="2008-10-11T08:25:00Z">
+        <w:r>
+          <w:delText xml:space="preserve">The second example presents a slightly more complicated challenge. OBI currently uses the NCBI taxonomy for its species terms. When importing those we decided that the information about the term itself was not sufficient on its own: for example if we want to import the term </w:delText>
+        </w:r>
+        <w:r>
+          <w:rPr>
+            <w:i/>
+            <w:iCs/>
+          </w:rPr>
+          <w:delText>Mus musculus</w:delText>
+        </w:r>
+        <w:r>
+          <w:delText xml:space="preserve">, we also want to import its rank information – genus, kingdom, phylum, etc. In this case the SPARQL query retrieves all direct superclasses up to one of a set of top-level classes in the taxonomy. </w:delText>
+        </w:r>
+        <w:r>
+          <w:rPr>
+            <w:rStyle w:val="CommentReference"/>
+            <w:vanish/>
+          </w:rPr>
+          <w:commentReference w:id="208"/>
+        </w:r>
+      </w:del>
+    </w:p>
+    <w:p>
+      <w:pPr>
+        <w:rPr>
+          <w:ins w:id="209" w:author="Frank Gibson" w:date="2008-10-08T15:40:00Z"/>
+          <w:del w:id="210" w:author="Melanie Courtot" w:date="2008-10-11T08:25:00Z"/>
+          <w:lang w:val="en-CA"/>
+        </w:rPr>
+      </w:pPr>
+      <w:bookmarkStart w:id="211" w:name="d-l31"/>
+      <w:bookmarkStart w:id="212" w:name="cz82"/>
+      <w:bookmarkStart w:id="213" w:name="dp3b"/>
+      <w:bookmarkStart w:id="214" w:name="fjn4"/>
+      <w:bookmarkStart w:id="215" w:name="dhna1"/>
+      <w:bookmarkStart w:id="216" w:name="dhna2"/>
+      <w:bookmarkStart w:id="217" w:name="vcqo15"/>
+      <w:bookmarkEnd w:id="211"/>
+      <w:bookmarkEnd w:id="212"/>
+      <w:bookmarkEnd w:id="213"/>
+      <w:bookmarkEnd w:id="214"/>
+      <w:bookmarkEnd w:id="215"/>
+      <w:bookmarkEnd w:id="216"/>
+      <w:bookmarkEnd w:id="217"/>
+      <w:del w:id="218" w:author="Melanie Courtot" w:date="2008-10-11T08:25:00Z">
+        <w:r>
+          <w:rPr>
+            <w:lang w:val="en-CA"/>
+          </w:rPr>
+          <w:delText xml:space="preserve">Correct inference using the external classes is guaranteed if the full ontologies are imported. We expect to provide an option in the OBI distribution that replaces  with a set of import statements generated by extracting the ontology URIs mentioned in external.owl. Other </w:delText>
+        </w:r>
+      </w:del>
+      <w:ins w:id="219" w:author="Frank Gibson" w:date="2008-10-08T14:57:00Z">
+        <w:del w:id="220" w:author="Melanie Courtot" w:date="2008-10-11T08:25:00Z">
+          <w:r>
+            <w:rPr>
+              <w:lang w:val="en-CA"/>
+            </w:rPr>
+            <w:delText xml:space="preserve">import </w:delText>
+          </w:r>
+        </w:del>
+      </w:ins>
+      <w:del w:id="221" w:author="Melanie Courtot" w:date="2008-10-11T08:25:00Z">
+        <w:r>
+          <w:rPr>
+            <w:lang w:val="en-CA"/>
+          </w:rPr>
+          <w:delText>options are possible, for instanceusing software that extracts a module of the external ontology.</w:delText>
+        </w:r>
+      </w:del>
+      <w:ins w:id="222" w:author="Frank Gibson" w:date="2008-10-08T14:58:00Z">
+        <w:del w:id="223" w:author="Melanie Courtot" w:date="2008-10-11T08:25:00Z">
+          <w:r>
+            <w:rPr>
+              <w:lang w:val="en-CA"/>
+            </w:rPr>
+            <w:delText>modular extraction s</w:delText>
+          </w:r>
+        </w:del>
+      </w:ins>
+      <w:ins w:id="224" w:author="Allyson Lister" w:date="2008-10-07T11:14:00Z">
+        <w:del w:id="225" w:author="Melanie Courtot" w:date="2008-10-11T08:25:00Z">
+          <w:r>
+            <w:rPr>
+              <w:lang w:val="en-CA"/>
+            </w:rPr>
+            <w:delText>-</w:delText>
+          </w:r>
+        </w:del>
+      </w:ins>
+      <w:ins w:id="226" w:author="Frank Gibson" w:date="2008-10-08T15:00:00Z">
+        <w:del w:id="227" w:author="Melanie Courtot" w:date="2008-10-11T08:25:00Z">
+          <w:r>
+            <w:rPr>
+              <w:lang w:val="en-CA"/>
+            </w:rPr>
+            <w:delText xml:space="preserve"> the</w:delText>
+          </w:r>
+        </w:del>
+      </w:ins>
+      <w:ins w:id="228" w:author="Allyson Lister" w:date="2008-10-07T11:14:00Z">
+        <w:del w:id="229" w:author="Melanie Courtot" w:date="2008-10-11T08:25:00Z">
+          <w:r>
+            <w:rPr>
+              <w:lang w:val="en-CA"/>
+            </w:rPr>
+            <w:delText xml:space="preserve">complete </w:delText>
+          </w:r>
+        </w:del>
+      </w:ins>
+      <w:ins w:id="230" w:author="Frank Gibson" w:date="2008-10-08T15:00:00Z">
+        <w:del w:id="231" w:author="Melanie Courtot" w:date="2008-10-11T08:25:00Z">
+          <w:r>
+            <w:rPr>
+              <w:lang w:val="en-CA"/>
+            </w:rPr>
+            <w:delText>external  required.</w:delText>
+          </w:r>
+        </w:del>
+      </w:ins>
+      <w:ins w:id="232" w:author="Frank Gibson" w:date="2008-10-08T15:02:00Z">
+        <w:del w:id="233" w:author="Melanie Courtot" w:date="2008-10-11T08:25:00Z">
+          <w:r>
+            <w:rPr>
+              <w:lang w:val="en-CA"/>
+            </w:rPr>
+            <w:delText xml:space="preserve"> Several io-ontologies have known compatibility issues with regards to importing and integration</w:delText>
+          </w:r>
+        </w:del>
+      </w:ins>
+      <w:ins w:id="234" w:author="Allyson Lister" w:date="2008-10-07T11:13:00Z">
+        <w:del w:id="235" w:author="Melanie Courtot" w:date="2008-10-11T08:25:00Z">
+          <w:r>
+            <w:rPr>
+              <w:lang w:val="en-CA"/>
+            </w:rPr>
+            <w:delText>or ,</w:delText>
+          </w:r>
+        </w:del>
+      </w:ins>
+      <w:ins w:id="236" w:author="Frank Gibson" w:date="2008-10-08T15:04:00Z">
+        <w:del w:id="237" w:author="Melanie Courtot" w:date="2008-10-09T14:01:00Z">
           <w:r>
             <w:rPr>
               <w:lang w:val="en-CA"/>
@@ -1921,25 +1931,16 @@
             <w:delText>[ref]</w:delText>
           </w:r>
         </w:del>
-      </w:ins>
-      <w:ins w:id="225" w:author="Melanie Courtot" w:date="2008-10-09T14:01:00Z">
-        <w:r>
-          <w:rPr>
-            <w:rStyle w:val="FootnoteReference"/>
-            <w:lang w:val="en-CA"/>
-          </w:rPr>
-          <w:footnoteReference w:id="11"/>
-        </w:r>
-      </w:ins>
-      <w:ins w:id="226" w:author="Frank Gibson" w:date="2008-10-08T15:04:00Z">
-        <w:r>
-          <w:rPr>
-            <w:lang w:val="en-CA"/>
-          </w:rPr>
-          <w:t xml:space="preserve"> within OBI was not </w:t>
-        </w:r>
-        <w:commentRangeStart w:id="227"/>
-        <w:del w:id="228" w:author="Melanie Courtot" w:date="2008-10-09T13:54:00Z">
+        <w:del w:id="238" w:author="Melanie Courtot" w:date="2008-10-11T08:25:00Z">
+          <w:r>
+            <w:rPr>
+              <w:lang w:val="en-CA"/>
+            </w:rPr>
+            <w:delText xml:space="preserve"> within OBI was not </w:delText>
+          </w:r>
+        </w:del>
+        <w:commentRangeStart w:id="239"/>
+        <w:del w:id="240" w:author="Melanie Courtot" w:date="2008-10-09T13:54:00Z">
           <w:r>
             <w:rPr>
               <w:lang w:val="en-CA"/>
@@ -1948,117 +1949,18 @@
           </w:r>
         </w:del>
       </w:ins>
-      <w:ins w:id="229" w:author="Melanie Courtot" w:date="2008-10-09T13:54:00Z">
-        <w:r>
-          <w:rPr>
-            <w:lang w:val="en-CA"/>
-          </w:rPr>
-          <w:t>desired</w:t>
-        </w:r>
-      </w:ins>
-      <w:commentRangeEnd w:id="227"/>
-      <w:r>
-        <w:rPr>
-          <w:rStyle w:val="CommentReference"/>
-          <w:vanish/>
-        </w:rPr>
-        <w:commentReference w:id="227"/>
-      </w:r>
-      <w:ins w:id="230" w:author="Melanie Courtot" w:date="2008-10-09T14:00:00Z">
-        <w:r>
-          <w:rPr>
-            <w:lang w:val="en-CA"/>
-          </w:rPr>
-          <w:t>, as per its definition it</w:t>
-        </w:r>
-      </w:ins>
-      <w:ins w:id="231" w:author="Allyson Lister" w:date="2008-10-07T11:15:00Z">
-        <w:r>
-          <w:rPr>
-            <w:lang w:val="en-CA"/>
-          </w:rPr>
-          <w:t xml:space="preserve"> </w:t>
-        </w:r>
-      </w:ins>
-      <w:ins w:id="232" w:author="Melanie Courtot" w:date="2008-10-06T11:56:00Z">
-        <w:r>
-          <w:rPr>
-            <w:lang w:val="en-CA"/>
-          </w:rPr>
-          <w:t>cover</w:t>
-        </w:r>
-      </w:ins>
-      <w:ins w:id="233" w:author="Allyson Lister" w:date="2008-10-07T11:16:00Z">
-        <w:r>
-          <w:rPr>
-            <w:lang w:val="en-CA"/>
-          </w:rPr>
-          <w:t>s</w:t>
-        </w:r>
-      </w:ins>
-      <w:ins w:id="234" w:author="Melanie Courtot" w:date="2008-10-06T11:56:00Z">
-        <w:r>
-          <w:rPr>
-            <w:lang w:val="en-CA"/>
-          </w:rPr>
-          <w:t xml:space="preserve"> </w:t>
-        </w:r>
-      </w:ins>
-      <w:commentRangeStart w:id="235"/>
-      <w:ins w:id="236" w:author="Frank Gibson" w:date="2008-10-08T15:38:00Z">
-        <w:r>
-          <w:rPr>
-            <w:lang w:val="en-CA"/>
-          </w:rPr>
-          <w:t>multiple classes in OBI which are disjoint</w:t>
-        </w:r>
-      </w:ins>
-      <w:ins w:id="237" w:author="Frank Gibson" w:date="2008-10-08T15:40:00Z">
-        <w:r>
-          <w:rPr>
-            <w:lang w:val="en-CA"/>
-          </w:rPr>
-          <w:t xml:space="preserve">; </w:t>
-        </w:r>
-      </w:ins>
-      <w:commentRangeEnd w:id="235"/>
-      <w:r>
-        <w:rPr>
-          <w:rStyle w:val="CommentReference"/>
-          <w:vanish/>
-        </w:rPr>
-        <w:commentReference w:id="235"/>
-      </w:r>
-      <w:ins w:id="238" w:author="Frank Gibson" w:date="2008-10-08T15:40:00Z">
-        <w:r>
-          <w:rPr>
-            <w:lang w:val="en-CA"/>
-          </w:rPr>
-          <w:t>an import would introduce inconsistencies</w:t>
-        </w:r>
-      </w:ins>
-      <w:ins w:id="239" w:author="Frank Gibson" w:date="2008-10-08T15:38:00Z">
-        <w:r>
-          <w:rPr>
-            <w:lang w:val="en-CA"/>
-          </w:rPr>
-          <w:t>.</w:t>
-        </w:r>
-      </w:ins>
-      <w:ins w:id="240" w:author="Frank Gibson" w:date="2008-10-08T15:44:00Z">
-        <w:r>
-          <w:rPr>
-            <w:lang w:val="en-CA"/>
-          </w:rPr>
-          <w:t xml:space="preserve"> </w:t>
-        </w:r>
-        <w:r>
-          <w:rPr>
-            <w:lang w:val="en-CA"/>
-          </w:rPr>
-          <w:t xml:space="preserve">In addition, although software that extracts "modules" are available </w:t>
-        </w:r>
-        <w:del w:id="241" w:author="Melanie Courtot" w:date="2008-10-10T17:53:00Z">
+      <w:commentRangeEnd w:id="239"/>
+      <w:del w:id="241" w:author="Melanie Courtot" w:date="2008-10-11T08:25:00Z">
+        <w:r>
+          <w:rPr>
+            <w:rStyle w:val="CommentReference"/>
+            <w:vanish/>
+          </w:rPr>
+          <w:commentReference w:id="239"/>
+        </w:r>
+      </w:del>
+      <w:ins w:id="242" w:author="Allyson Lister" w:date="2008-10-07T11:15:00Z">
+        <w:del w:id="243" w:author="Melanie Courtot" w:date="2008-10-11T08:25:00Z">
           <w:r>
             <w:rPr>
               <w:lang w:val="en-CA"/>
@@ -2066,62 +1968,152 @@
             <w:delText xml:space="preserve"> </w:delText>
           </w:r>
         </w:del>
-        <w:commentRangeStart w:id="242"/>
-        <w:r>
-          <w:rPr>
-            <w:lang w:val="en-CA"/>
-          </w:rPr>
-          <w:t>most are in early development</w:t>
-        </w:r>
-      </w:ins>
-      <w:ins w:id="243" w:author="Alan Ruttenberg" w:date="2008-10-10T19:27:00Z">
-        <w:r>
-          <w:rPr>
-            <w:rStyle w:val="FootnoteReference"/>
-            <w:lang w:val="en-CA"/>
-          </w:rPr>
-          <w:footnoteReference w:id="12"/>
-        </w:r>
-      </w:ins>
-      <w:ins w:id="244" w:author="Frank Gibson" w:date="2008-10-08T15:44:00Z">
-        <w:del w:id="245" w:author="Alan Ruttenberg" w:date="2008-10-10T19:27:00Z">
+      </w:ins>
+      <w:ins w:id="244" w:author="Allyson Lister" w:date="2008-10-07T11:16:00Z">
+        <w:del w:id="245" w:author="Melanie Courtot" w:date="2008-10-11T08:25:00Z">
+          <w:r>
+            <w:rPr>
+              <w:lang w:val="en-CA"/>
+            </w:rPr>
+            <w:delText>s</w:delText>
+          </w:r>
+        </w:del>
+      </w:ins>
+      <w:commentRangeStart w:id="246"/>
+      <w:ins w:id="247" w:author="Frank Gibson" w:date="2008-10-08T15:38:00Z">
+        <w:del w:id="248" w:author="Melanie Courtot" w:date="2008-10-11T08:25:00Z">
+          <w:r>
+            <w:rPr>
+              <w:lang w:val="en-CA"/>
+            </w:rPr>
+            <w:delText>multiple classes in OBI which are disjoint</w:delText>
+          </w:r>
+        </w:del>
+      </w:ins>
+      <w:ins w:id="249" w:author="Frank Gibson" w:date="2008-10-08T15:40:00Z">
+        <w:del w:id="250" w:author="Melanie Courtot" w:date="2008-10-11T08:25:00Z">
+          <w:r>
+            <w:rPr>
+              <w:lang w:val="en-CA"/>
+            </w:rPr>
+            <w:delText xml:space="preserve">; </w:delText>
+          </w:r>
+        </w:del>
+      </w:ins>
+      <w:commentRangeEnd w:id="246"/>
+      <w:del w:id="251" w:author="Melanie Courtot" w:date="2008-10-11T08:25:00Z">
+        <w:r>
+          <w:rPr>
+            <w:rStyle w:val="CommentReference"/>
+            <w:vanish/>
+          </w:rPr>
+          <w:commentReference w:id="246"/>
+        </w:r>
+      </w:del>
+      <w:ins w:id="252" w:author="Frank Gibson" w:date="2008-10-08T15:40:00Z">
+        <w:del w:id="253" w:author="Melanie Courtot" w:date="2008-10-11T08:25:00Z">
+          <w:r>
+            <w:rPr>
+              <w:lang w:val="en-CA"/>
+            </w:rPr>
+            <w:delText>an import would introduce inconsistencies</w:delText>
+          </w:r>
+        </w:del>
+      </w:ins>
+      <w:ins w:id="254" w:author="Frank Gibson" w:date="2008-10-08T15:38:00Z">
+        <w:del w:id="255" w:author="Melanie Courtot" w:date="2008-10-11T08:25:00Z">
+          <w:r>
+            <w:rPr>
+              <w:lang w:val="en-CA"/>
+            </w:rPr>
+            <w:delText>.</w:delText>
+          </w:r>
+        </w:del>
+      </w:ins>
+      <w:ins w:id="256" w:author="Frank Gibson" w:date="2008-10-08T15:44:00Z">
+        <w:del w:id="257" w:author="Melanie Courtot" w:date="2008-10-11T08:25:00Z">
+          <w:r>
+            <w:rPr>
+              <w:lang w:val="en-CA"/>
+            </w:rPr>
+            <w:delText xml:space="preserve"> </w:delText>
+          </w:r>
+          <w:r>
+            <w:rPr>
+              <w:lang w:val="en-CA"/>
+            </w:rPr>
+            <w:delText xml:space="preserve">In addition, although software that extracts "modules" are available </w:delText>
+          </w:r>
+        </w:del>
+        <w:del w:id="258" w:author="Melanie Courtot" w:date="2008-10-10T17:53:00Z">
+          <w:r>
+            <w:rPr>
+              <w:lang w:val="en-CA"/>
+            </w:rPr>
+            <w:delText xml:space="preserve"> </w:delText>
+          </w:r>
+        </w:del>
+        <w:commentRangeStart w:id="259"/>
+        <w:del w:id="260" w:author="Melanie Courtot" w:date="2008-10-11T08:25:00Z">
+          <w:r>
+            <w:rPr>
+              <w:lang w:val="en-CA"/>
+            </w:rPr>
+            <w:delText>most are in early development</w:delText>
+          </w:r>
+        </w:del>
+      </w:ins>
+      <w:ins w:id="261" w:author="Alan Ruttenberg" w:date="2008-10-10T19:27:00Z">
+        <w:del w:id="262" w:author="Melanie Courtot" w:date="2008-10-11T08:25:00Z">
+          <w:r>
+            <w:rPr>
+              <w:rStyle w:val="FootnoteReference"/>
+              <w:lang w:val="en-CA"/>
+            </w:rPr>
+            <w:footnoteReference w:id="13"/>
+          </w:r>
+        </w:del>
+      </w:ins>
+      <w:ins w:id="265" w:author="Frank Gibson" w:date="2008-10-08T15:44:00Z">
+        <w:del w:id="266" w:author="Melanie Courtot" w:date="2008-10-11T08:25:00Z">
           <w:r>
             <w:rPr>
               <w:lang w:val="en-CA"/>
             </w:rPr>
             <w:delText>, and may require manual adjustments to the extracted module or be unsuitable for some tasks, such as when  building a hierarchy based on intertwined ontologies</w:delText>
           </w:r>
+          <w:r>
+            <w:rPr>
+              <w:lang w:val="en-CA"/>
+            </w:rPr>
+            <w:delText>.</w:delText>
+          </w:r>
         </w:del>
-        <w:r>
-          <w:rPr>
-            <w:lang w:val="en-CA"/>
-          </w:rPr>
-          <w:t>.</w:t>
-        </w:r>
-      </w:ins>
-      <w:commentRangeEnd w:id="242"/>
-      <w:ins w:id="246" w:author="Frank Gibson" w:date="2008-10-08T15:45:00Z">
-        <w:r>
-          <w:rPr>
-            <w:rStyle w:val="CommentReference"/>
-          </w:rPr>
-          <w:commentReference w:id="242"/>
-        </w:r>
+      </w:ins>
+      <w:commentRangeEnd w:id="259"/>
+      <w:ins w:id="267" w:author="Frank Gibson" w:date="2008-10-08T15:45:00Z">
+        <w:del w:id="268" w:author="Melanie Courtot" w:date="2008-10-11T08:25:00Z">
+          <w:r>
+            <w:rPr>
+              <w:rStyle w:val="CommentReference"/>
+            </w:rPr>
+            <w:commentReference w:id="259"/>
+          </w:r>
+        </w:del>
       </w:ins>
     </w:p>
     <w:p>
       <w:pPr>
         <w:numPr>
-          <w:ins w:id="247" w:author="Frank Gibson" w:date="2008-10-08T15:40:00Z"/>
+          <w:ins w:id="269" w:author="Frank Gibson" w:date="2008-10-08T15:40:00Z"/>
         </w:numPr>
         <w:rPr>
-          <w:ins w:id="248" w:author="Melanie Courtot" w:date="2008-10-09T13:52:00Z"/>
+          <w:del w:id="270" w:author="Melanie Courtot" w:date="2008-10-11T08:25:00Z"/>
           <w:lang w:val="en-CA"/>
         </w:rPr>
       </w:pPr>
-      <w:commentRangeStart w:id="249"/>
-      <w:ins w:id="250" w:author="Frank Gibson" w:date="2008-10-08T15:42:00Z">
-        <w:del w:id="251" w:author="Melanie Courtot" w:date="2008-10-09T14:05:00Z">
+      <w:ins w:id="271" w:author="Frank Gibson" w:date="2008-10-08T15:42:00Z">
+        <w:del w:id="272" w:author="Melanie Courtot" w:date="2008-10-09T14:05:00Z">
           <w:r>
             <w:rPr>
               <w:lang w:val="en-CA"/>
@@ -2130,8 +2122,8 @@
           </w:r>
         </w:del>
       </w:ins>
-      <w:ins w:id="252" w:author="Frank Gibson" w:date="2008-10-08T15:46:00Z">
-        <w:del w:id="253" w:author="Melanie Courtot" w:date="2008-10-09T14:05:00Z">
+      <w:ins w:id="273" w:author="Frank Gibson" w:date="2008-10-08T15:46:00Z">
+        <w:del w:id="274" w:author="Melanie Courtot" w:date="2008-10-09T14:05:00Z">
           <w:r>
             <w:rPr>
               <w:lang w:val="en-CA"/>
@@ -2140,8 +2132,8 @@
           </w:r>
         </w:del>
       </w:ins>
-      <w:ins w:id="254" w:author="Frank Gibson" w:date="2008-10-08T15:47:00Z">
-        <w:del w:id="255" w:author="Melanie Courtot" w:date="2008-10-09T14:05:00Z">
+      <w:ins w:id="275" w:author="Frank Gibson" w:date="2008-10-08T15:47:00Z">
+        <w:del w:id="276" w:author="Melanie Courtot" w:date="2008-10-09T14:05:00Z">
           <w:r>
             <w:rPr>
               <w:lang w:val="en-CA"/>
@@ -2150,8 +2142,8 @@
           </w:r>
         </w:del>
       </w:ins>
-      <w:ins w:id="256" w:author="Frank Gibson" w:date="2008-10-08T15:43:00Z">
-        <w:del w:id="257" w:author="Melanie Courtot" w:date="2008-10-09T14:05:00Z">
+      <w:ins w:id="277" w:author="Frank Gibson" w:date="2008-10-08T15:43:00Z">
+        <w:del w:id="278" w:author="Melanie Courtot" w:date="2008-10-09T14:05:00Z">
           <w:r>
             <w:rPr>
               <w:lang w:val="en-CA"/>
@@ -2160,16 +2152,16 @@
           </w:r>
         </w:del>
       </w:ins>
-      <w:del w:id="258" w:author="Melanie Courtot" w:date="2008-10-09T14:05:00Z">
+      <w:del w:id="279" w:author="Melanie Courtot" w:date="2008-10-09T14:05:00Z">
         <w:r>
           <w:rPr>
             <w:rStyle w:val="CommentReference"/>
           </w:rPr>
-          <w:commentReference w:id="259"/>
+          <w:commentReference w:id="280"/>
         </w:r>
       </w:del>
-      <w:ins w:id="260" w:author="Frank Gibson" w:date="2008-10-08T15:43:00Z">
-        <w:del w:id="261" w:author="Melanie Courtot" w:date="2008-10-09T14:05:00Z">
+      <w:ins w:id="281" w:author="Frank Gibson" w:date="2008-10-08T15:43:00Z">
+        <w:del w:id="282" w:author="Melanie Courtot" w:date="2008-10-09T14:05:00Z">
           <w:r>
             <w:rPr>
               <w:lang w:val="en-CA"/>
@@ -2178,8 +2170,8 @@
           </w:r>
         </w:del>
       </w:ins>
-      <w:ins w:id="262" w:author="Allyson Lister" w:date="2008-10-07T11:16:00Z">
-        <w:del w:id="263" w:author="Melanie Courtot" w:date="2008-10-09T14:05:00Z">
+      <w:ins w:id="283" w:author="Allyson Lister" w:date="2008-10-07T11:16:00Z">
+        <w:del w:id="284" w:author="Melanie Courtot" w:date="2008-10-09T14:05:00Z">
           <w:r>
             <w:rPr>
               <w:lang w:val="en-CA"/>
@@ -2188,279 +2180,79 @@
           </w:r>
         </w:del>
       </w:ins>
-      <w:del w:id="264" w:author="Melanie Courtot" w:date="2008-10-09T14:05:00Z">
+      <w:del w:id="285" w:author="Melanie Courtot" w:date="2008-10-09T14:05:00Z">
         <w:r>
           <w:rPr>
             <w:rStyle w:val="CommentReference"/>
           </w:rPr>
-          <w:commentReference w:id="265"/>
+          <w:commentReference w:id="286"/>
         </w:r>
       </w:del>
-      <w:ins w:id="266" w:author="Melanie Courtot" w:date="2008-10-06T11:56:00Z">
+      <w:ins w:id="287" w:author="Allyson Lister" w:date="2008-10-07T11:21:00Z">
+        <w:del w:id="288" w:author="Melanie Courtot" w:date="2008-10-11T08:25:00Z">
+          <w:r>
+            <w:rPr>
+              <w:lang w:val="en-CA"/>
+            </w:rPr>
+            <w:delText>of</w:delText>
+          </w:r>
+        </w:del>
+      </w:ins>
+      <w:ins w:id="289" w:author="Allyson Lister" w:date="2008-10-07T11:20:00Z">
+        <w:del w:id="290" w:author="Melanie Courtot" w:date="2008-10-11T08:25:00Z">
+          <w:r>
+            <w:rPr>
+              <w:lang w:val="en-CA"/>
+            </w:rPr>
+            <w:delText xml:space="preserve"> ing</w:delText>
+          </w:r>
+        </w:del>
+      </w:ins>
+      <w:ins w:id="291" w:author="Allyson Lister" w:date="2008-10-07T11:21:00Z">
+        <w:del w:id="292" w:author="Melanie Courtot" w:date="2008-10-11T08:25:00Z">
+          <w:r>
+            <w:rPr>
+              <w:lang w:val="en-CA"/>
+            </w:rPr>
+            <w:delText xml:space="preserve">,a minimumstatingcompleteness of the </w:delText>
+          </w:r>
+        </w:del>
+      </w:ins>
+      <w:del w:id="293" w:author="Melanie Courtot" w:date="2008-10-11T08:25:00Z">
         <w:r>
           <w:rPr>
             <w:lang w:val="en-CA"/>
           </w:rPr>
-          <w:t>As</w:t>
-        </w:r>
-      </w:ins>
-      <w:commentRangeEnd w:id="249"/>
-      <w:ins w:id="267" w:author="Melanie Courtot" w:date="2008-10-09T14:05:00Z">
-        <w:r>
-          <w:rPr>
-            <w:rStyle w:val="CommentReference"/>
-            <w:vanish/>
-          </w:rPr>
-          <w:commentReference w:id="249"/>
-        </w:r>
-      </w:ins>
-      <w:ins w:id="268" w:author="Melanie Courtot" w:date="2008-10-06T11:56:00Z">
+          <w:delText>, in the case of the NCBI taxonomy we are</w:delText>
+        </w:r>
+      </w:del>
+      <w:ins w:id="294" w:author="Alan Ruttenberg" w:date="2008-10-11T08:49:00Z">
+        <w:del w:id="295" w:author="Melanie Courtot" w:date="2008-10-11T08:25:00Z">
+          <w:r>
+            <w:rPr>
+              <w:lang w:val="en-CA"/>
+            </w:rPr>
+            <w:delText>,,</w:delText>
+          </w:r>
+        </w:del>
+      </w:ins>
+      <w:del w:id="296" w:author="Melanie Courtot" w:date="2008-10-11T08:25:00Z">
         <w:r>
           <w:rPr>
             <w:lang w:val="en-CA"/>
           </w:rPr>
-          <w:t xml:space="preserve"> per our mechanism </w:t>
-        </w:r>
-      </w:ins>
-      <w:ins w:id="269" w:author="Allyson Lister" w:date="2008-10-07T11:21:00Z">
-        <w:r>
-          <w:rPr>
-            <w:lang w:val="en-CA"/>
-          </w:rPr>
-          <w:t>of</w:t>
-        </w:r>
-      </w:ins>
-      <w:ins w:id="270" w:author="Allyson Lister" w:date="2008-10-07T11:20:00Z">
-        <w:r>
-          <w:rPr>
-            <w:lang w:val="en-CA"/>
-          </w:rPr>
-          <w:t xml:space="preserve"> </w:t>
-        </w:r>
-      </w:ins>
-      <w:ins w:id="271" w:author="Melanie Courtot" w:date="2008-10-06T11:56:00Z">
-        <w:r>
-          <w:rPr>
-            <w:lang w:val="en-CA"/>
-          </w:rPr>
-          <w:t>consider</w:t>
-        </w:r>
-      </w:ins>
-      <w:ins w:id="272" w:author="Allyson Lister" w:date="2008-10-07T11:20:00Z">
-        <w:r>
-          <w:rPr>
-            <w:lang w:val="en-CA"/>
-          </w:rPr>
-          <w:t>ing</w:t>
-        </w:r>
-      </w:ins>
-      <w:ins w:id="273" w:author="Melanie Courtot" w:date="2008-10-06T11:56:00Z">
-        <w:r>
-          <w:rPr>
-            <w:lang w:val="en-CA"/>
-          </w:rPr>
-          <w:t xml:space="preserve"> only one class at a time we are</w:t>
-        </w:r>
-      </w:ins>
-      <w:ins w:id="274" w:author="Allyson Lister" w:date="2008-10-07T11:21:00Z">
-        <w:r>
-          <w:rPr>
-            <w:lang w:val="en-CA"/>
-          </w:rPr>
-          <w:t>,</w:t>
-        </w:r>
-      </w:ins>
-      <w:ins w:id="275" w:author="Melanie Courtot" w:date="2008-10-06T11:56:00Z">
-        <w:r>
-          <w:rPr>
-            <w:lang w:val="en-CA"/>
-          </w:rPr>
-          <w:t xml:space="preserve"> at </w:t>
-        </w:r>
-      </w:ins>
-      <w:ins w:id="276" w:author="Allyson Lister" w:date="2008-10-07T11:21:00Z">
-        <w:r>
-          <w:rPr>
-            <w:lang w:val="en-CA"/>
-          </w:rPr>
-          <w:t>a minimum</w:t>
-        </w:r>
-      </w:ins>
-      <w:ins w:id="277" w:author="Melanie Courtot" w:date="2008-10-06T11:56:00Z">
-        <w:r>
-          <w:rPr>
-            <w:lang w:val="en-CA"/>
-          </w:rPr>
-          <w:t xml:space="preserve">, not </w:t>
-        </w:r>
-      </w:ins>
-      <w:ins w:id="278" w:author="Allyson Lister" w:date="2008-10-07T11:21:00Z">
-        <w:r>
-          <w:rPr>
-            <w:lang w:val="en-CA"/>
-          </w:rPr>
-          <w:t>stating</w:t>
-        </w:r>
-      </w:ins>
-      <w:ins w:id="279" w:author="Melanie Courtot" w:date="2008-10-06T11:56:00Z">
-        <w:r>
-          <w:rPr>
-            <w:lang w:val="en-CA"/>
-          </w:rPr>
-          <w:t xml:space="preserve"> anything false, and use of modules in the future will only increase the </w:t>
-        </w:r>
-      </w:ins>
-      <w:ins w:id="280" w:author="Allyson Lister" w:date="2008-10-07T11:21:00Z">
-        <w:r>
-          <w:rPr>
-            <w:lang w:val="en-CA"/>
-          </w:rPr>
-          <w:t xml:space="preserve">completeness of the </w:t>
-        </w:r>
-      </w:ins>
-      <w:ins w:id="281" w:author="Melanie Courtot" w:date="2008-10-06T11:56:00Z">
-        <w:r>
-          <w:rPr>
-            <w:lang w:val="en-CA"/>
-          </w:rPr>
-          <w:t xml:space="preserve">semantics. </w:t>
-        </w:r>
-      </w:ins>
-    </w:p>
-    <w:p>
-      <w:pPr>
-        <w:numPr>
-          <w:ins w:id="282" w:author="Frank Gibson" w:date="2008-10-08T15:40:00Z"/>
-        </w:numPr>
-        <w:rPr>
-          <w:lang w:val="en-CA"/>
-        </w:rPr>
-      </w:pPr>
-      <w:ins w:id="283" w:author="Melanie Courtot" w:date="2008-10-06T11:57:00Z">
-        <w:r>
-          <w:rPr>
-            <w:lang w:val="en-CA"/>
-          </w:rPr>
-          <w:t>Currently</w:t>
-        </w:r>
-      </w:ins>
-      <w:r>
-        <w:rPr>
-          <w:lang w:val="en-CA"/>
-        </w:rPr>
-        <w:t>,</w:t>
-      </w:r>
-      <w:ins w:id="284" w:author="Melanie Courtot" w:date="2008-10-06T11:57:00Z">
-        <w:r>
-          <w:rPr>
-            <w:lang w:val="en-CA"/>
-          </w:rPr>
-          <w:t xml:space="preserve"> and</w:t>
-        </w:r>
-      </w:ins>
-      <w:r>
-        <w:rPr>
-          <w:lang w:val="en-CA"/>
-        </w:rPr>
-        <w:t xml:space="preserve"> in the case of the NCBI taxonomy</w:t>
-      </w:r>
-      <w:ins w:id="285" w:author="Melanie Courtot" w:date="2008-10-06T11:58:00Z">
-        <w:r>
-          <w:rPr>
-            <w:lang w:val="en-CA"/>
-          </w:rPr>
-          <w:t>,</w:t>
-        </w:r>
-      </w:ins>
-      <w:r>
-        <w:rPr>
-          <w:lang w:val="en-CA"/>
-        </w:rPr>
-        <w:t xml:space="preserve"> we are</w:t>
-      </w:r>
-      <w:ins w:id="286" w:author="Alan Ruttenberg" w:date="2008-10-11T08:49:00Z">
-        <w:r>
-          <w:rPr>
-            <w:lang w:val="en-CA"/>
-          </w:rPr>
-          <w:t>,</w:t>
-        </w:r>
-      </w:ins>
-      <w:ins w:id="287" w:author="Melanie Courtot" w:date="2008-10-09T14:02:00Z">
-        <w:r>
-          <w:rPr>
-            <w:lang w:val="en-CA"/>
-          </w:rPr>
-          <w:t xml:space="preserve"> however</w:t>
-        </w:r>
-      </w:ins>
-      <w:ins w:id="288" w:author="Alan Ruttenberg" w:date="2008-10-11T08:49:00Z">
-        <w:r>
-          <w:rPr>
-            <w:lang w:val="en-CA"/>
-          </w:rPr>
-          <w:t>,</w:t>
-        </w:r>
-      </w:ins>
-      <w:r>
-        <w:rPr>
-          <w:lang w:val="en-CA"/>
-        </w:rPr>
-        <w:t xml:space="preserve"> guaranteed to obtain the desired </w:t>
-      </w:r>
-      <w:ins w:id="289" w:author="Melanie Courtot" w:date="2008-10-09T14:02:00Z">
-        <w:r>
-          <w:rPr>
-            <w:lang w:val="en-CA"/>
-          </w:rPr>
-          <w:t xml:space="preserve">upper </w:t>
-        </w:r>
-      </w:ins>
-      <w:r>
-        <w:rPr>
-          <w:lang w:val="en-CA"/>
-        </w:rPr>
-        <w:t>module, as it currently uses only subclass relations</w:t>
-      </w:r>
-      <w:ins w:id="290" w:author="Melanie Courtot" w:date="2008-10-09T14:02:00Z">
-        <w:r>
-          <w:rPr>
-            <w:lang w:val="en-CA"/>
-          </w:rPr>
-          <w:t xml:space="preserve"> and we are retrieving </w:t>
-        </w:r>
-      </w:ins>
-      <w:ins w:id="291" w:author="Alan Ruttenberg" w:date="2008-10-10T18:52:00Z">
-        <w:r>
-          <w:rPr>
-            <w:lang w:val="en-CA"/>
-          </w:rPr>
-          <w:t>all</w:t>
-        </w:r>
-      </w:ins>
-      <w:ins w:id="292" w:author="Melanie Courtot" w:date="2008-10-09T14:02:00Z">
-        <w:r>
-          <w:rPr>
-            <w:lang w:val="en-CA"/>
-          </w:rPr>
-          <w:t xml:space="preserve"> superclasses for each of </w:t>
-        </w:r>
-      </w:ins>
-      <w:ins w:id="293" w:author="Alan Ruttenberg" w:date="2008-10-10T18:52:00Z">
-        <w:r>
-          <w:rPr>
-            <w:lang w:val="en-CA"/>
-          </w:rPr>
-          <w:t>the terms we use</w:t>
-        </w:r>
-      </w:ins>
-      <w:ins w:id="294" w:author="Melanie Courtot" w:date="2008-10-09T14:02:00Z">
-        <w:r>
-          <w:rPr>
-            <w:lang w:val="en-CA"/>
-          </w:rPr>
-          <w:t>.</w:t>
-        </w:r>
+          <w:delText xml:space="preserve"> guaranteed to obtain the desired module, as it currently uses only subclass relations</w:delText>
+        </w:r>
+      </w:del>
+      <w:ins w:id="297" w:author="Alan Ruttenberg" w:date="2008-10-10T18:52:00Z">
+        <w:del w:id="298" w:author="Melanie Courtot" w:date="2008-10-11T08:25:00Z">
+          <w:r>
+            <w:rPr>
+              <w:lang w:val="en-CA"/>
+            </w:rPr>
+            <w:delText>allthe terms we use</w:delText>
+          </w:r>
+        </w:del>
       </w:ins>
     </w:p>
     <w:p>
@@ -2470,24 +2262,20 @@
           <w:tab w:val="left" w:pos="576"/>
         </w:tabs>
       </w:pPr>
-      <w:bookmarkStart w:id="295" w:name="zs-0"/>
-      <w:bookmarkStart w:id="296" w:name="ps%253Aq13"/>
-      <w:bookmarkStart w:id="297" w:name="ps%253Aq14"/>
-      <w:bookmarkStart w:id="298" w:name="g7%253Ay7"/>
-      <w:bookmarkStart w:id="299" w:name="ai-y9"/>
-      <w:bookmarkStart w:id="300" w:name="dhna4"/>
-      <w:bookmarkStart w:id="301" w:name="dhna5"/>
-      <w:bookmarkStart w:id="302" w:name="qxmm"/>
-      <w:bookmarkStart w:id="303" w:name="dmi_4"/>
-      <w:bookmarkStart w:id="304" w:name="ft1j4"/>
-      <w:bookmarkStart w:id="305" w:name="ckfh"/>
-      <w:bookmarkStart w:id="306" w:name="ckfh0"/>
-      <w:bookmarkStart w:id="307" w:name="ckfh1"/>
-      <w:bookmarkStart w:id="308" w:name="ckfh2"/>
-      <w:bookmarkEnd w:id="295"/>
-      <w:bookmarkEnd w:id="296"/>
-      <w:bookmarkEnd w:id="297"/>
-      <w:bookmarkEnd w:id="298"/>
+      <w:bookmarkStart w:id="299" w:name="zs-0"/>
+      <w:bookmarkStart w:id="300" w:name="ps%253Aq13"/>
+      <w:bookmarkStart w:id="301" w:name="ps%253Aq14"/>
+      <w:bookmarkStart w:id="302" w:name="g7%253Ay7"/>
+      <w:bookmarkStart w:id="303" w:name="ai-y9"/>
+      <w:bookmarkStart w:id="304" w:name="dhna4"/>
+      <w:bookmarkStart w:id="305" w:name="dhna5"/>
+      <w:bookmarkStart w:id="306" w:name="qxmm"/>
+      <w:bookmarkStart w:id="307" w:name="dmi_4"/>
+      <w:bookmarkStart w:id="308" w:name="ft1j4"/>
+      <w:bookmarkStart w:id="309" w:name="ckfh"/>
+      <w:bookmarkStart w:id="310" w:name="ckfh0"/>
+      <w:bookmarkStart w:id="311" w:name="ckfh1"/>
+      <w:bookmarkStart w:id="312" w:name="ckfh2"/>
       <w:bookmarkEnd w:id="299"/>
       <w:bookmarkEnd w:id="300"/>
       <w:bookmarkEnd w:id="301"/>
@@ -2498,96 +2286,96 @@
       <w:bookmarkEnd w:id="306"/>
       <w:bookmarkEnd w:id="307"/>
       <w:bookmarkEnd w:id="308"/>
-      <w:r>
-        <w:t>Releasing OBI</w:t>
-      </w:r>
-    </w:p>
-    <w:p>
-      <w:pPr>
-        <w:pStyle w:val="p1a"/>
-        <w:rPr>
-          <w:color w:val="000000"/>
-        </w:rPr>
-      </w:pPr>
-      <w:bookmarkStart w:id="309" w:name="ho2-"/>
-      <w:bookmarkStart w:id="310" w:name="ckfh3"/>
-      <w:bookmarkStart w:id="311" w:name="ckfh4"/>
-      <w:bookmarkStart w:id="312" w:name="ckfh5"/>
-      <w:bookmarkStart w:id="313" w:name="ckfh6"/>
       <w:bookmarkEnd w:id="309"/>
       <w:bookmarkEnd w:id="310"/>
       <w:bookmarkEnd w:id="311"/>
       <w:bookmarkEnd w:id="312"/>
+      <w:r>
+        <w:t>Releasing OBI</w:t>
+      </w:r>
+    </w:p>
+    <w:p>
+      <w:pPr>
+        <w:pStyle w:val="p1a"/>
+        <w:rPr>
+          <w:color w:val="000000"/>
+        </w:rPr>
+      </w:pPr>
+      <w:bookmarkStart w:id="313" w:name="ho2-"/>
+      <w:bookmarkStart w:id="314" w:name="ckfh3"/>
+      <w:bookmarkStart w:id="315" w:name="ckfh4"/>
+      <w:bookmarkStart w:id="316" w:name="ckfh5"/>
+      <w:bookmarkStart w:id="317" w:name="ckfh6"/>
       <w:bookmarkEnd w:id="313"/>
-      <w:r>
-        <w:t>We required a mechanism that would allow the release of a public version of OBI</w:t>
-      </w:r>
-      <w:r>
-        <w:rPr>
-          <w:rStyle w:val="FootnoteReference"/>
-        </w:rPr>
-        <w:footnoteReference w:id="13"/>
-      </w:r>
-      <w:r>
-        <w:rPr>
-          <w:rStyle w:val="FootnoteReference"/>
-        </w:rPr>
-        <w:t xml:space="preserve"> </w:t>
-      </w:r>
-      <w:r>
-        <w:t xml:space="preserve">on a monthly basis. </w:t>
-      </w:r>
-      <w:r>
-        <w:t>Such a process allows users to acquire a traceable version of the ontology that can act as a stable reference point, and is analogous to a process commonly used in software development</w:t>
-      </w:r>
-      <w:r>
-        <w:rPr>
-          <w:color w:val="000000"/>
-        </w:rPr>
-        <w:t xml:space="preserve">. </w:t>
-      </w:r>
-    </w:p>
-    <w:p>
-      <w:pPr>
-        <w:pStyle w:val="p1a"/>
-      </w:pPr>
-      <w:r>
-        <w:t xml:space="preserve">We decided that constructing a single OWL file that contained the entire ontology would best serve our users. This eliminates issues around needing them to modify </w:t>
-      </w:r>
-      <w:r>
-        <w:rPr>
-          <w:i/>
-        </w:rPr>
-        <w:t>owl:imports</w:t>
-      </w:r>
-      <w:r>
-        <w:t xml:space="preserve"> statements or having them learn tool specific imports remapping when using a local copy of the ontology. </w:t>
-      </w:r>
-    </w:p>
-    <w:p>
-      <w:pPr>
-        <w:pStyle w:val="p1a"/>
-      </w:pPr>
-      <w:r>
-        <w:t>The goal of producing a single file catalyzed development of our release and quality control process. We found that having a dedicated release process encourages us to more carefully control and modify the ontology before making it available. Our release process includes checks for content quality (e.g., annotations compliant with our policy), syntax (e.g., OWL species validation), and reporting candidate release status to the ontology developers. To manage this, many of the tasks associated with release are automated.</w:t>
-      </w:r>
-      <w:bookmarkStart w:id="314" w:name="ho2-0"/>
-      <w:bookmarkStart w:id="315" w:name="ia%253A21"/>
-      <w:bookmarkStart w:id="316" w:name="ckfh29"/>
-      <w:bookmarkStart w:id="317" w:name="ckfh30"/>
-      <w:bookmarkStart w:id="318" w:name="ckfh31"/>
-      <w:bookmarkStart w:id="319" w:name="ckfh33"/>
-      <w:bookmarkStart w:id="320" w:name="ckfh43"/>
-      <w:bookmarkStart w:id="321" w:name="xhb50"/>
-      <w:bookmarkStart w:id="322" w:name="xhb51"/>
-      <w:bookmarkStart w:id="323" w:name="u5gp"/>
-      <w:bookmarkStart w:id="324" w:name="wxzt3"/>
-      <w:bookmarkStart w:id="325" w:name="fph9"/>
-      <w:bookmarkStart w:id="326" w:name="fph90"/>
       <w:bookmarkEnd w:id="314"/>
       <w:bookmarkEnd w:id="315"/>
       <w:bookmarkEnd w:id="316"/>
       <w:bookmarkEnd w:id="317"/>
+      <w:r>
+        <w:t>We required a mechanism that would allow the release of a public version of OBI</w:t>
+      </w:r>
+      <w:r>
+        <w:rPr>
+          <w:rStyle w:val="FootnoteReference"/>
+        </w:rPr>
+        <w:footnoteReference w:id="14"/>
+      </w:r>
+      <w:r>
+        <w:rPr>
+          <w:rStyle w:val="FootnoteReference"/>
+        </w:rPr>
+        <w:t xml:space="preserve"> </w:t>
+      </w:r>
+      <w:r>
+        <w:t xml:space="preserve">on a monthly basis. </w:t>
+      </w:r>
+      <w:r>
+        <w:t>Such a process allows users to acquire a traceable version of the ontology that can act as a stable reference point, and is analogous to a process commonly used in software development</w:t>
+      </w:r>
+      <w:r>
+        <w:rPr>
+          <w:color w:val="000000"/>
+        </w:rPr>
+        <w:t xml:space="preserve">. </w:t>
+      </w:r>
+    </w:p>
+    <w:p>
+      <w:pPr>
+        <w:pStyle w:val="p1a"/>
+      </w:pPr>
+      <w:r>
+        <w:t xml:space="preserve">We decided that constructing a single OWL file that contained the entire ontology would best serve our users. This eliminates issues around needing them to modify </w:t>
+      </w:r>
+      <w:r>
+        <w:rPr>
+          <w:i/>
+        </w:rPr>
+        <w:t>owl:imports</w:t>
+      </w:r>
+      <w:r>
+        <w:t xml:space="preserve"> statements or having them learn tool specific imports remapping when using a local copy of the ontology. </w:t>
+      </w:r>
+    </w:p>
+    <w:p>
+      <w:pPr>
+        <w:pStyle w:val="p1a"/>
+      </w:pPr>
+      <w:r>
+        <w:t>The goal of producing a single file catalyzed development of our release and quality control process. We found that having a dedicated release process encourages us to more carefully control and modify the ontology before making it available. Our release process includes checks for content quality (e.g., annotations compliant with our policy), syntax (e.g., OWL species validation), and reporting candidate release status to the ontology developers. To manage this, many of the tasks associated with release are automated.</w:t>
+      </w:r>
+      <w:bookmarkStart w:id="318" w:name="ho2-0"/>
+      <w:bookmarkStart w:id="319" w:name="ia%253A21"/>
+      <w:bookmarkStart w:id="320" w:name="ckfh29"/>
+      <w:bookmarkStart w:id="321" w:name="ckfh30"/>
+      <w:bookmarkStart w:id="322" w:name="ckfh31"/>
+      <w:bookmarkStart w:id="323" w:name="ckfh33"/>
+      <w:bookmarkStart w:id="324" w:name="ckfh43"/>
+      <w:bookmarkStart w:id="325" w:name="xhb50"/>
+      <w:bookmarkStart w:id="326" w:name="xhb51"/>
+      <w:bookmarkStart w:id="327" w:name="u5gp"/>
+      <w:bookmarkStart w:id="328" w:name="wxzt3"/>
+      <w:bookmarkStart w:id="329" w:name="fph9"/>
+      <w:bookmarkStart w:id="330" w:name="fph90"/>
       <w:bookmarkEnd w:id="318"/>
       <w:bookmarkEnd w:id="319"/>
       <w:bookmarkEnd w:id="320"/>
@@ -2597,6 +2385,10 @@
       <w:bookmarkEnd w:id="324"/>
       <w:bookmarkEnd w:id="325"/>
       <w:bookmarkEnd w:id="326"/>
+      <w:bookmarkEnd w:id="327"/>
+      <w:bookmarkEnd w:id="328"/>
+      <w:bookmarkEnd w:id="329"/>
+      <w:bookmarkEnd w:id="330"/>
     </w:p>
     <w:p>
       <w:pPr>
@@ -2608,60 +2400,56 @@
       <w:r>
         <w:t>Quality checks and reports</w:t>
       </w:r>
-      <w:bookmarkStart w:id="327" w:name="zn4t"/>
-      <w:bookmarkEnd w:id="327"/>
+      <w:bookmarkStart w:id="331" w:name="zn4t"/>
+      <w:bookmarkEnd w:id="331"/>
     </w:p>
     <w:p>
       <w:pPr>
         <w:pStyle w:val="p1a"/>
       </w:pPr>
-      <w:bookmarkStart w:id="328" w:name="h4.f"/>
-      <w:bookmarkStart w:id="329" w:name="fq-c"/>
-      <w:bookmarkStart w:id="330" w:name="w%253Ao7"/>
-      <w:bookmarkStart w:id="331" w:name="y-nh"/>
-      <w:bookmarkStart w:id="332" w:name="i%253Alz"/>
-      <w:bookmarkStart w:id="333" w:name="s%253Awa"/>
-      <w:bookmarkStart w:id="334" w:name="q.l8"/>
-      <w:bookmarkStart w:id="335" w:name="e.ld"/>
-      <w:bookmarkStart w:id="336" w:name="vq.i"/>
-      <w:bookmarkStart w:id="337" w:name="p%253A3.0"/>
-      <w:bookmarkStart w:id="338" w:name="nshq"/>
-      <w:bookmarkStart w:id="339" w:name="yp9s"/>
-      <w:bookmarkStart w:id="340" w:name="gqif"/>
-      <w:bookmarkStart w:id="341" w:name="y3jk"/>
-      <w:bookmarkStart w:id="342" w:name="c_bs"/>
-      <w:bookmarkStart w:id="343" w:name="x7gb"/>
-      <w:bookmarkStart w:id="344" w:name="nim1"/>
-      <w:bookmarkStart w:id="345" w:name="wym_"/>
-      <w:bookmarkStart w:id="346" w:name="dj8b"/>
-      <w:bookmarkStart w:id="347" w:name="hmr7"/>
-      <w:bookmarkStart w:id="348" w:name="xtdb"/>
-      <w:bookmarkStart w:id="349" w:name="rujn"/>
-      <w:bookmarkStart w:id="350" w:name="txsh"/>
-      <w:bookmarkStart w:id="351" w:name="ozr7"/>
-      <w:bookmarkStart w:id="352" w:name="g39l"/>
-      <w:bookmarkStart w:id="353" w:name="sbcu"/>
-      <w:bookmarkStart w:id="354" w:name="qspa"/>
-      <w:bookmarkStart w:id="355" w:name="lp_p"/>
-      <w:bookmarkStart w:id="356" w:name="zvur"/>
-      <w:bookmarkStart w:id="357" w:name="esp7"/>
-      <w:bookmarkStart w:id="358" w:name="p3is"/>
-      <w:bookmarkStart w:id="359" w:name="nvfe"/>
-      <w:bookmarkStart w:id="360" w:name="hopu"/>
-      <w:bookmarkStart w:id="361" w:name="ts6a"/>
-      <w:bookmarkStart w:id="362" w:name="sbcu2"/>
-      <w:bookmarkStart w:id="363" w:name="m0ji1"/>
-      <w:bookmarkStart w:id="364" w:name="ubxs"/>
-      <w:bookmarkStart w:id="365" w:name="sbcu4"/>
-      <w:bookmarkStart w:id="366" w:name="m0ji2"/>
-      <w:bookmarkStart w:id="367" w:name="m0ji3"/>
-      <w:bookmarkStart w:id="368" w:name="mjm18"/>
-      <w:bookmarkStart w:id="369" w:name="q3su380"/>
-      <w:bookmarkStart w:id="370" w:name="m0ji4"/>
-      <w:bookmarkEnd w:id="328"/>
-      <w:bookmarkEnd w:id="329"/>
-      <w:bookmarkEnd w:id="330"/>
-      <w:bookmarkEnd w:id="331"/>
+      <w:bookmarkStart w:id="332" w:name="h4.f"/>
+      <w:bookmarkStart w:id="333" w:name="fq-c"/>
+      <w:bookmarkStart w:id="334" w:name="w%253Ao7"/>
+      <w:bookmarkStart w:id="335" w:name="y-nh"/>
+      <w:bookmarkStart w:id="336" w:name="i%253Alz"/>
+      <w:bookmarkStart w:id="337" w:name="s%253Awa"/>
+      <w:bookmarkStart w:id="338" w:name="q.l8"/>
+      <w:bookmarkStart w:id="339" w:name="e.ld"/>
+      <w:bookmarkStart w:id="340" w:name="vq.i"/>
+      <w:bookmarkStart w:id="341" w:name="p%253A3.0"/>
+      <w:bookmarkStart w:id="342" w:name="nshq"/>
+      <w:bookmarkStart w:id="343" w:name="yp9s"/>
+      <w:bookmarkStart w:id="344" w:name="gqif"/>
+      <w:bookmarkStart w:id="345" w:name="y3jk"/>
+      <w:bookmarkStart w:id="346" w:name="c_bs"/>
+      <w:bookmarkStart w:id="347" w:name="x7gb"/>
+      <w:bookmarkStart w:id="348" w:name="nim1"/>
+      <w:bookmarkStart w:id="349" w:name="wym_"/>
+      <w:bookmarkStart w:id="350" w:name="dj8b"/>
+      <w:bookmarkStart w:id="351" w:name="hmr7"/>
+      <w:bookmarkStart w:id="352" w:name="xtdb"/>
+      <w:bookmarkStart w:id="353" w:name="rujn"/>
+      <w:bookmarkStart w:id="354" w:name="txsh"/>
+      <w:bookmarkStart w:id="355" w:name="ozr7"/>
+      <w:bookmarkStart w:id="356" w:name="g39l"/>
+      <w:bookmarkStart w:id="357" w:name="sbcu"/>
+      <w:bookmarkStart w:id="358" w:name="qspa"/>
+      <w:bookmarkStart w:id="359" w:name="lp_p"/>
+      <w:bookmarkStart w:id="360" w:name="zvur"/>
+      <w:bookmarkStart w:id="361" w:name="esp7"/>
+      <w:bookmarkStart w:id="362" w:name="p3is"/>
+      <w:bookmarkStart w:id="363" w:name="nvfe"/>
+      <w:bookmarkStart w:id="364" w:name="hopu"/>
+      <w:bookmarkStart w:id="365" w:name="ts6a"/>
+      <w:bookmarkStart w:id="366" w:name="sbcu2"/>
+      <w:bookmarkStart w:id="367" w:name="m0ji1"/>
+      <w:bookmarkStart w:id="368" w:name="ubxs"/>
+      <w:bookmarkStart w:id="369" w:name="sbcu4"/>
+      <w:bookmarkStart w:id="370" w:name="m0ji2"/>
+      <w:bookmarkStart w:id="371" w:name="m0ji3"/>
+      <w:bookmarkStart w:id="372" w:name="mjm18"/>
+      <w:bookmarkStart w:id="373" w:name="q3su380"/>
+      <w:bookmarkStart w:id="374" w:name="m0ji4"/>
       <w:bookmarkEnd w:id="332"/>
       <w:bookmarkEnd w:id="333"/>
       <w:bookmarkEnd w:id="334"/>
@@ -2701,91 +2489,95 @@
       <w:bookmarkEnd w:id="368"/>
       <w:bookmarkEnd w:id="369"/>
       <w:bookmarkEnd w:id="370"/>
-      <w:r>
-        <w:t>Our branch development model was chosen in order to facilitate</w:t>
-      </w:r>
-      <w:r>
-        <w:t xml:space="preserve"> </w:t>
-      </w:r>
-      <w:r>
-        <w:t xml:space="preserve">concurrent development while allowing specific domain experts to focus on the section of the </w:t>
-      </w:r>
-      <w:r>
-        <w:t>ontology relevant</w:t>
-      </w:r>
-      <w:r>
-        <w:t xml:space="preserve"> to their competences or interests: for example, a statistician would be more involved in data analysis and thus the Data Transformation branch. To ease curators' work whilst ensuring the quality of the ontology, we decided to provide reports to each branch that identified areas not compliant with our policies prior to each release. We use a Jena-based [9] script to read in our branch files and identify missing elements, duplicates, or misuse of any of our metadata properties</w:t>
-      </w:r>
-      <w:r>
-        <w:rPr>
-          <w:rStyle w:val="FootnoteReference"/>
-        </w:rPr>
-        <w:footnoteReference w:id="14"/>
-      </w:r>
-      <w:r>
-        <w:t>. The reports are rated according to what action needs to be taken: simple warnings for those errors that can be corrected automatically by script, or critical alerts for those issues requiring manual intervention from one of our curators. Reports are simple HTML pages displaying terms and associated issues.</w:t>
-      </w:r>
-      <w:bookmarkStart w:id="371" w:name="vq.2"/>
       <w:bookmarkEnd w:id="371"/>
-      <w:r>
-        <w:t xml:space="preserve"> We explored different policies regarding what to do in case of significant errors (e.g., block release), but instead adopted a release early, release often approach in the hope</w:t>
-      </w:r>
-      <w:r>
-        <w:t xml:space="preserve"> </w:t>
-      </w:r>
-      <w:r>
-        <w:t>that this would encourage developers to correct mistakes in a timely fashion.</w:t>
-      </w:r>
-    </w:p>
-    <w:p>
-      <w:r>
-        <w:t>As an example of the sort of thing we need to correct, because of issues using the Protégé editor</w:t>
-      </w:r>
-      <w:r>
-        <w:t xml:space="preserve"> [10]</w:t>
-      </w:r>
-      <w:r>
-        <w:t xml:space="preserve">, we would occasionally encounter a problem with one of our annotation properties being saved in the wrong branch file: for example, when adding a label to one of the instruments, this label could get serialized in the </w:t>
-      </w:r>
-      <w:r>
-        <w:rPr>
-          <w:i/>
-          <w:iCs/>
-        </w:rPr>
-        <w:t>Biomaterial.owl</w:t>
-      </w:r>
-      <w:r>
-        <w:t xml:space="preserve"> file instead of the </w:t>
-      </w:r>
-      <w:r>
-        <w:rPr>
-          <w:i/>
-          <w:iCs/>
-        </w:rPr>
-        <w:t>InstrumentAndParts.owl</w:t>
-      </w:r>
-      <w:r>
-        <w:t xml:space="preserve"> file. This causes extra burden on the editors, as Protégé restricts editing to a single file at a time: it is therefore desirable to have a mechanism allowing relevant information to be written in the correct branch file.</w:t>
-      </w:r>
-    </w:p>
-    <w:p>
-      <w:r>
-        <w:t>In order to mitigate this, we are considering using an extra annotation property to indicate which branch classes belong in. By using this information we could automatically clean up and reorganize branch files</w:t>
-      </w:r>
-      <w:bookmarkStart w:id="372" w:name="tk%253Ad"/>
-      <w:bookmarkStart w:id="373" w:name="p%253A3.1"/>
-      <w:bookmarkStart w:id="374" w:name="p-7t0"/>
-      <w:bookmarkStart w:id="375" w:name="gwpx"/>
-      <w:bookmarkStart w:id="376" w:name="q3su383"/>
-      <w:bookmarkStart w:id="377" w:name="d9vo"/>
-      <w:bookmarkStart w:id="378" w:name="d9vo0"/>
       <w:bookmarkEnd w:id="372"/>
       <w:bookmarkEnd w:id="373"/>
       <w:bookmarkEnd w:id="374"/>
+      <w:r>
+        <w:t>Our branch development model was chosen in order to facilitate</w:t>
+      </w:r>
+      <w:r>
+        <w:t xml:space="preserve"> </w:t>
+      </w:r>
+      <w:r>
+        <w:t xml:space="preserve">concurrent development while allowing specific domain experts to focus on the section of the </w:t>
+      </w:r>
+      <w:r>
+        <w:t>ontology relevant</w:t>
+      </w:r>
+      <w:r>
+        <w:t xml:space="preserve"> to their competences or interests: for example, a statistician would be more involved in data analysis and thus the Data Transformation branch. To ease curators' work whilst ensuring the quality of the ontology, we decided to provide reports to each branch that identified areas not compliant with our policies prior to each release. We use a Jena-based [9] script to read in our branch files and identify missing elements, duplicates, or misuse of any of our metadata properties</w:t>
+      </w:r>
+      <w:r>
+        <w:rPr>
+          <w:rStyle w:val="FootnoteReference"/>
+        </w:rPr>
+        <w:footnoteReference w:id="15"/>
+      </w:r>
+      <w:r>
+        <w:t>. The reports are rated according to what action needs to be taken: simple warnings for those errors that can be corrected automatically by script, or critical alerts for those issues requiring manual intervention from one of our curators. Reports are simple HTML pages displaying terms and associated issues.</w:t>
+      </w:r>
+      <w:bookmarkStart w:id="375" w:name="vq.2"/>
       <w:bookmarkEnd w:id="375"/>
+      <w:r>
+        <w:t xml:space="preserve"> We explored different policies regarding what to do in case of significant errors (e.g., block release), but instead adopted a release early, release often approach in the hope</w:t>
+      </w:r>
+      <w:r>
+        <w:t xml:space="preserve"> </w:t>
+      </w:r>
+      <w:r>
+        <w:t>that this would encourage developers to correct mistakes in a timely fashion.</w:t>
+      </w:r>
+    </w:p>
+    <w:p>
+      <w:r>
+        <w:t>As an example of the sort of thing we need to correct, because of issues using the Protégé editor</w:t>
+      </w:r>
+      <w:r>
+        <w:t xml:space="preserve"> [10]</w:t>
+      </w:r>
+      <w:r>
+        <w:t xml:space="preserve">, we would occasionally encounter a problem with one of our annotation properties being saved in the wrong branch file: for example, when adding a label to one of the instruments, this label could get serialized in the </w:t>
+      </w:r>
+      <w:r>
+        <w:rPr>
+          <w:i/>
+          <w:iCs/>
+        </w:rPr>
+        <w:t>Biomaterial.owl</w:t>
+      </w:r>
+      <w:r>
+        <w:t xml:space="preserve"> file instead of the </w:t>
+      </w:r>
+      <w:r>
+        <w:rPr>
+          <w:i/>
+          <w:iCs/>
+        </w:rPr>
+        <w:t>InstrumentAndParts.owl</w:t>
+      </w:r>
+      <w:r>
+        <w:t xml:space="preserve"> file. This causes extra burden on the editors, as Protégé restricts editing to a single file at a time: it is therefore desirable to have a mechanism allowing relevant information to be written in the correct branch file.</w:t>
+      </w:r>
+    </w:p>
+    <w:p>
+      <w:r>
+        <w:t>In order to mitigate this, we are considering using an extra annotation property to indicate which branch classes belong in. By using this information we could automatically clean up and reorganize branch files</w:t>
+      </w:r>
+      <w:bookmarkStart w:id="376" w:name="tk%253Ad"/>
+      <w:bookmarkStart w:id="377" w:name="p%253A3.1"/>
+      <w:bookmarkStart w:id="378" w:name="p-7t0"/>
+      <w:bookmarkStart w:id="379" w:name="gwpx"/>
+      <w:bookmarkStart w:id="380" w:name="q3su383"/>
+      <w:bookmarkStart w:id="381" w:name="d9vo"/>
+      <w:bookmarkStart w:id="382" w:name="d9vo0"/>
       <w:bookmarkEnd w:id="376"/>
       <w:bookmarkEnd w:id="377"/>
       <w:bookmarkEnd w:id="378"/>
+      <w:bookmarkEnd w:id="379"/>
+      <w:bookmarkEnd w:id="380"/>
+      <w:bookmarkEnd w:id="381"/>
+      <w:bookmarkEnd w:id="382"/>
       <w:r>
         <w:t>.</w:t>
       </w:r>
@@ -2810,10 +2602,10 @@
       <w:pPr>
         <w:pStyle w:val="p1a"/>
       </w:pPr>
-      <w:bookmarkStart w:id="379" w:name="yy-z"/>
-      <w:bookmarkStart w:id="380" w:name="o5th"/>
-      <w:bookmarkEnd w:id="379"/>
-      <w:bookmarkEnd w:id="380"/>
+      <w:bookmarkStart w:id="383" w:name="yy-z"/>
+      <w:bookmarkStart w:id="384" w:name="o5th"/>
+      <w:bookmarkEnd w:id="383"/>
+      <w:bookmarkEnd w:id="384"/>
       <w:r>
         <w:t>Having a stable and consistent ID policy is a fundamental OBO Foundry principle. In OBI, identifiers are prefixed with “OBI_” and followed by seven digits. Forcing developers to manage this was impractical, particularly given the distributed development process. Instead, we have curators ignore the identifier format while developing OBI. As an automated step prior to each release we run scripts that find terms without standard IDs and rename them, as well as perform other checks such as whether all IDs present in the previous release are still present, since terms are not supposed to be deleted according to the GO policy OBI follows.</w:t>
       </w:r>
@@ -2828,70 +2620,70 @@
       <w:r>
         <w:t xml:space="preserve">Managing </w:t>
       </w:r>
-      <w:bookmarkStart w:id="381" w:name="s%253Ara18"/>
-      <w:bookmarkStart w:id="382" w:name="qdas"/>
-      <w:bookmarkStart w:id="383" w:name="q3su388"/>
-      <w:bookmarkStart w:id="384" w:name="bd9g"/>
-      <w:bookmarkStart w:id="385" w:name="wcng0"/>
-      <w:bookmarkStart w:id="386" w:name="q3su392"/>
-      <w:bookmarkStart w:id="387" w:name="zn4t9"/>
-      <w:bookmarkStart w:id="388" w:name="d9vo1"/>
-      <w:bookmarkEnd w:id="381"/>
-      <w:bookmarkEnd w:id="382"/>
-      <w:bookmarkEnd w:id="383"/>
-      <w:bookmarkEnd w:id="384"/>
+      <w:bookmarkStart w:id="385" w:name="s%253Ara18"/>
+      <w:bookmarkStart w:id="386" w:name="qdas"/>
+      <w:bookmarkStart w:id="387" w:name="q3su388"/>
+      <w:bookmarkStart w:id="388" w:name="bd9g"/>
+      <w:bookmarkStart w:id="389" w:name="wcng0"/>
+      <w:bookmarkStart w:id="390" w:name="q3su392"/>
+      <w:bookmarkStart w:id="391" w:name="zn4t9"/>
+      <w:bookmarkStart w:id="392" w:name="d9vo1"/>
       <w:bookmarkEnd w:id="385"/>
       <w:bookmarkEnd w:id="386"/>
       <w:bookmarkEnd w:id="387"/>
       <w:bookmarkEnd w:id="388"/>
-      <w:r>
-        <w:t>disjoints</w:t>
-      </w:r>
-      <w:bookmarkStart w:id="389" w:name="d9vo2"/>
       <w:bookmarkEnd w:id="389"/>
-    </w:p>
-    <w:p>
-      <w:pPr>
-        <w:pStyle w:val="p1a"/>
-      </w:pPr>
-      <w:r>
-        <w:t xml:space="preserve">During the initial stages of our development process, we manually added disjoints to classes as we were building the ontology. However, we ran into consistency issues as we edited OBI, as a stated disjoint in one place of the OBI tree would not hold true when </w:t>
-      </w:r>
-      <w:bookmarkStart w:id="390" w:name="buxp"/>
-      <w:bookmarkStart w:id="391" w:name="buxp0"/>
       <w:bookmarkEnd w:id="390"/>
       <w:bookmarkEnd w:id="391"/>
+      <w:bookmarkEnd w:id="392"/>
+      <w:r>
+        <w:t>disjoints</w:t>
+      </w:r>
+      <w:bookmarkStart w:id="393" w:name="d9vo2"/>
+      <w:bookmarkEnd w:id="393"/>
+    </w:p>
+    <w:p>
+      <w:pPr>
+        <w:pStyle w:val="p1a"/>
+      </w:pPr>
+      <w:r>
+        <w:t xml:space="preserve">During the initial stages of our development process, we manually added disjoints to classes as we were building the ontology. However, we ran into consistency issues as we edited OBI, as a stated disjoint in one place of the OBI tree would not hold true when </w:t>
+      </w:r>
+      <w:bookmarkStart w:id="394" w:name="buxp"/>
+      <w:bookmarkStart w:id="395" w:name="buxp0"/>
+      <w:bookmarkEnd w:id="394"/>
+      <w:bookmarkEnd w:id="395"/>
       <w:r>
         <w:t xml:space="preserve">a term was moved to a different location in the class hierarchy. Therefore, a script is used as part of our release process to automatically compute disjoint class statements, assuming that our asserted class hierarchy is not rearranged during reasoning. The sets of disjoints are computed </w:t>
       </w:r>
-      <w:bookmarkStart w:id="392" w:name="q3su43"/>
-      <w:bookmarkStart w:id="393" w:name="wg7l"/>
-      <w:bookmarkStart w:id="394" w:name="q3su51"/>
-      <w:bookmarkEnd w:id="392"/>
-      <w:bookmarkEnd w:id="393"/>
-      <w:bookmarkEnd w:id="394"/>
+      <w:bookmarkStart w:id="396" w:name="q3su43"/>
+      <w:bookmarkStart w:id="397" w:name="wg7l"/>
+      <w:bookmarkStart w:id="398" w:name="q3su51"/>
+      <w:bookmarkEnd w:id="396"/>
+      <w:bookmarkEnd w:id="397"/>
+      <w:bookmarkEnd w:id="398"/>
       <w:r>
         <w:t>traversing the asserted class tree</w:t>
       </w:r>
-      <w:bookmarkStart w:id="395" w:name="h7.7"/>
-      <w:bookmarkEnd w:id="395"/>
+      <w:bookmarkStart w:id="399" w:name="h7.7"/>
+      <w:bookmarkEnd w:id="399"/>
       <w:r>
         <w:t>, ignoring placeholder classes and defined classes</w:t>
       </w:r>
-      <w:bookmarkStart w:id="396" w:name="x0kb"/>
-      <w:bookmarkEnd w:id="396"/>
+      <w:bookmarkStart w:id="400" w:name="x0kb"/>
+      <w:bookmarkEnd w:id="400"/>
       <w:r>
         <w:t>, making OBI classes at each level mutually disjoint</w:t>
       </w:r>
-      <w:bookmarkStart w:id="397" w:name="x0kb0"/>
-      <w:bookmarkEnd w:id="397"/>
+      <w:bookmarkStart w:id="401" w:name="x0kb0"/>
+      <w:bookmarkEnd w:id="401"/>
       <w:r>
         <w:t>, and OBI classes disjoint to non-OBI classes at the same level</w:t>
       </w:r>
-      <w:bookmarkStart w:id="398" w:name="q3su47"/>
-      <w:bookmarkStart w:id="399" w:name="n2ut"/>
-      <w:bookmarkEnd w:id="398"/>
-      <w:bookmarkEnd w:id="399"/>
+      <w:bookmarkStart w:id="402" w:name="q3su47"/>
+      <w:bookmarkStart w:id="403" w:name="n2ut"/>
+      <w:bookmarkEnd w:id="402"/>
+      <w:bookmarkEnd w:id="403"/>
       <w:r>
         <w:t>.</w:t>
       </w:r>
@@ -2903,48 +2695,48 @@
           <w:tab w:val="left" w:pos="576"/>
         </w:tabs>
       </w:pPr>
-      <w:bookmarkStart w:id="400" w:name="y-4a"/>
-      <w:bookmarkStart w:id="401" w:name="r.x4"/>
-      <w:bookmarkStart w:id="402" w:name="n..f0"/>
-      <w:bookmarkStart w:id="403" w:name="n..f1"/>
-      <w:bookmarkStart w:id="404" w:name="q3su49"/>
-      <w:bookmarkStart w:id="405" w:name="q3su59"/>
-      <w:bookmarkStart w:id="406" w:name="js4y"/>
-      <w:bookmarkEnd w:id="400"/>
-      <w:bookmarkEnd w:id="401"/>
-      <w:bookmarkEnd w:id="402"/>
-      <w:bookmarkEnd w:id="403"/>
+      <w:bookmarkStart w:id="404" w:name="y-4a"/>
+      <w:bookmarkStart w:id="405" w:name="r.x4"/>
+      <w:bookmarkStart w:id="406" w:name="n..f0"/>
+      <w:bookmarkStart w:id="407" w:name="n..f1"/>
+      <w:bookmarkStart w:id="408" w:name="q3su49"/>
+      <w:bookmarkStart w:id="409" w:name="q3su59"/>
+      <w:bookmarkStart w:id="410" w:name="js4y"/>
       <w:bookmarkEnd w:id="404"/>
       <w:bookmarkEnd w:id="405"/>
       <w:bookmarkEnd w:id="406"/>
-      <w:r>
-        <w:t xml:space="preserve">Distributing OBI with inferred superclasses </w:t>
-      </w:r>
-    </w:p>
-    <w:p>
-      <w:pPr>
-        <w:pStyle w:val="p1a"/>
-      </w:pPr>
-      <w:bookmarkStart w:id="407" w:name="q3su85"/>
       <w:bookmarkEnd w:id="407"/>
-      <w:r>
-        <w:t xml:space="preserve">We are using defined classes, and want to provide an easy-to-use file that does not require the use of a reasoner on the end-user side. Therefore we </w:t>
-      </w:r>
-      <w:r>
-        <w:t>assert</w:t>
-      </w:r>
-      <w:r>
-        <w:t>, via script, the inferred superclasses to our OWL file</w:t>
-      </w:r>
-      <w:bookmarkStart w:id="408" w:name="llue"/>
-      <w:bookmarkStart w:id="409" w:name="q3su90"/>
       <w:bookmarkEnd w:id="408"/>
       <w:bookmarkEnd w:id="409"/>
+      <w:bookmarkEnd w:id="410"/>
+      <w:r>
+        <w:t xml:space="preserve">Distributing OBI with inferred superclasses </w:t>
+      </w:r>
+    </w:p>
+    <w:p>
+      <w:pPr>
+        <w:pStyle w:val="p1a"/>
+      </w:pPr>
+      <w:bookmarkStart w:id="411" w:name="q3su85"/>
+      <w:bookmarkEnd w:id="411"/>
+      <w:r>
+        <w:t xml:space="preserve">We are using defined classes, and want to provide an easy-to-use file that does not require the use of a reasoner on the end-user side. Therefore we </w:t>
+      </w:r>
+      <w:r>
+        <w:t>assert</w:t>
+      </w:r>
+      <w:r>
+        <w:t>, via script, the inferred superclasses to our OWL file</w:t>
+      </w:r>
+      <w:bookmarkStart w:id="412" w:name="llue"/>
+      <w:bookmarkStart w:id="413" w:name="q3su90"/>
+      <w:bookmarkEnd w:id="412"/>
+      <w:bookmarkEnd w:id="413"/>
       <w:r>
         <w:t>.</w:t>
       </w:r>
-      <w:bookmarkStart w:id="410" w:name="q3su92"/>
-      <w:bookmarkEnd w:id="410"/>
+      <w:bookmarkStart w:id="414" w:name="q3su92"/>
+      <w:bookmarkEnd w:id="414"/>
       <w:r>
         <w:t xml:space="preserve"> </w:t>
       </w:r>
@@ -2965,8 +2757,8 @@
       <w:r>
         <w:t>, while keeping the original ontology "clean" according to Rector's [11] normalization recommendations by using defined classes and avoiding asserting multiple superclasses.</w:t>
       </w:r>
-      <w:bookmarkStart w:id="411" w:name="llue0"/>
-      <w:bookmarkEnd w:id="411"/>
+      <w:bookmarkStart w:id="415" w:name="llue0"/>
+      <w:bookmarkEnd w:id="415"/>
     </w:p>
     <w:p>
       <w:pPr>
@@ -2975,34 +2767,30 @@
           <w:tab w:val="left" w:pos="576"/>
         </w:tabs>
       </w:pPr>
-      <w:bookmarkStart w:id="412" w:name="n..f3"/>
-      <w:bookmarkStart w:id="413" w:name="r.x41"/>
-      <w:bookmarkStart w:id="414" w:name="mmkp2"/>
-      <w:bookmarkStart w:id="415" w:name="n9wa"/>
-      <w:bookmarkEnd w:id="412"/>
-      <w:bookmarkEnd w:id="413"/>
-      <w:bookmarkEnd w:id="414"/>
-      <w:bookmarkEnd w:id="415"/>
-      <w:r>
-        <w:t xml:space="preserve">Assuming that all classes have instances </w:t>
-      </w:r>
-    </w:p>
-    <w:p>
-      <w:bookmarkStart w:id="416" w:name="dg5-"/>
-      <w:bookmarkStart w:id="417" w:name="g7%253Ay"/>
-      <w:bookmarkStart w:id="418" w:name="ai-y"/>
-      <w:bookmarkStart w:id="419" w:name="dg5-0"/>
-      <w:bookmarkStart w:id="420" w:name="ps%253Aq"/>
-      <w:bookmarkStart w:id="421" w:name="ps%253Aq0"/>
-      <w:bookmarkStart w:id="422" w:name="g7%253Ay0"/>
-      <w:bookmarkStart w:id="423" w:name="ai-y1"/>
-      <w:bookmarkStart w:id="424" w:name="ozt30"/>
-      <w:bookmarkStart w:id="425" w:name="z_dp"/>
-      <w:bookmarkStart w:id="426" w:name="dmi_"/>
+      <w:bookmarkStart w:id="416" w:name="n..f3"/>
+      <w:bookmarkStart w:id="417" w:name="r.x41"/>
+      <w:bookmarkStart w:id="418" w:name="mmkp2"/>
+      <w:bookmarkStart w:id="419" w:name="n9wa"/>
       <w:bookmarkEnd w:id="416"/>
       <w:bookmarkEnd w:id="417"/>
       <w:bookmarkEnd w:id="418"/>
       <w:bookmarkEnd w:id="419"/>
+      <w:r>
+        <w:t xml:space="preserve">Assuming that all classes have instances </w:t>
+      </w:r>
+    </w:p>
+    <w:p>
+      <w:bookmarkStart w:id="420" w:name="dg5-"/>
+      <w:bookmarkStart w:id="421" w:name="g7%253Ay"/>
+      <w:bookmarkStart w:id="422" w:name="ai-y"/>
+      <w:bookmarkStart w:id="423" w:name="dg5-0"/>
+      <w:bookmarkStart w:id="424" w:name="ps%253Aq"/>
+      <w:bookmarkStart w:id="425" w:name="ps%253Aq0"/>
+      <w:bookmarkStart w:id="426" w:name="g7%253Ay0"/>
+      <w:bookmarkStart w:id="427" w:name="ai-y1"/>
+      <w:bookmarkStart w:id="428" w:name="ozt30"/>
+      <w:bookmarkStart w:id="429" w:name="z_dp"/>
+      <w:bookmarkStart w:id="430" w:name="dmi_"/>
       <w:bookmarkEnd w:id="420"/>
       <w:bookmarkEnd w:id="421"/>
       <w:bookmarkEnd w:id="422"/>
@@ -3010,131 +2798,131 @@
       <w:bookmarkEnd w:id="424"/>
       <w:bookmarkEnd w:id="425"/>
       <w:bookmarkEnd w:id="426"/>
-      <w:r>
-        <w:t xml:space="preserve">In Figure 2, we define a </w:t>
-      </w:r>
-      <w:r>
-        <w:rPr>
-          <w:i/>
-          <w:iCs/>
-        </w:rPr>
-        <w:t>manufacturer</w:t>
-      </w:r>
-      <w:r>
-        <w:t xml:space="preserve"> class, an object property </w:t>
-      </w:r>
-      <w:r>
-        <w:rPr>
-          <w:i/>
-          <w:iCs/>
-        </w:rPr>
-        <w:t>is manufactured by</w:t>
-      </w:r>
-      <w:r>
-        <w:t xml:space="preserve"> with range </w:t>
-      </w:r>
-      <w:r>
-        <w:rPr>
-          <w:i/>
-          <w:iCs/>
-        </w:rPr>
-        <w:t>manufacturer role</w:t>
-      </w:r>
-      <w:r>
-        <w:t xml:space="preserve">, and add that a specific microarray type is manufactured by an organization </w:t>
-      </w:r>
-      <w:r>
-        <w:rPr>
-          <w:i/>
-          <w:iCs/>
-        </w:rPr>
-        <w:t>Affymetrix</w:t>
-      </w:r>
-      <w:r>
-        <w:t xml:space="preserve">. We were expecting the reasoner to classify </w:t>
-      </w:r>
-      <w:r>
-        <w:rPr>
-          <w:i/>
-          <w:iCs/>
-        </w:rPr>
-        <w:t>Affymetrix</w:t>
-      </w:r>
-      <w:r>
-        <w:t xml:space="preserve"> as </w:t>
-      </w:r>
-      <w:r>
-        <w:rPr>
-          <w:i/>
-          <w:iCs/>
-        </w:rPr>
-        <w:t>manufacturer</w:t>
-      </w:r>
-      <w:r>
-        <w:t xml:space="preserve">. However this is not the case </w:t>
-      </w:r>
-      <w:bookmarkStart w:id="427" w:name="a0c%253A"/>
       <w:bookmarkEnd w:id="427"/>
-      <w:r>
-        <w:t xml:space="preserve">unless we </w:t>
-      </w:r>
-      <w:bookmarkStart w:id="428" w:name="z_dp0"/>
-      <w:bookmarkStart w:id="429" w:name="z_dp1"/>
-      <w:bookmarkStart w:id="430" w:name="z_dp2"/>
-      <w:bookmarkStart w:id="431" w:name="z_dp3"/>
-      <w:bookmarkStart w:id="432" w:name="z_dp4"/>
-      <w:bookmarkStart w:id="433" w:name="z_dp5"/>
-      <w:bookmarkStart w:id="434" w:name="z_dp6"/>
       <w:bookmarkEnd w:id="428"/>
       <w:bookmarkEnd w:id="429"/>
       <w:bookmarkEnd w:id="430"/>
+      <w:r>
+        <w:t xml:space="preserve">In Figure 2, we define a </w:t>
+      </w:r>
+      <w:r>
+        <w:rPr>
+          <w:i/>
+          <w:iCs/>
+        </w:rPr>
+        <w:t>manufacturer</w:t>
+      </w:r>
+      <w:r>
+        <w:t xml:space="preserve"> class, an object property </w:t>
+      </w:r>
+      <w:r>
+        <w:rPr>
+          <w:i/>
+          <w:iCs/>
+        </w:rPr>
+        <w:t>is manufactured by</w:t>
+      </w:r>
+      <w:r>
+        <w:t xml:space="preserve"> with range </w:t>
+      </w:r>
+      <w:r>
+        <w:rPr>
+          <w:i/>
+          <w:iCs/>
+        </w:rPr>
+        <w:t>manufacturer role</w:t>
+      </w:r>
+      <w:r>
+        <w:t xml:space="preserve">, and add that a specific microarray type is manufactured by an organization </w:t>
+      </w:r>
+      <w:r>
+        <w:rPr>
+          <w:i/>
+          <w:iCs/>
+        </w:rPr>
+        <w:t>Affymetrix</w:t>
+      </w:r>
+      <w:r>
+        <w:t xml:space="preserve">. We were expecting the reasoner to classify </w:t>
+      </w:r>
+      <w:r>
+        <w:rPr>
+          <w:i/>
+          <w:iCs/>
+        </w:rPr>
+        <w:t>Affymetrix</w:t>
+      </w:r>
+      <w:r>
+        <w:t xml:space="preserve"> as </w:t>
+      </w:r>
+      <w:r>
+        <w:rPr>
+          <w:i/>
+          <w:iCs/>
+        </w:rPr>
+        <w:t>manufacturer</w:t>
+      </w:r>
+      <w:r>
+        <w:t xml:space="preserve">. However this is not the case </w:t>
+      </w:r>
+      <w:bookmarkStart w:id="431" w:name="a0c%253A"/>
       <w:bookmarkEnd w:id="431"/>
+      <w:r>
+        <w:t xml:space="preserve">unless we </w:t>
+      </w:r>
+      <w:bookmarkStart w:id="432" w:name="z_dp0"/>
+      <w:bookmarkStart w:id="433" w:name="z_dp1"/>
+      <w:bookmarkStart w:id="434" w:name="z_dp2"/>
+      <w:bookmarkStart w:id="435" w:name="z_dp3"/>
+      <w:bookmarkStart w:id="436" w:name="z_dp4"/>
+      <w:bookmarkStart w:id="437" w:name="z_dp5"/>
+      <w:bookmarkStart w:id="438" w:name="z_dp6"/>
       <w:bookmarkEnd w:id="432"/>
       <w:bookmarkEnd w:id="433"/>
       <w:bookmarkEnd w:id="434"/>
-      <w:r>
-        <w:t xml:space="preserve">explicitly </w:t>
-      </w:r>
-      <w:bookmarkStart w:id="435" w:name="z_dp8"/>
-      <w:bookmarkStart w:id="436" w:name="z_dp9"/>
-      <w:bookmarkStart w:id="437" w:name="z_dp10"/>
-      <w:bookmarkStart w:id="438" w:name="z_dp11"/>
-      <w:bookmarkStart w:id="439" w:name="z_dp12"/>
-      <w:bookmarkStart w:id="440" w:name="z_dp13"/>
       <w:bookmarkEnd w:id="435"/>
       <w:bookmarkEnd w:id="436"/>
       <w:bookmarkEnd w:id="437"/>
       <w:bookmarkEnd w:id="438"/>
+      <w:r>
+        <w:t xml:space="preserve">explicitly </w:t>
+      </w:r>
+      <w:bookmarkStart w:id="439" w:name="z_dp8"/>
+      <w:bookmarkStart w:id="440" w:name="z_dp9"/>
+      <w:bookmarkStart w:id="441" w:name="z_dp10"/>
+      <w:bookmarkStart w:id="442" w:name="z_dp11"/>
+      <w:bookmarkStart w:id="443" w:name="z_dp12"/>
+      <w:bookmarkStart w:id="444" w:name="z_dp13"/>
       <w:bookmarkEnd w:id="439"/>
       <w:bookmarkEnd w:id="440"/>
-      <w:r>
-        <w:t xml:space="preserve">add a </w:t>
-      </w:r>
-      <w:r>
-        <w:rPr>
-          <w:i/>
-          <w:iCs/>
-        </w:rPr>
-        <w:t>microarray</w:t>
-      </w:r>
-      <w:r>
-        <w:t xml:space="preserve"> individual</w:t>
-      </w:r>
-      <w:bookmarkStart w:id="441" w:name="ps%253Aq3"/>
-      <w:bookmarkStart w:id="442" w:name="ps%253Aq4"/>
-      <w:bookmarkStart w:id="443" w:name="g7%253Ay2"/>
-      <w:bookmarkStart w:id="444" w:name="ai-y3"/>
-      <w:bookmarkStart w:id="445" w:name="ps%253Aq5"/>
-      <w:bookmarkStart w:id="446" w:name="ps%253Aq6"/>
-      <w:bookmarkStart w:id="447" w:name="g7%253Ay3"/>
-      <w:bookmarkStart w:id="448" w:name="ai-y5"/>
-      <w:bookmarkStart w:id="449" w:name="z_dp15"/>
-      <w:bookmarkStart w:id="450" w:name="dmi_0"/>
-      <w:bookmarkStart w:id="451" w:name="ai69"/>
       <w:bookmarkEnd w:id="441"/>
       <w:bookmarkEnd w:id="442"/>
       <w:bookmarkEnd w:id="443"/>
       <w:bookmarkEnd w:id="444"/>
+      <w:r>
+        <w:t xml:space="preserve">add a </w:t>
+      </w:r>
+      <w:r>
+        <w:rPr>
+          <w:i/>
+          <w:iCs/>
+        </w:rPr>
+        <w:t>microarray</w:t>
+      </w:r>
+      <w:r>
+        <w:t xml:space="preserve"> individual</w:t>
+      </w:r>
+      <w:bookmarkStart w:id="445" w:name="ps%253Aq3"/>
+      <w:bookmarkStart w:id="446" w:name="ps%253Aq4"/>
+      <w:bookmarkStart w:id="447" w:name="g7%253Ay2"/>
+      <w:bookmarkStart w:id="448" w:name="ai-y3"/>
+      <w:bookmarkStart w:id="449" w:name="ps%253Aq5"/>
+      <w:bookmarkStart w:id="450" w:name="ps%253Aq6"/>
+      <w:bookmarkStart w:id="451" w:name="g7%253Ay3"/>
+      <w:bookmarkStart w:id="452" w:name="ai-y5"/>
+      <w:bookmarkStart w:id="453" w:name="z_dp15"/>
+      <w:bookmarkStart w:id="454" w:name="dmi_0"/>
+      <w:bookmarkStart w:id="455" w:name="ai69"/>
       <w:bookmarkEnd w:id="445"/>
       <w:bookmarkEnd w:id="446"/>
       <w:bookmarkEnd w:id="447"/>
@@ -3142,6 +2930,10 @@
       <w:bookmarkEnd w:id="449"/>
       <w:bookmarkEnd w:id="450"/>
       <w:bookmarkEnd w:id="451"/>
+      <w:bookmarkEnd w:id="452"/>
+      <w:bookmarkEnd w:id="453"/>
+      <w:bookmarkEnd w:id="454"/>
+      <w:bookmarkEnd w:id="455"/>
       <w:r>
         <w:t xml:space="preserve"> to the ontology.</w:t>
       </w:r>
@@ -3157,23 +2949,23 @@
       <w:r>
         <w:t xml:space="preserve">existence of instances of all classes when doing subsumption checks. </w:t>
       </w:r>
-      <w:commentRangeStart w:id="452"/>
-      <w:ins w:id="453" w:author="Alan Ruttenberg" w:date="2008-10-11T09:21:00Z">
+      <w:commentRangeStart w:id="456"/>
+      <w:ins w:id="457" w:author="Alan Ruttenberg" w:date="2008-10-11T09:21:00Z">
         <w:r>
           <w:t>In order for this inference to be made, we need xxx</w:t>
         </w:r>
       </w:ins>
-      <w:commentRangeEnd w:id="452"/>
-      <w:ins w:id="454" w:author="Alan Ruttenberg" w:date="2008-10-11T09:22:00Z">
+      <w:commentRangeEnd w:id="456"/>
+      <w:ins w:id="458" w:author="Alan Ruttenberg" w:date="2008-10-11T09:22:00Z">
         <w:r>
           <w:rPr>
             <w:rStyle w:val="CommentReference"/>
             <w:vanish/>
           </w:rPr>
-          <w:commentReference w:id="452"/>
-        </w:r>
-      </w:ins>
-      <w:ins w:id="455" w:author="Alan Ruttenberg" w:date="2008-10-11T09:21:00Z">
+          <w:commentReference w:id="456"/>
+        </w:r>
+      </w:ins>
+      <w:ins w:id="459" w:author="Alan Ruttenberg" w:date="2008-10-11T09:21:00Z">
         <w:r>
           <w:t xml:space="preserve">. </w:t>
         </w:r>
@@ -3335,7 +3127,7 @@
     <w:p>
       <w:pPr>
         <w:numPr>
-          <w:ins w:id="456" w:author="Alan Ruttenberg" w:date="2008-10-11T09:18:00Z"/>
+          <w:ins w:id="460" w:author="Alan Ruttenberg" w:date="2008-10-11T09:18:00Z"/>
         </w:numPr>
         <w:ind w:firstLine="0"/>
       </w:pPr>
@@ -3386,42 +3178,42 @@
       <w:r>
         <w:t>Asserting a distinct anonymous individual as member of each leaf class means that the superclasses will also have one member and ensures that the type of entailment described above, that we</w:t>
       </w:r>
-      <w:bookmarkStart w:id="457" w:name="ps%253Aq11"/>
-      <w:bookmarkStart w:id="458" w:name="ps%253Aq12"/>
-      <w:bookmarkStart w:id="459" w:name="g7%253Ay6"/>
-      <w:bookmarkStart w:id="460" w:name="ai-y8"/>
-      <w:bookmarkStart w:id="461" w:name="shva0"/>
-      <w:bookmarkStart w:id="462" w:name="dmi_3"/>
-      <w:bookmarkEnd w:id="457"/>
-      <w:bookmarkEnd w:id="458"/>
-      <w:bookmarkEnd w:id="459"/>
-      <w:bookmarkEnd w:id="460"/>
+      <w:bookmarkStart w:id="461" w:name="ps%253Aq11"/>
+      <w:bookmarkStart w:id="462" w:name="ps%253Aq12"/>
+      <w:bookmarkStart w:id="463" w:name="g7%253Ay6"/>
+      <w:bookmarkStart w:id="464" w:name="ai-y8"/>
+      <w:bookmarkStart w:id="465" w:name="shva0"/>
+      <w:bookmarkStart w:id="466" w:name="dmi_3"/>
       <w:bookmarkEnd w:id="461"/>
       <w:bookmarkEnd w:id="462"/>
-      <w:r>
-        <w:t> depend on, will reliably be computed and that </w:t>
-      </w:r>
-      <w:bookmarkStart w:id="463" w:name="xhb59"/>
-      <w:bookmarkStart w:id="464" w:name="xhb510"/>
-      <w:bookmarkStart w:id="465" w:name="xhb511"/>
-      <w:bookmarkStart w:id="466" w:name="xhb512"/>
-      <w:bookmarkStart w:id="467" w:name="xhb513"/>
-      <w:bookmarkStart w:id="468" w:name="xhb514"/>
-      <w:bookmarkStart w:id="469" w:name="xhb515"/>
-      <w:bookmarkStart w:id="470" w:name="z_dp18"/>
       <w:bookmarkEnd w:id="463"/>
       <w:bookmarkEnd w:id="464"/>
       <w:bookmarkEnd w:id="465"/>
       <w:bookmarkEnd w:id="466"/>
+      <w:r>
+        <w:t> depend on, will reliably be computed and that </w:t>
+      </w:r>
+      <w:bookmarkStart w:id="467" w:name="xhb59"/>
+      <w:bookmarkStart w:id="468" w:name="xhb510"/>
+      <w:bookmarkStart w:id="469" w:name="xhb511"/>
+      <w:bookmarkStart w:id="470" w:name="xhb512"/>
+      <w:bookmarkStart w:id="471" w:name="xhb513"/>
+      <w:bookmarkStart w:id="472" w:name="xhb514"/>
+      <w:bookmarkStart w:id="473" w:name="xhb515"/>
+      <w:bookmarkStart w:id="474" w:name="z_dp18"/>
       <w:bookmarkEnd w:id="467"/>
       <w:bookmarkEnd w:id="468"/>
       <w:bookmarkEnd w:id="469"/>
       <w:bookmarkEnd w:id="470"/>
+      <w:bookmarkEnd w:id="471"/>
+      <w:bookmarkEnd w:id="472"/>
+      <w:bookmarkEnd w:id="473"/>
+      <w:bookmarkEnd w:id="474"/>
       <w:r>
         <w:t>ontologies that are not jointly satisfiable will be detected. We plan to suggest that a similar mechanism is adopted by the OWL versions of all OBO ontologies. We note that this choice is not without problems. OBI, augmented with these assumed individuals, becomes more difficult to reason with reliably - we have had problems with both Pellet and Fact++ and are at the moment communicating with the developers of those reasoners to determine the source of the problem. Therefore, we currently use the assumed individuals to compute the inferred class hierarchy, but do not include them in the released version of OBI.</w:t>
       </w:r>
-      <w:bookmarkStart w:id="471" w:name="ia%253A2"/>
-      <w:bookmarkEnd w:id="471"/>
+      <w:bookmarkStart w:id="475" w:name="ia%253A2"/>
+      <w:bookmarkEnd w:id="475"/>
     </w:p>
     <w:p>
       <w:pPr>
@@ -3430,40 +3222,40 @@
           <w:tab w:val="left" w:pos="576"/>
         </w:tabs>
       </w:pPr>
-      <w:bookmarkStart w:id="472" w:name="nfq%253A"/>
-      <w:bookmarkStart w:id="473" w:name="k1z6"/>
-      <w:bookmarkStart w:id="474" w:name="dfzv"/>
-      <w:bookmarkStart w:id="475" w:name="dfzv0"/>
-      <w:bookmarkStart w:id="476" w:name="s3hx"/>
-      <w:bookmarkStart w:id="477" w:name="s3hx0"/>
-      <w:bookmarkEnd w:id="472"/>
-      <w:bookmarkEnd w:id="473"/>
-      <w:bookmarkEnd w:id="474"/>
-      <w:bookmarkEnd w:id="475"/>
+      <w:bookmarkStart w:id="476" w:name="nfq%253A"/>
+      <w:bookmarkStart w:id="477" w:name="k1z6"/>
+      <w:bookmarkStart w:id="478" w:name="dfzv"/>
+      <w:bookmarkStart w:id="479" w:name="dfzv0"/>
+      <w:bookmarkStart w:id="480" w:name="s3hx"/>
+      <w:bookmarkStart w:id="481" w:name="s3hx0"/>
       <w:bookmarkEnd w:id="476"/>
       <w:bookmarkEnd w:id="477"/>
-      <w:r>
-        <w:t>Increasing the readability of the RDF/XML version of OBI</w:t>
-      </w:r>
-      <w:bookmarkStart w:id="478" w:name="q3su201"/>
       <w:bookmarkEnd w:id="478"/>
-    </w:p>
-    <w:p>
-      <w:pPr>
-        <w:pStyle w:val="p1a"/>
-      </w:pPr>
-      <w:bookmarkStart w:id="479" w:name="q3su203"/>
-      <w:bookmarkStart w:id="480" w:name="u5gp0"/>
-      <w:bookmarkStart w:id="481" w:name="q3su210"/>
-      <w:bookmarkStart w:id="482" w:name="i4he0"/>
       <w:bookmarkEnd w:id="479"/>
       <w:bookmarkEnd w:id="480"/>
       <w:bookmarkEnd w:id="481"/>
+      <w:r>
+        <w:t>Increasing the readability of the RDF/XML version of OBI</w:t>
+      </w:r>
+      <w:bookmarkStart w:id="482" w:name="q3su201"/>
       <w:bookmarkEnd w:id="482"/>
+    </w:p>
+    <w:p>
+      <w:pPr>
+        <w:pStyle w:val="p1a"/>
+      </w:pPr>
+      <w:bookmarkStart w:id="483" w:name="q3su203"/>
+      <w:bookmarkStart w:id="484" w:name="u5gp0"/>
+      <w:bookmarkStart w:id="485" w:name="q3su210"/>
+      <w:bookmarkStart w:id="486" w:name="i4he0"/>
+      <w:bookmarkEnd w:id="483"/>
+      <w:bookmarkEnd w:id="484"/>
+      <w:bookmarkEnd w:id="485"/>
+      <w:bookmarkEnd w:id="486"/>
       <w:r>
         <w:t xml:space="preserve">We </w:t>
       </w:r>
-      <w:ins w:id="483" w:author="Melanie Courtot" w:date="2008-10-11T07:50:00Z">
+      <w:ins w:id="487" w:author="Melanie Courtot" w:date="2008-10-11T07:50:00Z">
         <w:r>
           <w:t xml:space="preserve">chose to </w:t>
         </w:r>
@@ -3471,53 +3263,53 @@
       <w:r>
         <w:t xml:space="preserve">use numerical identifiers for all our </w:t>
       </w:r>
-      <w:del w:id="484" w:author="Alan Ruttenberg" w:date="2008-10-11T10:33:00Z">
+      <w:del w:id="488" w:author="Alan Ruttenberg" w:date="2008-10-11T10:33:00Z">
         <w:r>
           <w:delText>terms</w:delText>
         </w:r>
       </w:del>
-      <w:ins w:id="485" w:author="Alan Ruttenberg" w:date="2008-10-11T10:33:00Z">
+      <w:ins w:id="489" w:author="Alan Ruttenberg" w:date="2008-10-11T10:33:00Z">
         <w:r>
           <w:t>entitie</w:t>
         </w:r>
       </w:ins>
-      <w:ins w:id="486" w:author="Melanie Courtot" w:date="2008-10-11T07:50:00Z">
+      <w:ins w:id="490" w:author="Melanie Courtot" w:date="2008-10-11T07:50:00Z">
         <w:r>
           <w:t xml:space="preserve">s. </w:t>
         </w:r>
       </w:ins>
-      <w:ins w:id="487" w:author="Alan Ruttenberg" w:date="2008-10-11T10:33:00Z">
-        <w:del w:id="488" w:author="Melanie Courtot" w:date="2008-10-11T07:50:00Z">
+      <w:ins w:id="491" w:author="Alan Ruttenberg" w:date="2008-10-11T10:33:00Z">
+        <w:del w:id="492" w:author="Melanie Courtot" w:date="2008-10-11T07:50:00Z">
           <w:r>
             <w:delText>s</w:delText>
           </w:r>
         </w:del>
       </w:ins>
-      <w:ins w:id="489" w:author="Alan Ruttenberg" w:date="2008-10-11T10:35:00Z">
-        <w:del w:id="490" w:author="Melanie Courtot" w:date="2008-10-11T07:50:00Z">
+      <w:ins w:id="493" w:author="Alan Ruttenberg" w:date="2008-10-11T10:35:00Z">
+        <w:del w:id="494" w:author="Melanie Courtot" w:date="2008-10-11T07:50:00Z">
           <w:r>
             <w:delText>, following OBO Foundry practice</w:delText>
           </w:r>
         </w:del>
       </w:ins>
-      <w:ins w:id="491" w:author="Alan Ruttenberg" w:date="2008-10-11T10:33:00Z">
-        <w:del w:id="492" w:author="Melanie Courtot" w:date="2008-10-11T07:50:00Z">
+      <w:ins w:id="495" w:author="Alan Ruttenberg" w:date="2008-10-11T10:33:00Z">
+        <w:del w:id="496" w:author="Melanie Courtot" w:date="2008-10-11T07:50:00Z">
           <w:r>
             <w:delText xml:space="preserve">. </w:delText>
           </w:r>
         </w:del>
       </w:ins>
-      <w:del w:id="493" w:author="Alan Ruttenberg" w:date="2008-10-11T10:33:00Z">
+      <w:del w:id="497" w:author="Alan Ruttenberg" w:date="2008-10-11T10:33:00Z">
         <w:r>
           <w:delText xml:space="preserve">: classes, instances, but also for annotation, data and object properties. </w:delText>
         </w:r>
       </w:del>
-      <w:del w:id="494" w:author="Melanie Courtot" w:date="2008-10-11T07:50:00Z">
+      <w:del w:id="498" w:author="Melanie Courtot" w:date="2008-10-11T07:50:00Z">
         <w:r>
           <w:delText>Unique</w:delText>
         </w:r>
       </w:del>
-      <w:ins w:id="495" w:author="Melanie Courtot" w:date="2008-10-11T07:50:00Z">
+      <w:ins w:id="499" w:author="Melanie Courtot" w:date="2008-10-11T07:50:00Z">
         <w:r>
           <w:t>Numeric</w:t>
         </w:r>
@@ -3525,76 +3317,76 @@
       <w:r>
         <w:t xml:space="preserve"> identifiers ensure that a human-readable label can be changed without needing to </w:t>
       </w:r>
-      <w:ins w:id="496" w:author="Alan Ruttenberg" w:date="2008-10-11T10:33:00Z">
+      <w:ins w:id="500" w:author="Alan Ruttenberg" w:date="2008-10-11T10:33:00Z">
         <w:r>
           <w:t>change the URI, and establish</w:t>
         </w:r>
       </w:ins>
-      <w:ins w:id="497" w:author="Alan Ruttenberg" w:date="2008-10-11T10:34:00Z">
+      <w:ins w:id="501" w:author="Alan Ruttenberg" w:date="2008-10-11T10:34:00Z">
         <w:r>
           <w:t>es</w:t>
         </w:r>
       </w:ins>
-      <w:ins w:id="498" w:author="Alan Ruttenberg" w:date="2008-10-11T10:33:00Z">
+      <w:ins w:id="502" w:author="Alan Ruttenberg" w:date="2008-10-11T10:33:00Z">
         <w:r>
           <w:t xml:space="preserve"> an unbiased basis for internationalization</w:t>
         </w:r>
       </w:ins>
-      <w:ins w:id="499" w:author="Allyson Lister" w:date="2008-10-07T11:52:00Z">
-        <w:del w:id="500" w:author="Alan Ruttenberg" w:date="2008-10-11T10:33:00Z">
+      <w:ins w:id="503" w:author="Allyson Lister" w:date="2008-10-07T11:52:00Z">
+        <w:del w:id="504" w:author="Alan Ruttenberg" w:date="2008-10-11T10:33:00Z">
           <w:r>
             <w:delText xml:space="preserve">create a corresponding new </w:delText>
           </w:r>
         </w:del>
       </w:ins>
-      <w:ins w:id="501" w:author="Allyson Lister" w:date="2008-10-07T11:56:00Z">
-        <w:del w:id="502" w:author="Alan Ruttenberg" w:date="2008-10-11T10:33:00Z">
+      <w:ins w:id="505" w:author="Allyson Lister" w:date="2008-10-07T11:56:00Z">
+        <w:del w:id="506" w:author="Alan Ruttenberg" w:date="2008-10-11T10:33:00Z">
           <w:r>
             <w:delText>property</w:delText>
           </w:r>
         </w:del>
       </w:ins>
-      <w:ins w:id="503" w:author="Allyson Lister" w:date="2008-10-07T11:55:00Z">
-        <w:del w:id="504" w:author="Alan Ruttenberg" w:date="2008-10-11T10:33:00Z">
+      <w:ins w:id="507" w:author="Allyson Lister" w:date="2008-10-07T11:55:00Z">
+        <w:del w:id="508" w:author="Alan Ruttenberg" w:date="2008-10-11T10:33:00Z">
           <w:r>
             <w:delText xml:space="preserve">, and ease </w:delText>
           </w:r>
         </w:del>
       </w:ins>
-      <w:ins w:id="505" w:author="Melanie Courtot" w:date="2008-10-06T12:16:00Z">
-        <w:del w:id="506" w:author="Alan Ruttenberg" w:date="2008-10-11T10:33:00Z">
+      <w:ins w:id="509" w:author="Melanie Courtot" w:date="2008-10-06T12:16:00Z">
+        <w:del w:id="510" w:author="Alan Ruttenberg" w:date="2008-10-11T10:33:00Z">
           <w:r>
             <w:delText xml:space="preserve">multiple rounds of editing and modifications </w:delText>
           </w:r>
         </w:del>
       </w:ins>
-      <w:ins w:id="507" w:author="Allyson Lister" w:date="2008-10-07T11:57:00Z">
-        <w:del w:id="508" w:author="Alan Ruttenberg" w:date="2008-10-11T10:33:00Z">
+      <w:ins w:id="511" w:author="Allyson Lister" w:date="2008-10-07T11:57:00Z">
+        <w:del w:id="512" w:author="Alan Ruttenberg" w:date="2008-10-11T10:33:00Z">
           <w:r>
             <w:delText>on</w:delText>
           </w:r>
         </w:del>
       </w:ins>
-      <w:ins w:id="509" w:author="Melanie Courtot" w:date="2008-10-06T12:16:00Z">
-        <w:del w:id="510" w:author="Alan Ruttenberg" w:date="2008-10-11T10:33:00Z">
+      <w:ins w:id="513" w:author="Melanie Courtot" w:date="2008-10-06T12:16:00Z">
+        <w:del w:id="514" w:author="Alan Ruttenberg" w:date="2008-10-11T10:33:00Z">
           <w:r>
             <w:delText xml:space="preserve"> </w:delText>
           </w:r>
         </w:del>
       </w:ins>
-      <w:ins w:id="511" w:author="Melanie Courtot" w:date="2008-10-11T01:03:00Z">
-        <w:del w:id="512" w:author="Alan Ruttenberg" w:date="2008-10-11T10:33:00Z">
+      <w:ins w:id="515" w:author="Melanie Courtot" w:date="2008-10-11T01:03:00Z">
+        <w:del w:id="516" w:author="Alan Ruttenberg" w:date="2008-10-11T10:33:00Z">
           <w:r>
             <w:delText>these properties</w:delText>
           </w:r>
         </w:del>
       </w:ins>
-      <w:ins w:id="513" w:author="Allyson Lister" w:date="2008-10-07T11:57:00Z">
+      <w:ins w:id="517" w:author="Allyson Lister" w:date="2008-10-07T11:57:00Z">
         <w:r>
           <w:t>.</w:t>
         </w:r>
       </w:ins>
-      <w:ins w:id="514" w:author="Melanie Courtot" w:date="2008-10-06T12:16:00Z">
+      <w:ins w:id="518" w:author="Melanie Courtot" w:date="2008-10-06T12:16:00Z">
         <w:r>
           <w:t xml:space="preserve"> </w:t>
         </w:r>
@@ -3608,14 +3400,14 @@
         <w:pStyle w:val="programcode"/>
         <w:keepLines/>
         <w:numPr>
-          <w:ins w:id="515" w:author="Melanie Courtot" w:date="2008-10-11T07:51:00Z"/>
+          <w:ins w:id="519" w:author="Melanie Courtot" w:date="2008-10-11T07:51:00Z"/>
         </w:numPr>
         <w:rPr>
-          <w:ins w:id="516" w:author="Melanie Courtot" w:date="2008-10-11T07:51:00Z"/>
+          <w:ins w:id="520" w:author="Melanie Courtot" w:date="2008-10-11T07:51:00Z"/>
           <w:sz w:val="14"/>
           <w:szCs w:val="14"/>
         </w:rPr>
-        <w:pPrChange w:id="517" w:author="Melanie Courtot" w:date="2008-10-11T07:52:00Z">
+        <w:pPrChange w:id="521" w:author="Melanie Courtot" w:date="2008-10-11T07:52:00Z">
           <w:pPr>
             <w:pStyle w:val="Caption"/>
             <w:ind w:firstLine="0"/>
@@ -3623,27 +3415,27 @@
           </w:pPr>
         </w:pPrChange>
       </w:pPr>
-      <w:bookmarkStart w:id="518" w:name="kl%253Ao"/>
-      <w:bookmarkStart w:id="519" w:name="naxu"/>
-      <w:bookmarkStart w:id="520" w:name="tkza"/>
-      <w:bookmarkStart w:id="521" w:name="lrf9"/>
-      <w:bookmarkStart w:id="522" w:name="z_dp19"/>
-      <w:bookmarkStart w:id="523" w:name="eb2a"/>
-      <w:bookmarkStart w:id="524" w:name="asbo"/>
-      <w:bookmarkStart w:id="525" w:name="gn77"/>
-      <w:bookmarkStart w:id="526" w:name="g0qp"/>
-      <w:bookmarkStart w:id="527" w:name="naxu1"/>
-      <w:bookmarkEnd w:id="518"/>
-      <w:bookmarkEnd w:id="519"/>
-      <w:bookmarkEnd w:id="520"/>
-      <w:bookmarkEnd w:id="521"/>
+      <w:bookmarkStart w:id="522" w:name="kl%253Ao"/>
+      <w:bookmarkStart w:id="523" w:name="naxu"/>
+      <w:bookmarkStart w:id="524" w:name="tkza"/>
+      <w:bookmarkStart w:id="525" w:name="lrf9"/>
+      <w:bookmarkStart w:id="526" w:name="z_dp19"/>
+      <w:bookmarkStart w:id="527" w:name="eb2a"/>
+      <w:bookmarkStart w:id="528" w:name="asbo"/>
+      <w:bookmarkStart w:id="529" w:name="gn77"/>
+      <w:bookmarkStart w:id="530" w:name="g0qp"/>
+      <w:bookmarkStart w:id="531" w:name="naxu1"/>
       <w:bookmarkEnd w:id="522"/>
       <w:bookmarkEnd w:id="523"/>
       <w:bookmarkEnd w:id="524"/>
       <w:bookmarkEnd w:id="525"/>
       <w:bookmarkEnd w:id="526"/>
       <w:bookmarkEnd w:id="527"/>
-      <w:ins w:id="528" w:author="Melanie Courtot" w:date="2008-10-11T07:52:00Z">
+      <w:bookmarkEnd w:id="528"/>
+      <w:bookmarkEnd w:id="529"/>
+      <w:bookmarkEnd w:id="530"/>
+      <w:bookmarkEnd w:id="531"/>
+      <w:ins w:id="532" w:author="Melanie Courtot" w:date="2008-10-11T07:52:00Z">
         <w:r>
           <w:rPr>
             <w:sz w:val="14"/>
@@ -3806,18 +3598,18 @@
         <w:pStyle w:val="programcode"/>
         <w:keepLines/>
         <w:rPr>
-          <w:del w:id="529" w:author="Melanie Courtot" w:date="2008-10-11T07:51:00Z"/>
+          <w:del w:id="533" w:author="Melanie Courtot" w:date="2008-10-11T07:51:00Z"/>
           <w:sz w:val="14"/>
           <w:szCs w:val="14"/>
         </w:rPr>
-        <w:pPrChange w:id="530" w:author="Melanie Courtot" w:date="2008-10-11T07:51:00Z">
+        <w:pPrChange w:id="534" w:author="Melanie Courtot" w:date="2008-10-11T07:51:00Z">
           <w:pPr>
             <w:pStyle w:val="programcode"/>
             <w:keepLines/>
           </w:pPr>
         </w:pPrChange>
       </w:pPr>
-      <w:del w:id="531" w:author="Melanie Courtot" w:date="2008-10-11T07:51:00Z">
+      <w:del w:id="535" w:author="Melanie Courtot" w:date="2008-10-11T07:51:00Z">
         <w:r>
           <w:rPr>
             <w:sz w:val="14"/>
@@ -3832,8 +3624,8 @@
           </w:rPr>
           <w:delText>owl:Class rdf:about="&amp;obo;OBI_0000265"&gt;</w:delText>
         </w:r>
-        <w:bookmarkStart w:id="532" w:name="ph39"/>
-        <w:bookmarkEnd w:id="532"/>
+        <w:bookmarkStart w:id="536" w:name="ph39"/>
+        <w:bookmarkEnd w:id="536"/>
         <w:r>
           <w:rPr>
             <w:sz w:val="14"/>
@@ -3858,26 +3650,26 @@
           <w:delText xml:space="preserve"> </w:delText>
         </w:r>
       </w:del>
-      <w:bookmarkStart w:id="533" w:name="kl%253Ao1"/>
-      <w:bookmarkStart w:id="534" w:name="lrf90"/>
-      <w:bookmarkStart w:id="535" w:name="z_dp20"/>
-      <w:bookmarkStart w:id="536" w:name="eb2a0"/>
-      <w:bookmarkStart w:id="537" w:name="asbo1"/>
-      <w:bookmarkStart w:id="538" w:name="gn771"/>
-      <w:bookmarkStart w:id="539" w:name="g0qp1"/>
-      <w:bookmarkStart w:id="540" w:name="naxu3"/>
-      <w:bookmarkStart w:id="541" w:name="ph390"/>
-      <w:bookmarkEnd w:id="533"/>
-      <w:bookmarkEnd w:id="534"/>
-      <w:bookmarkEnd w:id="535"/>
-      <w:bookmarkEnd w:id="536"/>
+      <w:bookmarkStart w:id="537" w:name="kl%253Ao1"/>
+      <w:bookmarkStart w:id="538" w:name="lrf90"/>
+      <w:bookmarkStart w:id="539" w:name="z_dp20"/>
+      <w:bookmarkStart w:id="540" w:name="eb2a0"/>
+      <w:bookmarkStart w:id="541" w:name="asbo1"/>
+      <w:bookmarkStart w:id="542" w:name="gn771"/>
+      <w:bookmarkStart w:id="543" w:name="g0qp1"/>
+      <w:bookmarkStart w:id="544" w:name="naxu3"/>
+      <w:bookmarkStart w:id="545" w:name="ph390"/>
       <w:bookmarkEnd w:id="537"/>
       <w:bookmarkEnd w:id="538"/>
       <w:bookmarkEnd w:id="539"/>
       <w:bookmarkEnd w:id="540"/>
       <w:bookmarkEnd w:id="541"/>
-      <w:ins w:id="542" w:author="Alan Ruttenberg" w:date="2008-10-10T19:54:00Z">
-        <w:del w:id="543" w:author="Melanie Courtot" w:date="2008-10-11T07:51:00Z">
+      <w:bookmarkEnd w:id="542"/>
+      <w:bookmarkEnd w:id="543"/>
+      <w:bookmarkEnd w:id="544"/>
+      <w:bookmarkEnd w:id="545"/>
+      <w:ins w:id="546" w:author="Alan Ruttenberg" w:date="2008-10-10T19:54:00Z">
+        <w:del w:id="547" w:author="Melanie Courtot" w:date="2008-10-11T07:51:00Z">
           <w:r>
             <w:rPr>
               <w:sz w:val="14"/>
@@ -3887,7 +3679,7 @@
           </w:r>
         </w:del>
       </w:ins>
-      <w:del w:id="544" w:author="Melanie Courtot" w:date="2008-10-11T07:51:00Z">
+      <w:del w:id="548" w:author="Melanie Courtot" w:date="2008-10-11T07:51:00Z">
         <w:r>
           <w:rPr>
             <w:sz w:val="14"/>
@@ -3905,8 +3697,8 @@
           <w:delText>&lt;!-- definition editor --&gt;</w:delText>
         </w:r>
       </w:del>
-      <w:ins w:id="545" w:author="Alan Ruttenberg" w:date="2008-10-10T19:54:00Z">
-        <w:del w:id="546" w:author="Melanie Courtot" w:date="2008-10-11T07:51:00Z">
+      <w:ins w:id="549" w:author="Alan Ruttenberg" w:date="2008-10-10T19:54:00Z">
+        <w:del w:id="550" w:author="Melanie Courtot" w:date="2008-10-11T07:51:00Z">
           <w:r>
             <w:rPr>
               <w:b/>
@@ -3918,7 +3710,7 @@
           </w:r>
         </w:del>
       </w:ins>
-      <w:del w:id="547" w:author="Melanie Courtot" w:date="2008-10-11T07:51:00Z">
+      <w:del w:id="551" w:author="Melanie Courtot" w:date="2008-10-11T07:51:00Z">
         <w:r>
           <w:rPr>
             <w:b/>
@@ -3936,24 +3728,24 @@
           <w:delText xml:space="preserve">&lt;OBI_0000274 xml:lang="en"&gt;person:Allyson Lister&lt;/OBI_0000274&gt; </w:delText>
         </w:r>
       </w:del>
-      <w:bookmarkStart w:id="548" w:name="kl%253Ao3"/>
-      <w:bookmarkStart w:id="549" w:name="lrf91"/>
-      <w:bookmarkStart w:id="550" w:name="z_dp21"/>
-      <w:bookmarkStart w:id="551" w:name="eb2a1"/>
-      <w:bookmarkStart w:id="552" w:name="asbo3"/>
-      <w:bookmarkStart w:id="553" w:name="gn773"/>
-      <w:bookmarkStart w:id="554" w:name="g0qp3"/>
-      <w:bookmarkStart w:id="555" w:name="naxu5"/>
-      <w:bookmarkEnd w:id="548"/>
-      <w:bookmarkEnd w:id="549"/>
-      <w:bookmarkEnd w:id="550"/>
-      <w:bookmarkEnd w:id="551"/>
+      <w:bookmarkStart w:id="552" w:name="kl%253Ao3"/>
+      <w:bookmarkStart w:id="553" w:name="lrf91"/>
+      <w:bookmarkStart w:id="554" w:name="z_dp21"/>
+      <w:bookmarkStart w:id="555" w:name="eb2a1"/>
+      <w:bookmarkStart w:id="556" w:name="asbo3"/>
+      <w:bookmarkStart w:id="557" w:name="gn773"/>
+      <w:bookmarkStart w:id="558" w:name="g0qp3"/>
+      <w:bookmarkStart w:id="559" w:name="naxu5"/>
       <w:bookmarkEnd w:id="552"/>
       <w:bookmarkEnd w:id="553"/>
       <w:bookmarkEnd w:id="554"/>
       <w:bookmarkEnd w:id="555"/>
-      <w:ins w:id="556" w:author="Alan Ruttenberg" w:date="2008-10-10T19:54:00Z">
-        <w:del w:id="557" w:author="Melanie Courtot" w:date="2008-10-11T07:51:00Z">
+      <w:bookmarkEnd w:id="556"/>
+      <w:bookmarkEnd w:id="557"/>
+      <w:bookmarkEnd w:id="558"/>
+      <w:bookmarkEnd w:id="559"/>
+      <w:ins w:id="560" w:author="Alan Ruttenberg" w:date="2008-10-10T19:54:00Z">
+        <w:del w:id="561" w:author="Melanie Courtot" w:date="2008-10-11T07:51:00Z">
           <w:r>
             <w:rPr>
               <w:sz w:val="14"/>
@@ -3963,7 +3755,7 @@
           </w:r>
         </w:del>
       </w:ins>
-      <w:del w:id="558" w:author="Melanie Courtot" w:date="2008-10-11T07:51:00Z">
+      <w:del w:id="562" w:author="Melanie Courtot" w:date="2008-10-11T07:51:00Z">
         <w:r>
           <w:rPr>
             <w:sz w:val="14"/>
@@ -3971,8 +3763,8 @@
           </w:rPr>
           <w:delText> </w:delText>
         </w:r>
-        <w:bookmarkStart w:id="559" w:name="ph391"/>
-        <w:bookmarkEnd w:id="559"/>
+        <w:bookmarkStart w:id="563" w:name="ph391"/>
+        <w:bookmarkEnd w:id="563"/>
         <w:r>
           <w:rPr>
             <w:sz w:val="14"/>
@@ -3980,22 +3772,22 @@
           </w:rPr>
           <w:delText> </w:delText>
         </w:r>
-        <w:bookmarkStart w:id="560" w:name="kl%253Ao5"/>
-        <w:bookmarkStart w:id="561" w:name="lrf92"/>
-        <w:bookmarkStart w:id="562" w:name="z_dp22"/>
-        <w:bookmarkStart w:id="563" w:name="eb2a2"/>
-        <w:bookmarkStart w:id="564" w:name="asbo5"/>
-        <w:bookmarkStart w:id="565" w:name="gn775"/>
-        <w:bookmarkStart w:id="566" w:name="g0qp5"/>
-        <w:bookmarkStart w:id="567" w:name="naxu7"/>
-        <w:bookmarkEnd w:id="560"/>
-        <w:bookmarkEnd w:id="561"/>
-        <w:bookmarkEnd w:id="562"/>
-        <w:bookmarkEnd w:id="563"/>
+        <w:bookmarkStart w:id="564" w:name="kl%253Ao5"/>
+        <w:bookmarkStart w:id="565" w:name="lrf92"/>
+        <w:bookmarkStart w:id="566" w:name="z_dp22"/>
+        <w:bookmarkStart w:id="567" w:name="eb2a2"/>
+        <w:bookmarkStart w:id="568" w:name="asbo5"/>
+        <w:bookmarkStart w:id="569" w:name="gn775"/>
+        <w:bookmarkStart w:id="570" w:name="g0qp5"/>
+        <w:bookmarkStart w:id="571" w:name="naxu7"/>
         <w:bookmarkEnd w:id="564"/>
         <w:bookmarkEnd w:id="565"/>
         <w:bookmarkEnd w:id="566"/>
         <w:bookmarkEnd w:id="567"/>
+        <w:bookmarkEnd w:id="568"/>
+        <w:bookmarkEnd w:id="569"/>
+        <w:bookmarkEnd w:id="570"/>
+        <w:bookmarkEnd w:id="571"/>
         <w:r>
           <w:rPr>
             <w:sz w:val="14"/>
@@ -4004,24 +3796,24 @@
           <w:delText xml:space="preserve">&lt;rdfs:label xml:lang="en"&gt;report table&lt;/rdfs:label&gt; </w:delText>
         </w:r>
       </w:del>
-      <w:bookmarkStart w:id="568" w:name="kl%253Ao7"/>
-      <w:bookmarkStart w:id="569" w:name="lrf93"/>
-      <w:bookmarkStart w:id="570" w:name="z_dp23"/>
-      <w:bookmarkStart w:id="571" w:name="eb2a3"/>
-      <w:bookmarkStart w:id="572" w:name="asbo7"/>
-      <w:bookmarkStart w:id="573" w:name="gn777"/>
-      <w:bookmarkStart w:id="574" w:name="g0qp7"/>
-      <w:bookmarkStart w:id="575" w:name="naxu9"/>
-      <w:bookmarkEnd w:id="568"/>
-      <w:bookmarkEnd w:id="569"/>
-      <w:bookmarkEnd w:id="570"/>
-      <w:bookmarkEnd w:id="571"/>
+      <w:bookmarkStart w:id="572" w:name="kl%253Ao7"/>
+      <w:bookmarkStart w:id="573" w:name="lrf93"/>
+      <w:bookmarkStart w:id="574" w:name="z_dp23"/>
+      <w:bookmarkStart w:id="575" w:name="eb2a3"/>
+      <w:bookmarkStart w:id="576" w:name="asbo7"/>
+      <w:bookmarkStart w:id="577" w:name="gn777"/>
+      <w:bookmarkStart w:id="578" w:name="g0qp7"/>
+      <w:bookmarkStart w:id="579" w:name="naxu9"/>
       <w:bookmarkEnd w:id="572"/>
       <w:bookmarkEnd w:id="573"/>
       <w:bookmarkEnd w:id="574"/>
       <w:bookmarkEnd w:id="575"/>
-      <w:ins w:id="576" w:author="Alan Ruttenberg" w:date="2008-10-10T19:54:00Z">
-        <w:del w:id="577" w:author="Melanie Courtot" w:date="2008-10-11T07:51:00Z">
+      <w:bookmarkEnd w:id="576"/>
+      <w:bookmarkEnd w:id="577"/>
+      <w:bookmarkEnd w:id="578"/>
+      <w:bookmarkEnd w:id="579"/>
+      <w:ins w:id="580" w:author="Alan Ruttenberg" w:date="2008-10-10T19:54:00Z">
+        <w:del w:id="581" w:author="Melanie Courtot" w:date="2008-10-11T07:51:00Z">
           <w:r>
             <w:rPr>
               <w:sz w:val="14"/>
@@ -4031,7 +3823,7 @@
           </w:r>
         </w:del>
       </w:ins>
-      <w:del w:id="578" w:author="Melanie Courtot" w:date="2008-10-11T07:51:00Z">
+      <w:del w:id="582" w:author="Melanie Courtot" w:date="2008-10-11T07:51:00Z">
         <w:r>
           <w:rPr>
             <w:sz w:val="14"/>
@@ -4039,8 +3831,8 @@
           </w:rPr>
           <w:delText> </w:delText>
         </w:r>
-        <w:bookmarkStart w:id="579" w:name="ph392"/>
-        <w:bookmarkEnd w:id="579"/>
+        <w:bookmarkStart w:id="583" w:name="ph392"/>
+        <w:bookmarkEnd w:id="583"/>
         <w:r>
           <w:rPr>
             <w:sz w:val="14"/>
@@ -4048,62 +3840,58 @@
           </w:rPr>
           <w:delText> </w:delText>
         </w:r>
-        <w:bookmarkStart w:id="580" w:name="kl%253Ao9"/>
-        <w:bookmarkStart w:id="581" w:name="kl%253Ao11"/>
-        <w:bookmarkStart w:id="582" w:name="kl%253Ao13"/>
-        <w:bookmarkStart w:id="583" w:name="kl%253Ao15"/>
-        <w:bookmarkStart w:id="584" w:name="kl%253Ao17"/>
-        <w:bookmarkStart w:id="585" w:name="kl%253Ao19"/>
-        <w:bookmarkStart w:id="586" w:name="lrf94"/>
-        <w:bookmarkStart w:id="587" w:name="z_dp24"/>
-        <w:bookmarkStart w:id="588" w:name="eb2a4"/>
-        <w:bookmarkStart w:id="589" w:name="asbo9"/>
-        <w:bookmarkStart w:id="590" w:name="gn779"/>
-        <w:bookmarkStart w:id="591" w:name="g0qp9"/>
-        <w:bookmarkStart w:id="592" w:name="naxu11"/>
-        <w:bookmarkStart w:id="593" w:name="lrf95"/>
-        <w:bookmarkStart w:id="594" w:name="z_dp25"/>
-        <w:bookmarkStart w:id="595" w:name="eb2a5"/>
-        <w:bookmarkStart w:id="596" w:name="asbo11"/>
-        <w:bookmarkStart w:id="597" w:name="gn7711"/>
-        <w:bookmarkStart w:id="598" w:name="g0qp11"/>
-        <w:bookmarkStart w:id="599" w:name="naxu13"/>
-        <w:bookmarkStart w:id="600" w:name="ph393"/>
-        <w:bookmarkStart w:id="601" w:name="lrf96"/>
-        <w:bookmarkStart w:id="602" w:name="z_dp26"/>
-        <w:bookmarkStart w:id="603" w:name="eb2a6"/>
-        <w:bookmarkStart w:id="604" w:name="asbo13"/>
-        <w:bookmarkStart w:id="605" w:name="gn7713"/>
-        <w:bookmarkStart w:id="606" w:name="g0qp13"/>
-        <w:bookmarkStart w:id="607" w:name="naxu15"/>
-        <w:bookmarkStart w:id="608" w:name="lrf911"/>
-        <w:bookmarkStart w:id="609" w:name="z_dp27"/>
-        <w:bookmarkStart w:id="610" w:name="eb2a7"/>
-        <w:bookmarkStart w:id="611" w:name="asbo15"/>
-        <w:bookmarkStart w:id="612" w:name="gn7715"/>
-        <w:bookmarkStart w:id="613" w:name="g0qp15"/>
-        <w:bookmarkStart w:id="614" w:name="naxu17"/>
-        <w:bookmarkStart w:id="615" w:name="ph394"/>
-        <w:bookmarkStart w:id="616" w:name="lrf916"/>
-        <w:bookmarkStart w:id="617" w:name="z_dp28"/>
-        <w:bookmarkStart w:id="618" w:name="eb2a8"/>
-        <w:bookmarkStart w:id="619" w:name="asbo17"/>
-        <w:bookmarkStart w:id="620" w:name="gn7717"/>
-        <w:bookmarkStart w:id="621" w:name="g0qp17"/>
-        <w:bookmarkStart w:id="622" w:name="naxu19"/>
-        <w:bookmarkStart w:id="623" w:name="ph395"/>
-        <w:bookmarkStart w:id="624" w:name="lrf921"/>
-        <w:bookmarkStart w:id="625" w:name="z_dp29"/>
-        <w:bookmarkStart w:id="626" w:name="eb2a9"/>
-        <w:bookmarkStart w:id="627" w:name="asbo19"/>
-        <w:bookmarkStart w:id="628" w:name="gn7719"/>
-        <w:bookmarkStart w:id="629" w:name="g0qp19"/>
-        <w:bookmarkStart w:id="630" w:name="naxu21"/>
-        <w:bookmarkStart w:id="631" w:name="ph396"/>
-        <w:bookmarkEnd w:id="580"/>
-        <w:bookmarkEnd w:id="581"/>
-        <w:bookmarkEnd w:id="582"/>
-        <w:bookmarkEnd w:id="583"/>
+        <w:bookmarkStart w:id="584" w:name="kl%253Ao9"/>
+        <w:bookmarkStart w:id="585" w:name="kl%253Ao11"/>
+        <w:bookmarkStart w:id="586" w:name="kl%253Ao13"/>
+        <w:bookmarkStart w:id="587" w:name="kl%253Ao15"/>
+        <w:bookmarkStart w:id="588" w:name="kl%253Ao17"/>
+        <w:bookmarkStart w:id="589" w:name="kl%253Ao19"/>
+        <w:bookmarkStart w:id="590" w:name="lrf94"/>
+        <w:bookmarkStart w:id="591" w:name="z_dp24"/>
+        <w:bookmarkStart w:id="592" w:name="eb2a4"/>
+        <w:bookmarkStart w:id="593" w:name="asbo9"/>
+        <w:bookmarkStart w:id="594" w:name="gn779"/>
+        <w:bookmarkStart w:id="595" w:name="g0qp9"/>
+        <w:bookmarkStart w:id="596" w:name="naxu11"/>
+        <w:bookmarkStart w:id="597" w:name="lrf95"/>
+        <w:bookmarkStart w:id="598" w:name="z_dp25"/>
+        <w:bookmarkStart w:id="599" w:name="eb2a5"/>
+        <w:bookmarkStart w:id="600" w:name="asbo11"/>
+        <w:bookmarkStart w:id="601" w:name="gn7711"/>
+        <w:bookmarkStart w:id="602" w:name="g0qp11"/>
+        <w:bookmarkStart w:id="603" w:name="naxu13"/>
+        <w:bookmarkStart w:id="604" w:name="ph393"/>
+        <w:bookmarkStart w:id="605" w:name="lrf96"/>
+        <w:bookmarkStart w:id="606" w:name="z_dp26"/>
+        <w:bookmarkStart w:id="607" w:name="eb2a6"/>
+        <w:bookmarkStart w:id="608" w:name="asbo13"/>
+        <w:bookmarkStart w:id="609" w:name="gn7713"/>
+        <w:bookmarkStart w:id="610" w:name="g0qp13"/>
+        <w:bookmarkStart w:id="611" w:name="naxu15"/>
+        <w:bookmarkStart w:id="612" w:name="lrf911"/>
+        <w:bookmarkStart w:id="613" w:name="z_dp27"/>
+        <w:bookmarkStart w:id="614" w:name="eb2a7"/>
+        <w:bookmarkStart w:id="615" w:name="asbo15"/>
+        <w:bookmarkStart w:id="616" w:name="gn7715"/>
+        <w:bookmarkStart w:id="617" w:name="g0qp15"/>
+        <w:bookmarkStart w:id="618" w:name="naxu17"/>
+        <w:bookmarkStart w:id="619" w:name="ph394"/>
+        <w:bookmarkStart w:id="620" w:name="lrf916"/>
+        <w:bookmarkStart w:id="621" w:name="z_dp28"/>
+        <w:bookmarkStart w:id="622" w:name="eb2a8"/>
+        <w:bookmarkStart w:id="623" w:name="asbo17"/>
+        <w:bookmarkStart w:id="624" w:name="gn7717"/>
+        <w:bookmarkStart w:id="625" w:name="g0qp17"/>
+        <w:bookmarkStart w:id="626" w:name="naxu19"/>
+        <w:bookmarkStart w:id="627" w:name="ph395"/>
+        <w:bookmarkStart w:id="628" w:name="lrf921"/>
+        <w:bookmarkStart w:id="629" w:name="z_dp29"/>
+        <w:bookmarkStart w:id="630" w:name="eb2a9"/>
+        <w:bookmarkStart w:id="631" w:name="asbo19"/>
+        <w:bookmarkStart w:id="632" w:name="gn7719"/>
+        <w:bookmarkStart w:id="633" w:name="g0qp19"/>
+        <w:bookmarkStart w:id="634" w:name="naxu21"/>
+        <w:bookmarkStart w:id="635" w:name="ph396"/>
         <w:bookmarkEnd w:id="584"/>
         <w:bookmarkEnd w:id="585"/>
         <w:bookmarkEnd w:id="586"/>
@@ -4152,6 +3940,10 @@
         <w:bookmarkEnd w:id="629"/>
         <w:bookmarkEnd w:id="630"/>
         <w:bookmarkEnd w:id="631"/>
+        <w:bookmarkEnd w:id="632"/>
+        <w:bookmarkEnd w:id="633"/>
+        <w:bookmarkEnd w:id="634"/>
+        <w:bookmarkEnd w:id="635"/>
         <w:r>
           <w:rPr>
             <w:b/>
@@ -4162,8 +3954,8 @@
           <w:delText>&lt;!-- definition --&gt;</w:delText>
         </w:r>
       </w:del>
-      <w:ins w:id="632" w:author="Alan Ruttenberg" w:date="2008-10-10T19:54:00Z">
-        <w:del w:id="633" w:author="Melanie Courtot" w:date="2008-10-11T07:51:00Z">
+      <w:ins w:id="636" w:author="Alan Ruttenberg" w:date="2008-10-10T19:54:00Z">
+        <w:del w:id="637" w:author="Melanie Courtot" w:date="2008-10-11T07:51:00Z">
           <w:r>
             <w:rPr>
               <w:b/>
@@ -4175,7 +3967,7 @@
           </w:r>
         </w:del>
       </w:ins>
-      <w:del w:id="634" w:author="Melanie Courtot" w:date="2008-10-11T07:51:00Z">
+      <w:del w:id="638" w:author="Melanie Courtot" w:date="2008-10-11T07:51:00Z">
         <w:r>
           <w:rPr>
             <w:b/>
@@ -4200,22 +3992,22 @@
           <w:br/>
           <w:delText>element consisting of a matrix of</w:delText>
         </w:r>
-        <w:bookmarkStart w:id="635" w:name="k%253A6g"/>
-        <w:bookmarkStart w:id="636" w:name="k%253A6g0"/>
-        <w:bookmarkStart w:id="637" w:name="k%253A6g1"/>
-        <w:bookmarkStart w:id="638" w:name="k%253A6g2"/>
-        <w:bookmarkStart w:id="639" w:name="k%253A6g3"/>
-        <w:bookmarkStart w:id="640" w:name="k%253A6g4"/>
-        <w:bookmarkStart w:id="641" w:name="k%253A6g5"/>
-        <w:bookmarkStart w:id="642" w:name="k%253A6g6"/>
-        <w:bookmarkEnd w:id="635"/>
-        <w:bookmarkEnd w:id="636"/>
-        <w:bookmarkEnd w:id="637"/>
-        <w:bookmarkEnd w:id="638"/>
+        <w:bookmarkStart w:id="639" w:name="k%253A6g"/>
+        <w:bookmarkStart w:id="640" w:name="k%253A6g0"/>
+        <w:bookmarkStart w:id="641" w:name="k%253A6g1"/>
+        <w:bookmarkStart w:id="642" w:name="k%253A6g2"/>
+        <w:bookmarkStart w:id="643" w:name="k%253A6g3"/>
+        <w:bookmarkStart w:id="644" w:name="k%253A6g4"/>
+        <w:bookmarkStart w:id="645" w:name="k%253A6g5"/>
+        <w:bookmarkStart w:id="646" w:name="k%253A6g6"/>
         <w:bookmarkEnd w:id="639"/>
         <w:bookmarkEnd w:id="640"/>
         <w:bookmarkEnd w:id="641"/>
         <w:bookmarkEnd w:id="642"/>
+        <w:bookmarkEnd w:id="643"/>
+        <w:bookmarkEnd w:id="644"/>
+        <w:bookmarkEnd w:id="645"/>
+        <w:bookmarkEnd w:id="646"/>
         <w:r>
           <w:rPr>
             <w:sz w:val="14"/>
@@ -4224,24 +4016,24 @@
           <w:delText xml:space="preserve"> cells laid out in a grid, some set of which are filled with some information content&lt;/OBI_0000291&gt; </w:delText>
         </w:r>
       </w:del>
-      <w:bookmarkStart w:id="643" w:name="kl%253Ao21"/>
-      <w:bookmarkStart w:id="644" w:name="lrf926"/>
-      <w:bookmarkStart w:id="645" w:name="z_dp30"/>
-      <w:bookmarkStart w:id="646" w:name="eb2a10"/>
-      <w:bookmarkStart w:id="647" w:name="asbo21"/>
-      <w:bookmarkStart w:id="648" w:name="gn7721"/>
-      <w:bookmarkStart w:id="649" w:name="g0qp21"/>
-      <w:bookmarkStart w:id="650" w:name="naxu23"/>
-      <w:bookmarkEnd w:id="643"/>
-      <w:bookmarkEnd w:id="644"/>
-      <w:bookmarkEnd w:id="645"/>
-      <w:bookmarkEnd w:id="646"/>
+      <w:bookmarkStart w:id="647" w:name="kl%253Ao21"/>
+      <w:bookmarkStart w:id="648" w:name="lrf926"/>
+      <w:bookmarkStart w:id="649" w:name="z_dp30"/>
+      <w:bookmarkStart w:id="650" w:name="eb2a10"/>
+      <w:bookmarkStart w:id="651" w:name="asbo21"/>
+      <w:bookmarkStart w:id="652" w:name="gn7721"/>
+      <w:bookmarkStart w:id="653" w:name="g0qp21"/>
+      <w:bookmarkStart w:id="654" w:name="naxu23"/>
       <w:bookmarkEnd w:id="647"/>
       <w:bookmarkEnd w:id="648"/>
       <w:bookmarkEnd w:id="649"/>
       <w:bookmarkEnd w:id="650"/>
-      <w:ins w:id="651" w:author="Alan Ruttenberg" w:date="2008-10-10T19:54:00Z">
-        <w:del w:id="652" w:author="Melanie Courtot" w:date="2008-10-11T07:51:00Z">
+      <w:bookmarkEnd w:id="651"/>
+      <w:bookmarkEnd w:id="652"/>
+      <w:bookmarkEnd w:id="653"/>
+      <w:bookmarkEnd w:id="654"/>
+      <w:ins w:id="655" w:author="Alan Ruttenberg" w:date="2008-10-10T19:54:00Z">
+        <w:del w:id="656" w:author="Melanie Courtot" w:date="2008-10-11T07:51:00Z">
           <w:r>
             <w:rPr>
               <w:sz w:val="14"/>
@@ -4251,7 +4043,7 @@
           </w:r>
         </w:del>
       </w:ins>
-      <w:del w:id="653" w:author="Melanie Courtot" w:date="2008-10-11T07:51:00Z">
+      <w:del w:id="657" w:author="Melanie Courtot" w:date="2008-10-11T07:51:00Z">
         <w:r>
           <w:rPr>
             <w:sz w:val="14"/>
@@ -4260,24 +4052,24 @@
           <w:delText xml:space="preserve">  &lt;rdfs:subClassOf&gt; </w:delText>
         </w:r>
       </w:del>
-      <w:bookmarkStart w:id="654" w:name="kl%253Ao23"/>
-      <w:bookmarkStart w:id="655" w:name="lrf929"/>
-      <w:bookmarkStart w:id="656" w:name="z_dp31"/>
-      <w:bookmarkStart w:id="657" w:name="eb2a11"/>
-      <w:bookmarkStart w:id="658" w:name="asbo23"/>
-      <w:bookmarkStart w:id="659" w:name="gn7723"/>
-      <w:bookmarkStart w:id="660" w:name="g0qp23"/>
-      <w:bookmarkStart w:id="661" w:name="naxu25"/>
-      <w:bookmarkEnd w:id="654"/>
-      <w:bookmarkEnd w:id="655"/>
-      <w:bookmarkEnd w:id="656"/>
-      <w:bookmarkEnd w:id="657"/>
+      <w:bookmarkStart w:id="658" w:name="kl%253Ao23"/>
+      <w:bookmarkStart w:id="659" w:name="lrf929"/>
+      <w:bookmarkStart w:id="660" w:name="z_dp31"/>
+      <w:bookmarkStart w:id="661" w:name="eb2a11"/>
+      <w:bookmarkStart w:id="662" w:name="asbo23"/>
+      <w:bookmarkStart w:id="663" w:name="gn7723"/>
+      <w:bookmarkStart w:id="664" w:name="g0qp23"/>
+      <w:bookmarkStart w:id="665" w:name="naxu25"/>
       <w:bookmarkEnd w:id="658"/>
       <w:bookmarkEnd w:id="659"/>
       <w:bookmarkEnd w:id="660"/>
       <w:bookmarkEnd w:id="661"/>
-      <w:ins w:id="662" w:author="Alan Ruttenberg" w:date="2008-10-10T19:54:00Z">
-        <w:del w:id="663" w:author="Melanie Courtot" w:date="2008-10-11T07:51:00Z">
+      <w:bookmarkEnd w:id="662"/>
+      <w:bookmarkEnd w:id="663"/>
+      <w:bookmarkEnd w:id="664"/>
+      <w:bookmarkEnd w:id="665"/>
+      <w:ins w:id="666" w:author="Alan Ruttenberg" w:date="2008-10-10T19:54:00Z">
+        <w:del w:id="667" w:author="Melanie Courtot" w:date="2008-10-11T07:51:00Z">
           <w:r>
             <w:rPr>
               <w:sz w:val="14"/>
@@ -4287,7 +4079,7 @@
           </w:r>
         </w:del>
       </w:ins>
-      <w:del w:id="664" w:author="Melanie Courtot" w:date="2008-10-11T07:51:00Z">
+      <w:del w:id="668" w:author="Melanie Courtot" w:date="2008-10-11T07:51:00Z">
         <w:r>
           <w:rPr>
             <w:sz w:val="14"/>
@@ -4295,8 +4087,8 @@
           </w:rPr>
           <w:delText>    &lt;owl:Class rdf:about="&amp;obo;OBI_0000001"/&gt;</w:delText>
         </w:r>
-        <w:bookmarkStart w:id="665" w:name="ufyq"/>
-        <w:bookmarkEnd w:id="665"/>
+        <w:bookmarkStart w:id="669" w:name="ufyq"/>
+        <w:bookmarkEnd w:id="669"/>
         <w:r>
           <w:rPr>
             <w:sz w:val="14"/>
@@ -4321,22 +4113,22 @@
           <w:delText xml:space="preserve"> </w:delText>
         </w:r>
       </w:del>
-      <w:bookmarkStart w:id="666" w:name="kl%253Ao25"/>
-      <w:bookmarkStart w:id="667" w:name="z_dp32"/>
-      <w:bookmarkStart w:id="668" w:name="eb2a12"/>
-      <w:bookmarkStart w:id="669" w:name="asbo25"/>
-      <w:bookmarkStart w:id="670" w:name="gn7725"/>
-      <w:bookmarkStart w:id="671" w:name="g0qp25"/>
-      <w:bookmarkStart w:id="672" w:name="naxu27"/>
-      <w:bookmarkEnd w:id="666"/>
-      <w:bookmarkEnd w:id="667"/>
-      <w:bookmarkEnd w:id="668"/>
-      <w:bookmarkEnd w:id="669"/>
+      <w:bookmarkStart w:id="670" w:name="kl%253Ao25"/>
+      <w:bookmarkStart w:id="671" w:name="z_dp32"/>
+      <w:bookmarkStart w:id="672" w:name="eb2a12"/>
+      <w:bookmarkStart w:id="673" w:name="asbo25"/>
+      <w:bookmarkStart w:id="674" w:name="gn7725"/>
+      <w:bookmarkStart w:id="675" w:name="g0qp25"/>
+      <w:bookmarkStart w:id="676" w:name="naxu27"/>
       <w:bookmarkEnd w:id="670"/>
       <w:bookmarkEnd w:id="671"/>
       <w:bookmarkEnd w:id="672"/>
-      <w:ins w:id="673" w:author="Alan Ruttenberg" w:date="2008-10-10T19:54:00Z">
-        <w:del w:id="674" w:author="Melanie Courtot" w:date="2008-10-11T07:51:00Z">
+      <w:bookmarkEnd w:id="673"/>
+      <w:bookmarkEnd w:id="674"/>
+      <w:bookmarkEnd w:id="675"/>
+      <w:bookmarkEnd w:id="676"/>
+      <w:ins w:id="677" w:author="Alan Ruttenberg" w:date="2008-10-10T19:54:00Z">
+        <w:del w:id="678" w:author="Melanie Courtot" w:date="2008-10-11T07:51:00Z">
           <w:r>
             <w:rPr>
               <w:sz w:val="14"/>
@@ -4346,7 +4138,7 @@
           </w:r>
         </w:del>
       </w:ins>
-      <w:del w:id="675" w:author="Melanie Courtot" w:date="2008-10-11T07:51:00Z">
+      <w:del w:id="679" w:author="Melanie Courtot" w:date="2008-10-11T07:51:00Z">
         <w:r>
           <w:rPr>
             <w:sz w:val="14"/>
@@ -4354,8 +4146,8 @@
           </w:rPr>
           <w:delText>  &lt;/rdfs:subClassOf&gt;</w:delText>
         </w:r>
-        <w:bookmarkStart w:id="676" w:name="s_j0"/>
-        <w:bookmarkEnd w:id="676"/>
+        <w:bookmarkStart w:id="680" w:name="s_j0"/>
+        <w:bookmarkEnd w:id="680"/>
         <w:r>
           <w:rPr>
             <w:sz w:val="14"/>
@@ -4364,26 +4156,26 @@
           <w:br/>
           <w:delText>&lt;/owl:Class&gt;</w:delText>
         </w:r>
-        <w:bookmarkStart w:id="677" w:name="naxu28"/>
-        <w:bookmarkStart w:id="678" w:name="ydq837"/>
-        <w:bookmarkStart w:id="679" w:name="ydq838"/>
-        <w:bookmarkStart w:id="680" w:name="iaqb3"/>
-        <w:bookmarkStart w:id="681" w:name="q3su306"/>
-        <w:bookmarkStart w:id="682" w:name="q3su308"/>
-        <w:bookmarkStart w:id="683" w:name="gmrk1"/>
-        <w:bookmarkStart w:id="684" w:name="gmrk2"/>
-        <w:bookmarkStart w:id="685" w:name="a1ma1"/>
-        <w:bookmarkStart w:id="686" w:name="a1ma2"/>
-        <w:bookmarkEnd w:id="677"/>
-        <w:bookmarkEnd w:id="678"/>
-        <w:bookmarkEnd w:id="679"/>
-        <w:bookmarkEnd w:id="680"/>
+        <w:bookmarkStart w:id="681" w:name="naxu28"/>
+        <w:bookmarkStart w:id="682" w:name="ydq837"/>
+        <w:bookmarkStart w:id="683" w:name="ydq838"/>
+        <w:bookmarkStart w:id="684" w:name="iaqb3"/>
+        <w:bookmarkStart w:id="685" w:name="q3su306"/>
+        <w:bookmarkStart w:id="686" w:name="q3su308"/>
+        <w:bookmarkStart w:id="687" w:name="gmrk1"/>
+        <w:bookmarkStart w:id="688" w:name="gmrk2"/>
+        <w:bookmarkStart w:id="689" w:name="a1ma1"/>
+        <w:bookmarkStart w:id="690" w:name="a1ma2"/>
         <w:bookmarkEnd w:id="681"/>
         <w:bookmarkEnd w:id="682"/>
         <w:bookmarkEnd w:id="683"/>
         <w:bookmarkEnd w:id="684"/>
         <w:bookmarkEnd w:id="685"/>
         <w:bookmarkEnd w:id="686"/>
+        <w:bookmarkEnd w:id="687"/>
+        <w:bookmarkEnd w:id="688"/>
+        <w:bookmarkEnd w:id="689"/>
+        <w:bookmarkEnd w:id="690"/>
       </w:del>
     </w:p>
     <w:p>
@@ -4395,7 +4187,7 @@
           <w:b w:val="0"/>
           <w:bCs w:val="0"/>
         </w:rPr>
-        <w:pPrChange w:id="687" w:author="Melanie Courtot" w:date="2008-10-11T07:51:00Z">
+        <w:pPrChange w:id="691" w:author="Melanie Courtot" w:date="2008-10-11T07:51:00Z">
           <w:pPr>
             <w:pStyle w:val="Caption"/>
             <w:jc w:val="left"/>
@@ -4420,34 +4212,30 @@
           <w:tab w:val="left" w:pos="576"/>
         </w:tabs>
       </w:pPr>
-      <w:bookmarkStart w:id="688" w:name="d.08"/>
-      <w:bookmarkStart w:id="689" w:name="gpx-1"/>
-      <w:bookmarkStart w:id="690" w:name="gpx-2"/>
-      <w:bookmarkStart w:id="691" w:name="gpx-17"/>
-      <w:bookmarkStart w:id="692" w:name="g8j%253A"/>
-      <w:bookmarkStart w:id="693" w:name="yxp%253A6"/>
-      <w:bookmarkStart w:id="694" w:name="yxp%253A8"/>
-      <w:bookmarkStart w:id="695" w:name="yxp%253A9"/>
-      <w:bookmarkStart w:id="696" w:name="yxp%253A11"/>
-      <w:bookmarkStart w:id="697" w:name="o50m2"/>
-      <w:bookmarkStart w:id="698" w:name="o50m3"/>
-      <w:bookmarkStart w:id="699" w:name="dxdm10"/>
-      <w:bookmarkStart w:id="700" w:name="q3su310"/>
-      <w:bookmarkStart w:id="701" w:name="q3su312"/>
-      <w:bookmarkStart w:id="702" w:name="q3su314"/>
-      <w:bookmarkStart w:id="703" w:name="fa0j"/>
-      <w:bookmarkStart w:id="704" w:name="fa0j2"/>
-      <w:bookmarkStart w:id="705" w:name="o7li"/>
-      <w:bookmarkStart w:id="706" w:name="q3su320"/>
-      <w:bookmarkStart w:id="707" w:name="q3su324"/>
-      <w:bookmarkStart w:id="708" w:name="cwy1"/>
-      <w:bookmarkStart w:id="709" w:name="q3su326"/>
-      <w:bookmarkStart w:id="710" w:name="u2jj"/>
-      <w:bookmarkStart w:id="711" w:name="u2jj0"/>
-      <w:bookmarkEnd w:id="688"/>
-      <w:bookmarkEnd w:id="689"/>
-      <w:bookmarkEnd w:id="690"/>
-      <w:bookmarkEnd w:id="691"/>
+      <w:bookmarkStart w:id="692" w:name="d.08"/>
+      <w:bookmarkStart w:id="693" w:name="gpx-1"/>
+      <w:bookmarkStart w:id="694" w:name="gpx-2"/>
+      <w:bookmarkStart w:id="695" w:name="gpx-17"/>
+      <w:bookmarkStart w:id="696" w:name="g8j%253A"/>
+      <w:bookmarkStart w:id="697" w:name="yxp%253A6"/>
+      <w:bookmarkStart w:id="698" w:name="yxp%253A8"/>
+      <w:bookmarkStart w:id="699" w:name="yxp%253A9"/>
+      <w:bookmarkStart w:id="700" w:name="yxp%253A11"/>
+      <w:bookmarkStart w:id="701" w:name="o50m2"/>
+      <w:bookmarkStart w:id="702" w:name="o50m3"/>
+      <w:bookmarkStart w:id="703" w:name="dxdm10"/>
+      <w:bookmarkStart w:id="704" w:name="q3su310"/>
+      <w:bookmarkStart w:id="705" w:name="q3su312"/>
+      <w:bookmarkStart w:id="706" w:name="q3su314"/>
+      <w:bookmarkStart w:id="707" w:name="fa0j"/>
+      <w:bookmarkStart w:id="708" w:name="fa0j2"/>
+      <w:bookmarkStart w:id="709" w:name="o7li"/>
+      <w:bookmarkStart w:id="710" w:name="q3su320"/>
+      <w:bookmarkStart w:id="711" w:name="q3su324"/>
+      <w:bookmarkStart w:id="712" w:name="cwy1"/>
+      <w:bookmarkStart w:id="713" w:name="q3su326"/>
+      <w:bookmarkStart w:id="714" w:name="u2jj"/>
+      <w:bookmarkStart w:id="715" w:name="u2jj0"/>
       <w:bookmarkEnd w:id="692"/>
       <w:bookmarkEnd w:id="693"/>
       <w:bookmarkEnd w:id="694"/>
@@ -4468,59 +4256,63 @@
       <w:bookmarkEnd w:id="709"/>
       <w:bookmarkEnd w:id="710"/>
       <w:bookmarkEnd w:id="711"/>
-      <w:r>
-        <w:t>OBI terms on the Web</w:t>
-      </w:r>
-    </w:p>
-    <w:p>
-      <w:pPr>
-        <w:pStyle w:val="p1a"/>
-      </w:pPr>
-      <w:r>
-        <w:t>In addition to supplying the OBI ontology as a single file, we are in the stage of prototyping responding with a bounded amount of useful information for each URI naming a term in OBI. In doing so we follow httpRange-14</w:t>
-      </w:r>
-      <w:r>
-        <w:rPr>
-          <w:rStyle w:val="FootnoteReference"/>
-        </w:rPr>
-        <w:footnoteReference w:id="15"/>
-      </w:r>
-      <w:r>
-        <w:t xml:space="preserve"> and use a HTTP response code of 303 with a redirect to RDF/XML describing the term. </w:t>
-      </w:r>
-      <w:r>
-        <w:t xml:space="preserve">We use the Persistent Uniform Resource Locator (PURL) [14] system for all identifiers to ensure that changes in hosting do not force changes to our URIs. </w:t>
-      </w:r>
-      <w:r>
-        <w:t xml:space="preserve">We do no content negotiation to emphasize that the URI names a single thing. In order to present readable information in web browsers, we use an XSL stylesheet, which is executed by the browser to generate HTML (Figure 4). We chose to make each bundle of RDF delivered at this URL a valid OWL DL ontology by importing the full OBI ontology. A certain amount of relevant information is included for web clients that do not follow that import statement: for a class, </w:t>
-      </w:r>
-      <w:bookmarkStart w:id="712" w:name="k%253Amx0"/>
-      <w:bookmarkStart w:id="713" w:name="sxp71"/>
-      <w:bookmarkStart w:id="714" w:name="sxp73"/>
-      <w:bookmarkStart w:id="715" w:name="x5ei0"/>
-      <w:bookmarkStart w:id="716" w:name="x5ei2"/>
-      <w:bookmarkStart w:id="717" w:name="z2ia0"/>
       <w:bookmarkEnd w:id="712"/>
       <w:bookmarkEnd w:id="713"/>
       <w:bookmarkEnd w:id="714"/>
       <w:bookmarkEnd w:id="715"/>
+      <w:r>
+        <w:t>OBI terms on the Web</w:t>
+      </w:r>
+    </w:p>
+    <w:p>
+      <w:pPr>
+        <w:pStyle w:val="p1a"/>
+      </w:pPr>
+      <w:r>
+        <w:t>In addition to supplying the OBI ontology as a single file, we are in the stage of prototyping responding with a bounded amount of useful information for each URI naming a term in OBI. In doing so we follow httpRange-14</w:t>
+      </w:r>
+      <w:r>
+        <w:rPr>
+          <w:rStyle w:val="FootnoteReference"/>
+        </w:rPr>
+        <w:footnoteReference w:id="16"/>
+      </w:r>
+      <w:r>
+        <w:t xml:space="preserve"> and use a HTTP response code of 303 with a redirect to RDF/XML describing the term. </w:t>
+      </w:r>
+      <w:r>
+        <w:t xml:space="preserve">We use the Persistent Uniform Resource Locator (PURL) [14] system for all identifiers to ensure that changes in hosting do not force changes to our URIs. </w:t>
+      </w:r>
+      <w:r>
+        <w:t xml:space="preserve">We do no content negotiation to emphasize that the URI names a single thing. In order to present readable information in web browsers, we use an XSL stylesheet, which is executed by the browser to generate HTML (Figure 4). We chose to make each bundle of RDF delivered at this URL a valid OWL DL ontology by importing the full OBI ontology. A certain amount of relevant information is included for web clients that do not follow that import statement: for a class, </w:t>
+      </w:r>
+      <w:bookmarkStart w:id="716" w:name="k%253Amx0"/>
+      <w:bookmarkStart w:id="717" w:name="sxp71"/>
+      <w:bookmarkStart w:id="718" w:name="sxp73"/>
+      <w:bookmarkStart w:id="719" w:name="x5ei0"/>
+      <w:bookmarkStart w:id="720" w:name="x5ei2"/>
+      <w:bookmarkStart w:id="721" w:name="z2ia0"/>
       <w:bookmarkEnd w:id="716"/>
       <w:bookmarkEnd w:id="717"/>
+      <w:bookmarkEnd w:id="718"/>
+      <w:bookmarkEnd w:id="719"/>
+      <w:bookmarkEnd w:id="720"/>
+      <w:bookmarkEnd w:id="721"/>
       <w:r>
         <w:t xml:space="preserve">the </w:t>
       </w:r>
-      <w:bookmarkStart w:id="718" w:name="wi%253Ar0"/>
-      <w:bookmarkEnd w:id="718"/>
+      <w:bookmarkStart w:id="722" w:name="wi%253Ar0"/>
+      <w:bookmarkEnd w:id="722"/>
       <w:r>
         <w:t>axioms defining it, inferred superclasses,</w:t>
       </w:r>
-      <w:bookmarkStart w:id="719" w:name="n2kx0"/>
-      <w:bookmarkEnd w:id="719"/>
+      <w:bookmarkStart w:id="723" w:name="n2kx0"/>
+      <w:bookmarkEnd w:id="723"/>
       <w:r>
         <w:t xml:space="preserve"> properties</w:t>
       </w:r>
-      <w:bookmarkStart w:id="720" w:name="rzy00"/>
-      <w:bookmarkEnd w:id="720"/>
+      <w:bookmarkStart w:id="724" w:name="rzy00"/>
+      <w:bookmarkEnd w:id="724"/>
       <w:r>
         <w:t xml:space="preserve"> that it is in the domain of or range of, and labels for any referenced terms are added. We also include project information using the DOAP schema</w:t>
       </w:r>
@@ -4528,24 +4320,24 @@
         <w:rPr>
           <w:rStyle w:val="FootnoteReference"/>
         </w:rPr>
-        <w:footnoteReference w:id="16"/>
+        <w:footnoteReference w:id="17"/>
       </w:r>
       <w:r>
         <w:t xml:space="preserve"> including pointers to our </w:t>
       </w:r>
-      <w:bookmarkStart w:id="721" w:name="rzy02"/>
-      <w:bookmarkStart w:id="722" w:name="h3mz0"/>
-      <w:bookmarkEnd w:id="721"/>
-      <w:bookmarkEnd w:id="722"/>
+      <w:bookmarkStart w:id="725" w:name="rzy02"/>
+      <w:bookmarkStart w:id="726" w:name="h3mz0"/>
+      <w:bookmarkEnd w:id="725"/>
+      <w:bookmarkEnd w:id="726"/>
       <w:r>
         <w:t>repository, tracker, mailing list, and release information</w:t>
       </w:r>
-      <w:bookmarkStart w:id="723" w:name="q5m20"/>
-      <w:bookmarkStart w:id="724" w:name="q5m22"/>
-      <w:bookmarkStart w:id="725" w:name="z46v0"/>
-      <w:bookmarkEnd w:id="723"/>
-      <w:bookmarkEnd w:id="724"/>
-      <w:bookmarkEnd w:id="725"/>
+      <w:bookmarkStart w:id="727" w:name="q5m20"/>
+      <w:bookmarkStart w:id="728" w:name="q5m22"/>
+      <w:bookmarkStart w:id="729" w:name="z46v0"/>
+      <w:bookmarkEnd w:id="727"/>
+      <w:bookmarkEnd w:id="728"/>
+      <w:bookmarkEnd w:id="729"/>
       <w:r>
         <w:t xml:space="preserve">. </w:t>
       </w:r>
@@ -4556,7 +4348,7 @@
         <w:keepNext/>
         <w:ind w:hanging="270"/>
       </w:pPr>
-      <w:ins w:id="726" w:author="Alan Ruttenberg" w:date="2008-10-10T19:45:00Z">
+      <w:ins w:id="730" w:author="Alan Ruttenberg" w:date="2008-10-10T19:45:00Z">
         <w:r>
           <w:rPr>
             <w:noProof/>
@@ -4659,22 +4451,18 @@
           <w:tab w:val="left" w:pos="576"/>
         </w:tabs>
       </w:pPr>
-      <w:bookmarkStart w:id="727" w:name="v%253A%253A62"/>
-      <w:bookmarkStart w:id="728" w:name="q8ev3"/>
-      <w:bookmarkStart w:id="729" w:name="q8ev4"/>
-      <w:bookmarkStart w:id="730" w:name="j5or1"/>
-      <w:bookmarkStart w:id="731" w:name="v7h5"/>
-      <w:bookmarkStart w:id="732" w:name="q3su342"/>
-      <w:bookmarkStart w:id="733" w:name="ek15"/>
-      <w:bookmarkStart w:id="734" w:name="q3su371"/>
-      <w:bookmarkStart w:id="735" w:name="l1q6"/>
-      <w:bookmarkStart w:id="736" w:name="l1q60"/>
-      <w:bookmarkStart w:id="737" w:name="scrg"/>
-      <w:bookmarkStart w:id="738" w:name="am420"/>
-      <w:bookmarkEnd w:id="727"/>
-      <w:bookmarkEnd w:id="728"/>
-      <w:bookmarkEnd w:id="729"/>
-      <w:bookmarkEnd w:id="730"/>
+      <w:bookmarkStart w:id="731" w:name="v%253A%253A62"/>
+      <w:bookmarkStart w:id="732" w:name="q8ev3"/>
+      <w:bookmarkStart w:id="733" w:name="q8ev4"/>
+      <w:bookmarkStart w:id="734" w:name="j5or1"/>
+      <w:bookmarkStart w:id="735" w:name="v7h5"/>
+      <w:bookmarkStart w:id="736" w:name="q3su342"/>
+      <w:bookmarkStart w:id="737" w:name="ek15"/>
+      <w:bookmarkStart w:id="738" w:name="q3su371"/>
+      <w:bookmarkStart w:id="739" w:name="l1q6"/>
+      <w:bookmarkStart w:id="740" w:name="l1q60"/>
+      <w:bookmarkStart w:id="741" w:name="scrg"/>
+      <w:bookmarkStart w:id="742" w:name="am420"/>
       <w:bookmarkEnd w:id="731"/>
       <w:bookmarkEnd w:id="732"/>
       <w:bookmarkEnd w:id="733"/>
@@ -4683,6 +4471,10 @@
       <w:bookmarkEnd w:id="736"/>
       <w:bookmarkEnd w:id="737"/>
       <w:bookmarkEnd w:id="738"/>
+      <w:bookmarkEnd w:id="739"/>
+      <w:bookmarkEnd w:id="740"/>
+      <w:bookmarkEnd w:id="741"/>
+      <w:bookmarkEnd w:id="742"/>
       <w:r>
         <w:t xml:space="preserve">Deprecation </w:t>
       </w:r>
@@ -4694,7 +4486,7 @@
       <w:r>
         <w:t xml:space="preserve">As OBI evolves we find that sometimes terms have errors and need to be </w:t>
       </w:r>
-      <w:ins w:id="739" w:author="Melanie Courtot" w:date="2008-10-11T08:16:00Z">
+      <w:ins w:id="743" w:author="Melanie Courtot" w:date="2008-10-11T08:16:00Z">
         <w:r>
           <w:t>deprecated/obsolesced</w:t>
         </w:r>
@@ -4702,13 +4494,13 @@
           <w:rPr>
             <w:rStyle w:val="FootnoteReference"/>
           </w:rPr>
-          <w:footnoteReference w:id="17"/>
+          <w:footnoteReference w:id="18"/>
         </w:r>
         <w:r>
           <w:t xml:space="preserve"> </w:t>
         </w:r>
       </w:ins>
-      <w:del w:id="743" w:author="Melanie Courtot" w:date="2008-10-11T08:16:00Z">
+      <w:del w:id="747" w:author="Melanie Courtot" w:date="2008-10-11T08:16:00Z">
         <w:r>
           <w:delText xml:space="preserve">obsolesced, </w:delText>
         </w:r>
@@ -4719,12 +4511,12 @@
       <w:r>
         <w:t xml:space="preserve"> </w:t>
       </w:r>
-      <w:del w:id="744" w:author="Melanie Courtot" w:date="2008-10-11T08:15:00Z">
+      <w:del w:id="748" w:author="Melanie Courtot" w:date="2008-10-11T08:15:00Z">
         <w:r>
           <w:delText xml:space="preserve">its </w:delText>
         </w:r>
       </w:del>
-      <w:ins w:id="745" w:author="Melanie Courtot" w:date="2008-10-11T08:15:00Z">
+      <w:ins w:id="749" w:author="Melanie Courtot" w:date="2008-10-11T08:15:00Z">
         <w:r>
           <w:t>their</w:t>
         </w:r>
@@ -4735,7 +4527,7 @@
       <w:r>
         <w:t>identifier</w:t>
       </w:r>
-      <w:ins w:id="746" w:author="Melanie Courtot" w:date="2008-10-11T08:15:00Z">
+      <w:ins w:id="750" w:author="Melanie Courtot" w:date="2008-10-11T08:15:00Z">
         <w:r>
           <w:t>s</w:t>
         </w:r>
@@ -4802,7 +4594,7 @@
       <w:r>
         <w:t>we wish to see either better tool or OWL language support that would cause axioms involving deprecated</w:t>
       </w:r>
-      <w:del w:id="747" w:author="Melanie Courtot" w:date="2008-10-11T08:16:00Z">
+      <w:del w:id="751" w:author="Melanie Courtot" w:date="2008-10-11T08:16:00Z">
         <w:r>
           <w:delText>/obsolesced</w:delText>
         </w:r>
@@ -4822,12 +4614,12 @@
       <w:r>
         <w:t xml:space="preserve">e are also considering extending our deprecation policy by </w:t>
       </w:r>
-      <w:del w:id="748" w:author="Melanie Courtot" w:date="2008-10-11T08:16:00Z">
+      <w:del w:id="752" w:author="Melanie Courtot" w:date="2008-10-11T08:16:00Z">
         <w:r>
           <w:delText xml:space="preserve">using </w:delText>
         </w:r>
       </w:del>
-      <w:ins w:id="749" w:author="Melanie Courtot" w:date="2008-10-11T08:16:00Z">
+      <w:ins w:id="753" w:author="Melanie Courtot" w:date="2008-10-11T08:16:00Z">
         <w:r>
           <w:t>applying</w:t>
         </w:r>
@@ -4871,12 +4663,12 @@
       <w:r>
         <w:t>take advantage of th</w:t>
       </w:r>
-      <w:ins w:id="750" w:author="Melanie Courtot" w:date="2008-10-11T08:17:00Z">
+      <w:ins w:id="754" w:author="Melanie Courtot" w:date="2008-10-11T08:17:00Z">
         <w:r>
           <w:t>is</w:t>
         </w:r>
       </w:ins>
-      <w:del w:id="751" w:author="Melanie Courtot" w:date="2008-10-11T08:17:00Z">
+      <w:del w:id="755" w:author="Melanie Courtot" w:date="2008-10-11T08:17:00Z">
         <w:r>
           <w:delText>e</w:delText>
         </w:r>
@@ -4887,7 +4679,7 @@
       <w:r>
         <w:t xml:space="preserve"> yet</w:t>
       </w:r>
-      <w:ins w:id="752" w:author="Alan Ruttenberg" w:date="2008-10-11T10:40:00Z">
+      <w:ins w:id="756" w:author="Alan Ruttenberg" w:date="2008-10-11T10:40:00Z">
         <w:r>
           <w:t>.</w:t>
         </w:r>
@@ -4911,8 +4703,8 @@
       <w:pPr>
         <w:pStyle w:val="p1a"/>
       </w:pPr>
-      <w:bookmarkStart w:id="753" w:name="e6x3"/>
-      <w:bookmarkEnd w:id="753"/>
+      <w:bookmarkStart w:id="757" w:name="e6x3"/>
+      <w:bookmarkEnd w:id="757"/>
       <w:r>
         <w:t xml:space="preserve">As </w:t>
       </w:r>
@@ -4961,7 +4753,7 @@
       <w:r>
         <w:t xml:space="preserve"> in another. </w:t>
       </w:r>
-      <w:ins w:id="754" w:author="Alan Ruttenberg" w:date="2008-10-11T10:29:00Z">
+      <w:ins w:id="758" w:author="Alan Ruttenberg" w:date="2008-10-11T10:29:00Z">
         <w:r>
           <w:t xml:space="preserve">While this is clumsy in OWL 1, </w:t>
         </w:r>
@@ -5000,9 +4792,9 @@
       <w:r>
         <w:t>would allow us to “tag” any of our synonyms with extra information noting pertinence to a specific community.</w:t>
       </w:r>
-      <w:bookmarkStart w:id="755" w:name="izix"/>
-      <w:bookmarkEnd w:id="755"/>
-      <w:ins w:id="756" w:author="Alan Ruttenberg" w:date="2008-10-10T18:33:00Z">
+      <w:bookmarkStart w:id="759" w:name="izix"/>
+      <w:bookmarkEnd w:id="759"/>
+      <w:ins w:id="760" w:author="Alan Ruttenberg" w:date="2008-10-10T18:33:00Z">
         <w:r>
           <w:t xml:space="preserve"> </w:t>
         </w:r>
@@ -5015,25 +4807,25 @@
           <w:tab w:val="left" w:pos="576"/>
         </w:tabs>
       </w:pPr>
-      <w:bookmarkStart w:id="757" w:name="am421"/>
-      <w:bookmarkStart w:id="758" w:name="l1q61"/>
-      <w:bookmarkStart w:id="759" w:name="l1q62"/>
-      <w:bookmarkStart w:id="760" w:name="sf5l0"/>
-      <w:bookmarkStart w:id="761" w:name="sf5l1"/>
-      <w:bookmarkStart w:id="762" w:name="sf5l2"/>
-      <w:bookmarkStart w:id="763" w:name="sf5l4"/>
-      <w:bookmarkEnd w:id="757"/>
-      <w:bookmarkEnd w:id="758"/>
-      <w:bookmarkEnd w:id="759"/>
-      <w:bookmarkEnd w:id="760"/>
+      <w:bookmarkStart w:id="761" w:name="am421"/>
+      <w:bookmarkStart w:id="762" w:name="l1q61"/>
+      <w:bookmarkStart w:id="763" w:name="l1q62"/>
+      <w:bookmarkStart w:id="764" w:name="sf5l0"/>
+      <w:bookmarkStart w:id="765" w:name="sf5l1"/>
+      <w:bookmarkStart w:id="766" w:name="sf5l2"/>
+      <w:bookmarkStart w:id="767" w:name="sf5l4"/>
       <w:bookmarkEnd w:id="761"/>
       <w:bookmarkEnd w:id="762"/>
       <w:bookmarkEnd w:id="763"/>
+      <w:bookmarkEnd w:id="764"/>
+      <w:bookmarkEnd w:id="765"/>
+      <w:bookmarkEnd w:id="766"/>
+      <w:bookmarkEnd w:id="767"/>
       <w:r>
         <w:t xml:space="preserve">Versioning </w:t>
       </w:r>
-      <w:bookmarkStart w:id="764" w:name="mok4"/>
-      <w:bookmarkEnd w:id="764"/>
+      <w:bookmarkStart w:id="768" w:name="mok4"/>
+      <w:bookmarkEnd w:id="768"/>
     </w:p>
     <w:p>
       <w:pPr>
@@ -5042,8 +4834,8 @@
       <w:r>
         <w:t>OBI's policy is to release frequent updates and to maintain access to all versions. We create dated versions of each release to provide access to successive revisions as well as a permanent unversioned link to the most recent release. This leaves to the end-user the choice between preferring stability or being up to date with the latest developments.</w:t>
       </w:r>
-      <w:bookmarkStart w:id="765" w:name="lg%253Ag"/>
-      <w:bookmarkEnd w:id="765"/>
+      <w:bookmarkStart w:id="769" w:name="lg%253Ag"/>
+      <w:bookmarkEnd w:id="769"/>
       <w:r>
         <w:t xml:space="preserve"> While developing OBI we prefer stability (i.e., not being surprised by unplanned-for changes), and to work around the lack of published ontology versions we have to rely on local copies of imported ontologies. OWL 2's version URIs</w:t>
       </w:r>
@@ -5051,76 +4843,76 @@
         <w:rPr>
           <w:rStyle w:val="FootnoteReference"/>
         </w:rPr>
-        <w:footnoteReference w:id="18"/>
+        <w:footnoteReference w:id="19"/>
       </w:r>
       <w:r>
         <w:t xml:space="preserve"> will </w:t>
       </w:r>
-      <w:commentRangeStart w:id="766"/>
-      <w:del w:id="767" w:author="Melanie Courtot" w:date="2008-10-11T08:04:00Z">
+      <w:commentRangeStart w:id="770"/>
+      <w:del w:id="771" w:author="Melanie Courtot" w:date="2008-10-11T08:04:00Z">
         <w:r>
           <w:delText>make it possible</w:delText>
         </w:r>
       </w:del>
-      <w:ins w:id="768" w:author="Melanie Courtot" w:date="2008-10-11T08:04:00Z">
+      <w:ins w:id="772" w:author="Melanie Courtot" w:date="2008-10-11T08:04:00Z">
         <w:r>
           <w:t>enable</w:t>
         </w:r>
       </w:ins>
-      <w:commentRangeEnd w:id="766"/>
+      <w:commentRangeEnd w:id="770"/>
       <w:r>
         <w:rPr>
           <w:rStyle w:val="CommentReference"/>
           <w:vanish/>
         </w:rPr>
-        <w:commentReference w:id="766"/>
+        <w:commentReference w:id="770"/>
       </w:r>
       <w:r>
         <w:t xml:space="preserve"> </w:t>
       </w:r>
-      <w:del w:id="769" w:author="Melanie Courtot" w:date="2008-10-11T08:10:00Z">
+      <w:del w:id="773" w:author="Melanie Courtot" w:date="2008-10-11T08:10:00Z">
         <w:r>
           <w:delText xml:space="preserve">for </w:delText>
         </w:r>
       </w:del>
-      <w:ins w:id="770" w:author="Alan Ruttenberg" w:date="2008-10-11T10:25:00Z">
+      <w:ins w:id="774" w:author="Alan Ruttenberg" w:date="2008-10-11T10:25:00Z">
         <w:r>
           <w:t>publishers to make available</w:t>
         </w:r>
-        <w:del w:id="771" w:author="Melanie Courtot" w:date="2008-10-11T08:12:00Z">
+        <w:del w:id="775" w:author="Melanie Courtot" w:date="2008-10-11T08:12:00Z">
           <w:r>
             <w:delText>,</w:delText>
           </w:r>
         </w:del>
       </w:ins>
-      <w:ins w:id="772" w:author="Melanie Courtot" w:date="2008-10-11T08:12:00Z">
+      <w:ins w:id="776" w:author="Melanie Courtot" w:date="2008-10-11T08:12:00Z">
         <w:r>
           <w:t xml:space="preserve"> </w:t>
         </w:r>
       </w:ins>
-      <w:ins w:id="773" w:author="Melanie Courtot" w:date="2008-10-11T08:11:00Z">
+      <w:ins w:id="777" w:author="Melanie Courtot" w:date="2008-10-11T08:11:00Z">
         <w:r>
           <w:t>several versions of the ontology,</w:t>
         </w:r>
       </w:ins>
-      <w:ins w:id="774" w:author="Alan Ruttenberg" w:date="2008-10-11T10:25:00Z">
+      <w:ins w:id="778" w:author="Alan Ruttenberg" w:date="2008-10-11T10:25:00Z">
         <w:r>
           <w:t xml:space="preserve"> and</w:t>
         </w:r>
       </w:ins>
-      <w:ins w:id="775" w:author="Melanie Courtot" w:date="2008-10-11T08:10:00Z">
+      <w:ins w:id="779" w:author="Melanie Courtot" w:date="2008-10-11T08:10:00Z">
         <w:r>
           <w:t xml:space="preserve"> </w:t>
         </w:r>
       </w:ins>
-      <w:ins w:id="776" w:author="Alan Ruttenberg" w:date="2008-10-11T10:25:00Z">
-        <w:del w:id="777" w:author="Melanie Courtot" w:date="2008-10-11T08:10:00Z">
+      <w:ins w:id="780" w:author="Alan Ruttenberg" w:date="2008-10-11T10:25:00Z">
+        <w:del w:id="781" w:author="Melanie Courtot" w:date="2008-10-11T08:10:00Z">
           <w:r>
             <w:delText xml:space="preserve"> </w:delText>
           </w:r>
         </w:del>
       </w:ins>
-      <w:ins w:id="778" w:author="Melanie Courtot" w:date="2008-10-11T08:05:00Z">
+      <w:ins w:id="782" w:author="Melanie Courtot" w:date="2008-10-11T08:05:00Z">
         <w:r>
           <w:t xml:space="preserve"> </w:t>
         </w:r>
@@ -5128,7 +4920,7 @@
       <w:r>
         <w:t>users to easily choose</w:t>
       </w:r>
-      <w:ins w:id="779" w:author="Melanie Courtot" w:date="2008-10-11T08:13:00Z">
+      <w:ins w:id="783" w:author="Melanie Courtot" w:date="2008-10-11T08:13:00Z">
         <w:r>
           <w:t xml:space="preserve"> and unambiguously reference</w:t>
         </w:r>
@@ -5136,12 +4928,12 @@
       <w:r>
         <w:t xml:space="preserve"> which </w:t>
       </w:r>
-      <w:del w:id="780" w:author="Melanie Courtot" w:date="2008-10-11T08:11:00Z">
+      <w:del w:id="784" w:author="Melanie Courtot" w:date="2008-10-11T08:11:00Z">
         <w:r>
           <w:delText>version of the ontology</w:delText>
         </w:r>
       </w:del>
-      <w:ins w:id="781" w:author="Melanie Courtot" w:date="2008-10-11T08:11:00Z">
+      <w:ins w:id="785" w:author="Melanie Courtot" w:date="2008-10-11T08:11:00Z">
         <w:r>
           <w:t>one</w:t>
         </w:r>
@@ -5174,7 +4966,7 @@
       <w:r>
         <w:t xml:space="preserve">The dominant paradigm for editing ontologies is that of a single rooted hierarchy. However the style proposed by Rector and </w:t>
       </w:r>
-      <w:ins w:id="782" w:author="Alan Ruttenberg" w:date="2008-10-11T10:24:00Z">
+      <w:ins w:id="786" w:author="Alan Ruttenberg" w:date="2008-10-11T10:24:00Z">
         <w:r>
           <w:t xml:space="preserve">advocated by the OBO Foundry </w:t>
         </w:r>
@@ -5190,26 +4982,26 @@
           <w:tab w:val="left" w:pos="576"/>
         </w:tabs>
       </w:pPr>
-      <w:bookmarkStart w:id="783" w:name="e41s0"/>
-      <w:bookmarkStart w:id="784" w:name="e41s1"/>
-      <w:bookmarkStart w:id="785" w:name="qb571"/>
-      <w:bookmarkStart w:id="786" w:name="m7q115"/>
-      <w:bookmarkStart w:id="787" w:name="m7q116"/>
-      <w:bookmarkStart w:id="788" w:name="m7q117"/>
-      <w:bookmarkStart w:id="789" w:name="sith"/>
-      <w:bookmarkStart w:id="790" w:name="yydp"/>
-      <w:bookmarkStart w:id="791" w:name="yjiy"/>
-      <w:bookmarkStart w:id="792" w:name="yjiy0"/>
-      <w:bookmarkEnd w:id="783"/>
-      <w:bookmarkEnd w:id="784"/>
-      <w:bookmarkEnd w:id="785"/>
-      <w:bookmarkEnd w:id="786"/>
+      <w:bookmarkStart w:id="787" w:name="e41s0"/>
+      <w:bookmarkStart w:id="788" w:name="e41s1"/>
+      <w:bookmarkStart w:id="789" w:name="qb571"/>
+      <w:bookmarkStart w:id="790" w:name="m7q115"/>
+      <w:bookmarkStart w:id="791" w:name="m7q116"/>
+      <w:bookmarkStart w:id="792" w:name="m7q117"/>
+      <w:bookmarkStart w:id="793" w:name="sith"/>
+      <w:bookmarkStart w:id="794" w:name="yydp"/>
+      <w:bookmarkStart w:id="795" w:name="yjiy"/>
+      <w:bookmarkStart w:id="796" w:name="yjiy0"/>
       <w:bookmarkEnd w:id="787"/>
       <w:bookmarkEnd w:id="788"/>
       <w:bookmarkEnd w:id="789"/>
       <w:bookmarkEnd w:id="790"/>
       <w:bookmarkEnd w:id="791"/>
       <w:bookmarkEnd w:id="792"/>
+      <w:bookmarkEnd w:id="793"/>
+      <w:bookmarkEnd w:id="794"/>
+      <w:bookmarkEnd w:id="795"/>
+      <w:bookmarkEnd w:id="796"/>
       <w:r>
         <w:t>Disjoints</w:t>
       </w:r>
@@ -5351,7 +5143,7 @@
       <w:pPr>
         <w:pStyle w:val="Heading1"/>
         <w:numPr>
-          <w:numberingChange w:id="793" w:author="Alan Ruttenberg" w:date="2008-10-11T09:29:00Z" w:original="%1:4:0:"/>
+          <w:numberingChange w:id="797" w:author="Alan Ruttenberg" w:date="2008-10-11T09:29:00Z" w:original="%1:4:0:"/>
         </w:numPr>
         <w:tabs>
           <w:tab w:val="left" w:pos="432"/>
@@ -5372,7 +5164,7 @@
         <w:rPr>
           <w:rStyle w:val="FootnoteReference"/>
         </w:rPr>
-        <w:footnoteReference w:id="19"/>
+        <w:footnoteReference w:id="20"/>
       </w:r>
       <w:r>
         <w:t xml:space="preserve">), </w:t>
@@ -5446,7 +5238,7 @@
         <w:rPr>
           <w:rStyle w:val="FootnoteReference"/>
         </w:rPr>
-        <w:footnoteReference w:id="20"/>
+        <w:footnoteReference w:id="21"/>
       </w:r>
       <w:r>
         <w:t xml:space="preserve"> and ModECODE</w:t>
@@ -5455,7 +5247,7 @@
         <w:rPr>
           <w:rStyle w:val="FootnoteReference"/>
         </w:rPr>
-        <w:footnoteReference w:id="21"/>
+        <w:footnoteReference w:id="22"/>
       </w:r>
       <w:r>
         <w:t xml:space="preserve"> are starting to use OBI terms.</w:t>
@@ -5470,7 +5262,7 @@
         <w:rPr>
           <w:rStyle w:val="FootnoteReference"/>
         </w:rPr>
-        <w:footnoteReference w:id="22"/>
+        <w:footnoteReference w:id="23"/>
       </w:r>
       <w:r>
         <w:t>, the Immune Epitope Database</w:t>
@@ -5479,7 +5271,7 @@
         <w:rPr>
           <w:rStyle w:val="FootnoteReference"/>
         </w:rPr>
-        <w:footnoteReference w:id="23"/>
+        <w:footnoteReference w:id="24"/>
       </w:r>
       <w:r>
         <w:t>, and K-Ef-Ed</w:t>
@@ -5488,14 +5280,14 @@
         <w:rPr>
           <w:rStyle w:val="FootnoteReference"/>
         </w:rPr>
-        <w:footnoteReference w:id="24"/>
+        <w:footnoteReference w:id="25"/>
       </w:r>
     </w:p>
     <w:p>
       <w:r>
         <w:t>The collective use of OBI by these and other communities will enhance the dissemination of, elucidation of</w:t>
       </w:r>
-      <w:ins w:id="794" w:author="Melanie Courtot" w:date="2008-10-11T08:05:00Z">
+      <w:ins w:id="798" w:author="Melanie Courtot" w:date="2008-10-11T08:05:00Z">
         <w:r>
           <w:t>,</w:t>
         </w:r>
@@ -5508,7 +5300,7 @@
       <w:pPr>
         <w:pStyle w:val="Heading1"/>
         <w:numPr>
-          <w:numberingChange w:id="795" w:author="Alan Ruttenberg" w:date="2008-10-11T09:29:00Z" w:original="%1:5:0:"/>
+          <w:numberingChange w:id="799" w:author="Alan Ruttenberg" w:date="2008-10-11T09:29:00Z" w:original="%1:5:0:"/>
         </w:numPr>
         <w:tabs>
           <w:tab w:val="left" w:pos="432"/>
@@ -5566,7 +5358,7 @@
         </w:rPr>
         <w:t>he author’s work is partially supported by funding from the NIH</w:t>
       </w:r>
-      <w:ins w:id="796" w:author="Melanie Courtot" w:date="2008-10-11T08:14:00Z">
+      <w:ins w:id="800" w:author="Melanie Courtot" w:date="2008-10-11T08:14:00Z">
         <w:r>
           <w:rPr>
             <w:color w:val="000000"/>
@@ -5580,7 +5372,7 @@
         </w:rPr>
         <w:t>(R01EB005034), the EC EMERALD project</w:t>
       </w:r>
-      <w:ins w:id="797" w:author="Melanie Courtot" w:date="2008-10-11T08:14:00Z">
+      <w:ins w:id="801" w:author="Melanie Courtot" w:date="2008-10-11T08:14:00Z">
         <w:r>
           <w:rPr>
             <w:color w:val="000000"/>
@@ -5605,10 +5397,10 @@
       <w:r>
         <w:t>References</w:t>
       </w:r>
-      <w:bookmarkStart w:id="798" w:name="h00j"/>
-      <w:bookmarkStart w:id="799" w:name="bypl0"/>
-      <w:bookmarkEnd w:id="798"/>
-      <w:bookmarkEnd w:id="799"/>
+      <w:bookmarkStart w:id="802" w:name="h00j"/>
+      <w:bookmarkStart w:id="803" w:name="bypl0"/>
+      <w:bookmarkEnd w:id="802"/>
+      <w:bookmarkEnd w:id="803"/>
     </w:p>
     <w:p>
       <w:pPr>
@@ -5852,39 +5644,35 @@
       <w:r>
         <w:t>14. KE Shafer, SL Weibel, E Jul (2001) The PURL Project. Journal of Library Administration, 2001</w:t>
       </w:r>
-      <w:bookmarkStart w:id="800" w:name="x5h%253A"/>
-      <w:bookmarkStart w:id="801" w:name="df1."/>
-      <w:bookmarkStart w:id="802" w:name="df1.0"/>
-      <w:bookmarkStart w:id="803" w:name="ymz-1"/>
-      <w:bookmarkStart w:id="804" w:name="ymz-2"/>
-      <w:bookmarkStart w:id="805" w:name="ymz-3"/>
-      <w:bookmarkStart w:id="806" w:name="ymz-5"/>
-      <w:bookmarkStart w:id="807" w:name="tq6-1"/>
-      <w:bookmarkStart w:id="808" w:name="bypl2"/>
-      <w:bookmarkStart w:id="809" w:name="bypl3"/>
-      <w:bookmarkStart w:id="810" w:name="t2b2"/>
-      <w:bookmarkStart w:id="811" w:name="vdxe"/>
-      <w:bookmarkStart w:id="812" w:name="l63k0"/>
-      <w:bookmarkStart w:id="813" w:name="iirt"/>
-      <w:bookmarkStart w:id="814" w:name="obvo"/>
-      <w:bookmarkStart w:id="815" w:name="xf061"/>
-      <w:bookmarkStart w:id="816" w:name="obvo1"/>
-      <w:bookmarkStart w:id="817" w:name="obvo2"/>
-      <w:bookmarkStart w:id="818" w:name="odna"/>
-      <w:bookmarkStart w:id="819" w:name="v3tr"/>
-      <w:bookmarkStart w:id="820" w:name="v3tr0"/>
-      <w:bookmarkStart w:id="821" w:name="a2mk"/>
-      <w:bookmarkStart w:id="822" w:name="p25o"/>
-      <w:bookmarkStart w:id="823" w:name="p25o0"/>
-      <w:bookmarkStart w:id="824" w:name="mowo"/>
-      <w:bookmarkStart w:id="825" w:name="mowo0"/>
-      <w:bookmarkStart w:id="826" w:name="wy_9"/>
-      <w:bookmarkStart w:id="827" w:name="ocpo3"/>
-      <w:bookmarkStart w:id="828" w:name="ocpo4"/>
-      <w:bookmarkEnd w:id="800"/>
-      <w:bookmarkEnd w:id="801"/>
-      <w:bookmarkEnd w:id="802"/>
-      <w:bookmarkEnd w:id="803"/>
+      <w:bookmarkStart w:id="804" w:name="x5h%253A"/>
+      <w:bookmarkStart w:id="805" w:name="df1."/>
+      <w:bookmarkStart w:id="806" w:name="df1.0"/>
+      <w:bookmarkStart w:id="807" w:name="ymz-1"/>
+      <w:bookmarkStart w:id="808" w:name="ymz-2"/>
+      <w:bookmarkStart w:id="809" w:name="ymz-3"/>
+      <w:bookmarkStart w:id="810" w:name="ymz-5"/>
+      <w:bookmarkStart w:id="811" w:name="tq6-1"/>
+      <w:bookmarkStart w:id="812" w:name="bypl2"/>
+      <w:bookmarkStart w:id="813" w:name="bypl3"/>
+      <w:bookmarkStart w:id="814" w:name="t2b2"/>
+      <w:bookmarkStart w:id="815" w:name="vdxe"/>
+      <w:bookmarkStart w:id="816" w:name="l63k0"/>
+      <w:bookmarkStart w:id="817" w:name="iirt"/>
+      <w:bookmarkStart w:id="818" w:name="obvo"/>
+      <w:bookmarkStart w:id="819" w:name="xf061"/>
+      <w:bookmarkStart w:id="820" w:name="obvo1"/>
+      <w:bookmarkStart w:id="821" w:name="obvo2"/>
+      <w:bookmarkStart w:id="822" w:name="odna"/>
+      <w:bookmarkStart w:id="823" w:name="v3tr"/>
+      <w:bookmarkStart w:id="824" w:name="v3tr0"/>
+      <w:bookmarkStart w:id="825" w:name="a2mk"/>
+      <w:bookmarkStart w:id="826" w:name="p25o"/>
+      <w:bookmarkStart w:id="827" w:name="p25o0"/>
+      <w:bookmarkStart w:id="828" w:name="mowo"/>
+      <w:bookmarkStart w:id="829" w:name="mowo0"/>
+      <w:bookmarkStart w:id="830" w:name="wy_9"/>
+      <w:bookmarkStart w:id="831" w:name="ocpo3"/>
+      <w:bookmarkStart w:id="832" w:name="ocpo4"/>
       <w:bookmarkEnd w:id="804"/>
       <w:bookmarkEnd w:id="805"/>
       <w:bookmarkEnd w:id="806"/>
@@ -5910,6 +5698,10 @@
       <w:bookmarkEnd w:id="826"/>
       <w:bookmarkEnd w:id="827"/>
       <w:bookmarkEnd w:id="828"/>
+      <w:bookmarkEnd w:id="829"/>
+      <w:bookmarkEnd w:id="830"/>
+      <w:bookmarkEnd w:id="831"/>
+      <w:bookmarkEnd w:id="832"/>
     </w:p>
     <w:p>
       <w:pPr>
@@ -6025,7 +5817,7 @@
       <w:pPr>
         <w:pStyle w:val="reference"/>
         <w:numPr>
-          <w:ins w:id="829" w:author="Melanie Courtot" w:date="2008-10-09T14:51:00Z"/>
+          <w:ins w:id="833" w:author="Melanie Courtot" w:date="2008-10-09T14:51:00Z"/>
         </w:numPr>
       </w:pPr>
     </w:p>
@@ -6047,7 +5839,7 @@
 
 <file path=word/comments.xml><?xml version="1.0" encoding="utf-8"?>
 <w:comments xmlns:mv="urn:schemas-microsoft-com:mac:vml" xmlns:mo="http://schemas.microsoft.com/office/mac/office/2008/main" xmlns:ve="http://schemas.openxmlformats.org/markup-compatibility/2006" xmlns:o="urn:schemas-microsoft-com:office:office" xmlns:r="http://schemas.openxmlformats.org/officeDocument/2006/relationships" xmlns:m="http://schemas.openxmlformats.org/officeDocument/2006/math" xmlns:v="urn:schemas-microsoft-com:vml" xmlns:w10="urn:schemas-microsoft-com:office:word" xmlns:w="http://schemas.openxmlformats.org/wordprocessingml/2006/main" xmlns:wne="http://schemas.microsoft.com/office/word/2006/wordml" xmlns:wp="http://schemas.openxmlformats.org/drawingml/2006/wordprocessingDrawing">
-  <w:comment w:id="181" w:author="Melanie Courtot" w:date="2008-10-11T09:22:00Z" w:initials="MC">
+  <w:comment w:id="179" w:author="Melanie Courtot" w:date="2008-10-11T08:25:00Z" w:initials="MC">
     <w:p>
       <w:pPr>
         <w:pStyle w:val="CommentText"/>
@@ -6063,7 +5855,7 @@
       </w:r>
     </w:p>
   </w:comment>
-  <w:comment w:id="183" w:author="Melanie Courtot" w:date="2008-10-11T09:22:00Z" w:initials="MC">
+  <w:comment w:id="186" w:author="Melanie Courtot" w:date="2008-10-11T08:25:00Z" w:initials="MC">
     <w:p>
       <w:pPr>
         <w:pStyle w:val="CommentText"/>
@@ -6075,11 +5867,43 @@
         <w:annotationRef/>
       </w:r>
       <w:r>
+        <w:t xml:space="preserve">AL put “possible” here – I don’t agree, it was possible, we just didn’t want to – so I replaced it again. </w:t>
+      </w:r>
+    </w:p>
+  </w:comment>
+  <w:comment w:id="188" w:author="Frank Gibson" w:date="2008-10-11T08:25:00Z" w:initials="FG">
+    <w:p>
+      <w:pPr>
+        <w:pStyle w:val="CommentText"/>
+      </w:pPr>
+      <w:r>
+        <w:rPr>
+          <w:rStyle w:val="CommentReference"/>
+        </w:rPr>
+        <w:annotationRef/>
+      </w:r>
+      <w:r>
+        <w:t>This is a big claim you need to back it up with an example of ref</w:t>
+      </w:r>
+    </w:p>
+  </w:comment>
+  <w:comment w:id="198" w:author="Melanie Courtot" w:date="2008-10-11T08:25:00Z" w:initials="MC">
+    <w:p>
+      <w:pPr>
+        <w:pStyle w:val="CommentText"/>
+      </w:pPr>
+      <w:r>
+        <w:rPr>
+          <w:rStyle w:val="CommentReference"/>
+        </w:rPr>
+        <w:annotationRef/>
+      </w:r>
+      <w:r>
         <w:t>I think it is better there, after describing mireot, rather than at the end once we started talking about modules</w:t>
       </w:r>
     </w:p>
   </w:comment>
-  <w:comment w:id="212" w:author="Melanie Courtot" w:date="2008-10-11T09:22:00Z" w:initials="MC">
+  <w:comment w:id="208" w:author="Melanie Courtot" w:date="2008-10-11T09:22:00Z" w:initials="MC">
     <w:p>
       <w:pPr>
         <w:pStyle w:val="CommentText"/>
@@ -6091,11 +5915,11 @@
         <w:annotationRef/>
       </w:r>
       <w:r>
-        <w:t>I would remove that sentence – that sounds just like a critic of others, whereas it is often because of our choices that we don’t like their structure. I think that sounds too much like “we are perfect you should abide by our rules”</w:t>
+        <w:t>I think it is better there, after describing mireot, rather than at the end once we started talking about modules</w:t>
       </w:r>
     </w:p>
   </w:comment>
-  <w:comment w:id="227" w:author="Melanie Courtot" w:date="2008-10-11T09:22:00Z" w:initials="MC">
+  <w:comment w:id="239" w:author="Melanie Courtot" w:date="2008-10-11T09:22:00Z" w:initials="MC">
     <w:p>
       <w:pPr>
         <w:pStyle w:val="CommentText"/>
@@ -6111,7 +5935,7 @@
       </w:r>
     </w:p>
   </w:comment>
-  <w:comment w:id="235" w:author="Melanie Courtot" w:date="2008-10-11T09:22:00Z" w:initials="MC">
+  <w:comment w:id="246" w:author="Melanie Courtot" w:date="2008-10-11T09:22:00Z" w:initials="MC">
     <w:p>
       <w:pPr>
         <w:pStyle w:val="CommentText"/>
@@ -6127,7 +5951,7 @@
       </w:r>
     </w:p>
   </w:comment>
-  <w:comment w:id="242" w:author="Frank Gibson" w:date="2008-10-11T09:22:00Z" w:initials="FG">
+  <w:comment w:id="259" w:author="Frank Gibson" w:date="2008-10-11T09:22:00Z" w:initials="FG">
     <w:p>
       <w:pPr>
         <w:pStyle w:val="CommentText"/>
@@ -6143,7 +5967,7 @@
       </w:r>
     </w:p>
   </w:comment>
-  <w:comment w:id="259" w:author="Ryan Brinkman" w:date="2008-10-11T09:22:00Z" w:initials="rrb">
+  <w:comment w:id="280" w:author="Ryan Brinkman" w:date="2008-10-11T09:22:00Z" w:initials="rrb">
     <w:p>
       <w:pPr>
         <w:pStyle w:val="CommentText"/>
@@ -6159,7 +5983,7 @@
       </w:r>
     </w:p>
   </w:comment>
-  <w:comment w:id="265" w:author="Frank Gibson" w:date="2008-10-11T09:22:00Z" w:initials="FG">
+  <w:comment w:id="286" w:author="Frank Gibson" w:date="2008-10-11T09:22:00Z" w:initials="FG">
     <w:p>
       <w:pPr>
         <w:pStyle w:val="CommentText"/>
@@ -6175,7 +5999,7 @@
       </w:r>
     </w:p>
   </w:comment>
-  <w:comment w:id="249" w:author="Melanie Courtot" w:date="2008-10-11T09:22:00Z" w:initials="MC">
+  <w:comment w:id="456" w:author="Alan Ruttenberg" w:date="2008-10-11T09:22:00Z" w:initials="AR">
     <w:p>
       <w:pPr>
         <w:pStyle w:val="CommentText"/>
@@ -6187,27 +6011,11 @@
         <w:annotationRef/>
       </w:r>
       <w:r>
-        <w:t>Deleted whole sentence, we already said we developed a light mechanism before and that we are aware of the implications regarding semantics</w:t>
+        <w:t>fixme</w:t>
       </w:r>
     </w:p>
   </w:comment>
-  <w:comment w:id="452" w:author="Alan Ruttenberg" w:date="2008-10-11T09:22:00Z" w:initials="AR">
-    <w:p>
-      <w:pPr>
-        <w:pStyle w:val="CommentText"/>
-      </w:pPr>
-      <w:r>
-        <w:rPr>
-          <w:rStyle w:val="CommentReference"/>
-        </w:rPr>
-        <w:annotationRef/>
-      </w:r>
-      <w:r>
-        <w:t>fixme</w:t>
-      </w:r>
-    </w:p>
-  </w:comment>
-  <w:comment w:id="766" w:author="Melanie Courtot" w:date="2008-10-11T08:10:00Z" w:initials="MC">
+  <w:comment w:id="770" w:author="Melanie Courtot" w:date="2008-10-11T08:10:00Z" w:initials="MC">
     <w:p>
       <w:pPr>
         <w:pStyle w:val="CommentText"/>
@@ -6487,87 +6295,144 @@
     <w:p>
       <w:pPr>
         <w:pStyle w:val="FootnoteText"/>
-      </w:pPr>
-      <w:r>
-        <w:rPr>
-          <w:rStyle w:val="FootnoteReference"/>
-        </w:rPr>
-        <w:footnoteRef/>
-      </w:r>
-      <w:r>
-        <w:t xml:space="preserve"> </w:t>
-      </w:r>
-      <w:r>
-        <w:t>http://bioontology.org/wiki/index.php/CARO:Main_Page</w:t>
-      </w:r>
+        <w:numPr>
+          <w:ins w:id="183" w:author="Melanie Courtot" w:date="2008-10-11T08:25:00Z"/>
+        </w:numPr>
+        <w:rPr>
+          <w:ins w:id="184" w:author="Melanie Courtot" w:date="2008-10-11T08:25:00Z"/>
+        </w:rPr>
+      </w:pPr>
+      <w:ins w:id="185" w:author="Melanie Courtot" w:date="2008-10-11T08:25:00Z">
+        <w:r>
+          <w:rPr>
+            <w:rStyle w:val="FootnoteReference"/>
+          </w:rPr>
+          <w:footnoteRef/>
+        </w:r>
+        <w:r>
+          <w:t xml:space="preserve"> </w:t>
+        </w:r>
+        <w:r>
+          <w:t>http://bioontology.org/wiki/index.php/CARO:Main_Page</w:t>
+        </w:r>
+      </w:ins>
     </w:p>
   </w:footnote>
   <w:footnote w:id="12">
     <w:p>
       <w:pPr>
         <w:pStyle w:val="FootnoteText"/>
-      </w:pPr>
-      <w:r>
-        <w:rPr>
-          <w:rStyle w:val="FootnoteReference"/>
-        </w:rPr>
-        <w:footnoteRef/>
-      </w:r>
-      <w:r>
-        <w:t xml:space="preserve"> </w:t>
-      </w:r>
-      <w:r>
-        <w:t xml:space="preserve">We tried </w:t>
-      </w:r>
-      <w:r>
-        <w:t>[15], [16] and [17].</w:t>
-      </w:r>
-      <w:r>
-        <w:t xml:space="preserve"> All module extractions discarded annotations. We also experienc</w:t>
-      </w:r>
-      <w:r>
-        <w:t>ed crashes on large ontologies. One tool had</w:t>
-      </w:r>
-      <w:r>
-        <w:t xml:space="preserve"> undocumented assumptions about the form of URIs used as class names and therefore extracted empty modules. Our conclusion</w:t>
-      </w:r>
-      <w:r>
-        <w:t>:</w:t>
-      </w:r>
-      <w:r>
-        <w:t xml:space="preserve"> - the technology is in early stages of development and</w:t>
-      </w:r>
-      <w:r>
-        <w:t>,</w:t>
-      </w:r>
-      <w:r>
-        <w:t xml:space="preserve"> </w:t>
-      </w:r>
-      <w:r>
-        <w:t xml:space="preserve">though promising, </w:t>
-      </w:r>
-      <w:r>
-        <w:t>cannot be used as is</w:t>
-      </w:r>
-      <w:r>
-        <w:t>.</w:t>
-      </w:r>
+        <w:numPr>
+          <w:ins w:id="189" w:author="Melanie Courtot" w:date="2008-10-11T08:25:00Z"/>
+        </w:numPr>
+        <w:rPr>
+          <w:ins w:id="190" w:author="Melanie Courtot" w:date="2008-10-11T08:25:00Z"/>
+        </w:rPr>
+      </w:pPr>
+      <w:ins w:id="191" w:author="Melanie Courtot" w:date="2008-10-11T08:25:00Z">
+        <w:r>
+          <w:rPr>
+            <w:rStyle w:val="FootnoteReference"/>
+          </w:rPr>
+          <w:footnoteRef/>
+        </w:r>
+        <w:r>
+          <w:t xml:space="preserve"> </w:t>
+        </w:r>
+        <w:r>
+          <w:t xml:space="preserve">We tried </w:t>
+        </w:r>
+        <w:r>
+          <w:t>[15], [16] and [17].</w:t>
+        </w:r>
+        <w:r>
+          <w:t xml:space="preserve"> All module extractions discarded annotations. We also experienc</w:t>
+        </w:r>
+        <w:r>
+          <w:t>ed crashes on large ontologies. One tool had</w:t>
+        </w:r>
+        <w:r>
+          <w:t xml:space="preserve"> undocumented assumptions about the form of URIs used as class names and therefore extracted empty modules. Our conclusion</w:t>
+        </w:r>
+        <w:r>
+          <w:t>:</w:t>
+        </w:r>
+        <w:r>
+          <w:t xml:space="preserve"> - the technology is in early stages of development and</w:t>
+        </w:r>
+        <w:r>
+          <w:t>,</w:t>
+        </w:r>
+        <w:r>
+          <w:t xml:space="preserve"> </w:t>
+        </w:r>
+        <w:r>
+          <w:t xml:space="preserve">though promising, </w:t>
+        </w:r>
+        <w:r>
+          <w:t>cannot be used as is</w:t>
+        </w:r>
+        <w:r>
+          <w:t>.</w:t>
+        </w:r>
+      </w:ins>
     </w:p>
   </w:footnote>
   <w:footnote w:id="13">
     <w:p>
       <w:pPr>
         <w:pStyle w:val="FootnoteText"/>
-      </w:pPr>
-      <w:r>
-        <w:rPr>
-          <w:rStyle w:val="FootnoteReference"/>
-        </w:rPr>
-        <w:footnoteRef/>
-      </w:r>
-      <w:r>
-        <w:t xml:space="preserve"> The latest version of OBI is available at http://purl.obofoundry.org/obo/obi.owl</w:t>
-      </w:r>
+        <w:rPr>
+          <w:del w:id="263" w:author="Melanie Courtot" w:date="2008-10-11T08:25:00Z"/>
+        </w:rPr>
+      </w:pPr>
+      <w:del w:id="264" w:author="Melanie Courtot" w:date="2008-10-11T08:25:00Z">
+        <w:r>
+          <w:rPr>
+            <w:rStyle w:val="FootnoteReference"/>
+          </w:rPr>
+          <w:footnoteRef/>
+        </w:r>
+        <w:r>
+          <w:delText xml:space="preserve"> </w:delText>
+        </w:r>
+        <w:r>
+          <w:delText xml:space="preserve">We tried </w:delText>
+        </w:r>
+        <w:r>
+          <w:delText>[15], [16] and [17].</w:delText>
+        </w:r>
+        <w:r>
+          <w:delText xml:space="preserve"> All module extractions discarded annotations. We also experienc</w:delText>
+        </w:r>
+        <w:r>
+          <w:delText>ed crashes on large ontologies. One tool had</w:delText>
+        </w:r>
+        <w:r>
+          <w:delText xml:space="preserve"> undocumented assumptions about the form of URIs used as class names and therefore extracted empty modules. Our conclusion</w:delText>
+        </w:r>
+        <w:r>
+          <w:delText>:</w:delText>
+        </w:r>
+        <w:r>
+          <w:delText xml:space="preserve"> - the technology is in early stages of development and</w:delText>
+        </w:r>
+        <w:r>
+          <w:delText>,</w:delText>
+        </w:r>
+        <w:r>
+          <w:delText xml:space="preserve"> </w:delText>
+        </w:r>
+        <w:r>
+          <w:delText xml:space="preserve">though promising, </w:delText>
+        </w:r>
+        <w:r>
+          <w:delText>cannot be used as is</w:delText>
+        </w:r>
+        <w:r>
+          <w:delText>.</w:delText>
+        </w:r>
+      </w:del>
     </w:p>
   </w:footnote>
   <w:footnote w:id="14">
@@ -6582,13 +6447,7 @@
         <w:footnoteRef/>
       </w:r>
       <w:r>
-        <w:t xml:space="preserve"> </w:t>
-      </w:r>
-      <w:r>
-        <w:t>http://</w:t>
-      </w:r>
-      <w:r>
-        <w:t>purl.obofoundry.org/obo/obi/wiki/MinimalMetadata</w:t>
+        <w:t xml:space="preserve"> The latest version of OBI is available at http://purl.obofoundry.org/obo/obi.owl</w:t>
       </w:r>
     </w:p>
   </w:footnote>
@@ -6606,14 +6465,12 @@
       <w:r>
         <w:t xml:space="preserve"> </w:t>
       </w:r>
-      <w:hyperlink r:id="rId6" w:anchor="httpRange-14" w:history="1">
-        <w:r>
-          <w:rPr>
-            <w:rStyle w:val="Hyperlink"/>
-          </w:rPr>
-          <w:t>http://www.w3.org/2001/tag/issues#httpRange-14</w:t>
-        </w:r>
-      </w:hyperlink>
+      <w:r>
+        <w:t>http://</w:t>
+      </w:r>
+      <w:r>
+        <w:t>purl.obofoundry.org/obo/obi/wiki/MinimalMetadata</w:t>
+      </w:r>
     </w:p>
   </w:footnote>
   <w:footnote w:id="16">
@@ -6628,48 +6485,56 @@
         <w:footnoteRef/>
       </w:r>
       <w:r>
-        <w:t xml:space="preserve"> http://trac.usefulinc.com/doap</w:t>
-      </w:r>
+        <w:t xml:space="preserve"> </w:t>
+      </w:r>
+      <w:hyperlink r:id="rId6" w:anchor="httpRange-14" w:history="1">
+        <w:r>
+          <w:rPr>
+            <w:rStyle w:val="Hyperlink"/>
+          </w:rPr>
+          <w:t>http://www.w3.org/2001/tag/issues#httpRange-14</w:t>
+        </w:r>
+      </w:hyperlink>
     </w:p>
   </w:footnote>
   <w:footnote w:id="17">
     <w:p>
       <w:pPr>
         <w:pStyle w:val="FootnoteText"/>
-        <w:numPr>
-          <w:ins w:id="740" w:author="Melanie Courtot" w:date="2008-10-11T08:16:00Z"/>
-        </w:numPr>
-        <w:rPr>
-          <w:ins w:id="741" w:author="Melanie Courtot" w:date="2008-10-11T08:16:00Z"/>
-        </w:rPr>
-      </w:pPr>
-      <w:ins w:id="742" w:author="Melanie Courtot" w:date="2008-10-11T08:16:00Z">
-        <w:r>
-          <w:rPr>
-            <w:rStyle w:val="FootnoteReference"/>
-          </w:rPr>
-          <w:footnoteRef/>
-        </w:r>
-        <w:r>
-          <w:t xml:space="preserve"> We consider these processes to be equivalent.</w:t>
-        </w:r>
-      </w:ins>
+      </w:pPr>
+      <w:r>
+        <w:rPr>
+          <w:rStyle w:val="FootnoteReference"/>
+        </w:rPr>
+        <w:footnoteRef/>
+      </w:r>
+      <w:r>
+        <w:t xml:space="preserve"> http://trac.usefulinc.com/doap</w:t>
+      </w:r>
     </w:p>
   </w:footnote>
   <w:footnote w:id="18">
     <w:p>
       <w:pPr>
         <w:pStyle w:val="FootnoteText"/>
-      </w:pPr>
-      <w:r>
-        <w:rPr>
-          <w:rStyle w:val="FootnoteReference"/>
-        </w:rPr>
-        <w:footnoteRef/>
-      </w:r>
-      <w:r>
-        <w:t xml:space="preserve"> http://www.w3.org/2007/OWL/wiki/Syntax#Ontology_URI_and_Version_URI</w:t>
-      </w:r>
+        <w:numPr>
+          <w:ins w:id="744" w:author="Melanie Courtot" w:date="2008-10-11T08:16:00Z"/>
+        </w:numPr>
+        <w:rPr>
+          <w:ins w:id="745" w:author="Melanie Courtot" w:date="2008-10-11T08:16:00Z"/>
+        </w:rPr>
+      </w:pPr>
+      <w:ins w:id="746" w:author="Melanie Courtot" w:date="2008-10-11T08:16:00Z">
+        <w:r>
+          <w:rPr>
+            <w:rStyle w:val="FootnoteReference"/>
+          </w:rPr>
+          <w:footnoteRef/>
+        </w:r>
+        <w:r>
+          <w:t xml:space="preserve"> We consider these processes to be equivalent.</w:t>
+        </w:r>
+      </w:ins>
     </w:p>
   </w:footnote>
   <w:footnote w:id="19">
@@ -6684,7 +6549,7 @@
         <w:footnoteRef/>
       </w:r>
       <w:r>
-        <w:t xml:space="preserve"> http://obi-ontology.org/page/Consortium</w:t>
+        <w:t xml:space="preserve"> http://www.w3.org/2007/OWL/wiki/Syntax#Ontology_URI_and_Version_URI</w:t>
       </w:r>
     </w:p>
   </w:footnote>
@@ -6700,10 +6565,7 @@
         <w:footnoteRef/>
       </w:r>
       <w:r>
-        <w:t xml:space="preserve"> </w:t>
-      </w:r>
-      <w:r>
-        <w:t>http://www.ebi.ac.uk/microarray-as/ae/</w:t>
+        <w:t xml:space="preserve"> http://obi-ontology.org/page/Consortium</w:t>
       </w:r>
     </w:p>
   </w:footnote>
@@ -6722,7 +6584,7 @@
         <w:t xml:space="preserve"> </w:t>
       </w:r>
       <w:r>
-        <w:t>http://www.modencode.org/</w:t>
+        <w:t>http://www.ebi.ac.uk/microarray-as/ae/</w:t>
       </w:r>
     </w:p>
   </w:footnote>
@@ -6741,7 +6603,7 @@
         <w:t xml:space="preserve"> </w:t>
       </w:r>
       <w:r>
-        <w:t>http://www.violinet.org/vaccineontology/</w:t>
+        <w:t>http://www.modencode.org/</w:t>
       </w:r>
     </w:p>
   </w:footnote>
@@ -6760,11 +6622,30 @@
         <w:t xml:space="preserve"> </w:t>
       </w:r>
       <w:r>
-        <w:t>http://www.immuneepitope.org/</w:t>
+        <w:t>http://www.violinet.org/vaccineontology/</w:t>
       </w:r>
     </w:p>
   </w:footnote>
   <w:footnote w:id="24">
+    <w:p>
+      <w:pPr>
+        <w:pStyle w:val="FootnoteText"/>
+      </w:pPr>
+      <w:r>
+        <w:rPr>
+          <w:rStyle w:val="FootnoteReference"/>
+        </w:rPr>
+        <w:footnoteRef/>
+      </w:r>
+      <w:r>
+        <w:t xml:space="preserve"> </w:t>
+      </w:r>
+      <w:r>
+        <w:t>http://www.immuneepitope.org/</w:t>
+      </w:r>
+    </w:p>
+  </w:footnote>
+  <w:footnote w:id="25">
     <w:p>
       <w:pPr>
         <w:pStyle w:val="FootnoteText"/>

</xml_diff>